<commit_message>
Versie 4 Pagina's 9-11
Voorgestelde veranderingen Ger doorgevoerd.
</commit_message>
<xml_diff>
--- a/Opdracht 1/MIN03SOe - versie 4.docx
+++ b/Opdracht 1/MIN03SOe - versie 4.docx
@@ -1,10 +1,10 @@
 
 <file path=word/document.xml><?xml version="1.0" encoding="utf-8"?>
-<w:document xmlns:ve="http://schemas.openxmlformats.org/markup-compatibility/2006" xmlns:o="urn:schemas-microsoft-com:office:office" xmlns:r="http://schemas.openxmlformats.org/officeDocument/2006/relationships" xmlns:m="http://schemas.openxmlformats.org/officeDocument/2006/math" xmlns:v="urn:schemas-microsoft-com:vml" xmlns:wp="http://schemas.openxmlformats.org/drawingml/2006/wordprocessingDrawing" xmlns:w10="urn:schemas-microsoft-com:office:word" xmlns:w="http://schemas.openxmlformats.org/wordprocessingml/2006/main" xmlns:wne="http://schemas.microsoft.com/office/word/2006/wordml">
+<w:document xmlns:wpc="http://schemas.microsoft.com/office/word/2010/wordprocessingCanvas" xmlns:mc="http://schemas.openxmlformats.org/markup-compatibility/2006" xmlns:o="urn:schemas-microsoft-com:office:office" xmlns:r="http://schemas.openxmlformats.org/officeDocument/2006/relationships" xmlns:m="http://schemas.openxmlformats.org/officeDocument/2006/math" xmlns:v="urn:schemas-microsoft-com:vml" xmlns:wp14="http://schemas.microsoft.com/office/word/2010/wordprocessingDrawing" xmlns:wp="http://schemas.openxmlformats.org/drawingml/2006/wordprocessingDrawing" xmlns:w10="urn:schemas-microsoft-com:office:word" xmlns:w="http://schemas.openxmlformats.org/wordprocessingml/2006/main" xmlns:w14="http://schemas.microsoft.com/office/word/2010/wordml" xmlns:wpg="http://schemas.microsoft.com/office/word/2010/wordprocessingGroup" xmlns:wpi="http://schemas.microsoft.com/office/word/2010/wordprocessingInk" xmlns:wne="http://schemas.microsoft.com/office/word/2006/wordml" xmlns:wps="http://schemas.microsoft.com/office/word/2010/wordprocessingShape" mc:Ignorable="w14 wp14">
   <w:body>
     <w:p>
       <w:pPr>
-        <w:pStyle w:val="Geenafstand"/>
+        <w:pStyle w:val="NoSpacing"/>
         <w:jc w:val="center"/>
         <w:rPr>
           <w:rFonts w:asciiTheme="majorHAnsi" w:hAnsiTheme="majorHAnsi"/>
@@ -43,7 +43,7 @@
     </w:p>
     <w:p>
       <w:pPr>
-        <w:pStyle w:val="Geenafstand"/>
+        <w:pStyle w:val="NoSpacing"/>
         <w:jc w:val="center"/>
         <w:rPr>
           <w:rFonts w:asciiTheme="majorHAnsi" w:hAnsiTheme="majorHAnsi"/>
@@ -55,7 +55,7 @@
     </w:p>
     <w:p>
       <w:pPr>
-        <w:pStyle w:val="Geenafstand"/>
+        <w:pStyle w:val="NoSpacing"/>
         <w:jc w:val="center"/>
         <w:rPr>
           <w:rFonts w:asciiTheme="majorHAnsi" w:hAnsiTheme="majorHAnsi"/>
@@ -67,7 +67,7 @@
     </w:p>
     <w:p>
       <w:pPr>
-        <w:pStyle w:val="Geenafstand"/>
+        <w:pStyle w:val="NoSpacing"/>
         <w:jc w:val="center"/>
         <w:rPr>
           <w:rFonts w:asciiTheme="majorHAnsi" w:hAnsiTheme="majorHAnsi"/>
@@ -79,7 +79,7 @@
     </w:p>
     <w:p>
       <w:pPr>
-        <w:pStyle w:val="Geenafstand"/>
+        <w:pStyle w:val="NoSpacing"/>
         <w:jc w:val="center"/>
         <w:rPr>
           <w:rFonts w:asciiTheme="majorHAnsi" w:hAnsiTheme="majorHAnsi"/>
@@ -91,7 +91,7 @@
     </w:p>
     <w:p>
       <w:pPr>
-        <w:pStyle w:val="Geenafstand"/>
+        <w:pStyle w:val="NoSpacing"/>
         <w:jc w:val="center"/>
         <w:rPr>
           <w:rFonts w:asciiTheme="majorHAnsi" w:hAnsiTheme="majorHAnsi"/>
@@ -103,7 +103,7 @@
     </w:p>
     <w:p>
       <w:pPr>
-        <w:pStyle w:val="Geenafstand"/>
+        <w:pStyle w:val="NoSpacing"/>
         <w:jc w:val="center"/>
         <w:rPr>
           <w:rFonts w:asciiTheme="majorHAnsi" w:hAnsiTheme="majorHAnsi"/>
@@ -115,7 +115,7 @@
     </w:p>
     <w:p>
       <w:pPr>
-        <w:pStyle w:val="Geenafstand"/>
+        <w:pStyle w:val="NoSpacing"/>
         <w:jc w:val="center"/>
         <w:rPr>
           <w:rFonts w:asciiTheme="majorHAnsi" w:hAnsiTheme="majorHAnsi"/>
@@ -148,10 +148,10 @@
                     <pic:cNvPicPr/>
                   </pic:nvPicPr>
                   <pic:blipFill>
-                    <a:blip r:embed="rId8" cstate="print">
+                    <a:blip r:embed="rId9" cstate="print">
                       <a:extLst>
                         <a:ext uri="{28A0092B-C50C-407E-A947-70E740481C1C}">
-                          <a14:useLocalDpi xmlns:a14="http://schemas.microsoft.com/office/drawing/2010/main" xmlns:wps="http://schemas.microsoft.com/office/word/2010/wordprocessingShape" xmlns:wpi="http://schemas.microsoft.com/office/word/2010/wordprocessingInk" xmlns:wpg="http://schemas.microsoft.com/office/word/2010/wordprocessingGroup" xmlns:w15="http://schemas.microsoft.com/office/word/2012/wordml" xmlns:w14="http://schemas.microsoft.com/office/word/2010/wordml" xmlns:w="http://schemas.openxmlformats.org/wordprocessingml/2006/main" xmlns:w10="urn:schemas-microsoft-com:office:word" xmlns:wp14="http://schemas.microsoft.com/office/word/2010/wordprocessingDrawing" xmlns:v="urn:schemas-microsoft-com:vml" xmlns:o="urn:schemas-microsoft-com:office:office" xmlns:mc="http://schemas.openxmlformats.org/markup-compatibility/2006" xmlns:wpc="http://schemas.microsoft.com/office/word/2010/wordprocessingCanvas" xmlns="" val="0"/>
+                          <a14:useLocalDpi xmlns:a14="http://schemas.microsoft.com/office/drawing/2010/main" val="0"/>
                         </a:ext>
                       </a:extLst>
                     </a:blip>
@@ -177,7 +177,7 @@
     </w:p>
     <w:p>
       <w:pPr>
-        <w:pStyle w:val="Geenafstand"/>
+        <w:pStyle w:val="NoSpacing"/>
         <w:jc w:val="center"/>
         <w:rPr>
           <w:rFonts w:asciiTheme="majorHAnsi" w:hAnsiTheme="majorHAnsi"/>
@@ -189,7 +189,7 @@
     </w:p>
     <w:p>
       <w:pPr>
-        <w:pStyle w:val="Geenafstand"/>
+        <w:pStyle w:val="NoSpacing"/>
         <w:jc w:val="center"/>
         <w:rPr>
           <w:rFonts w:asciiTheme="majorHAnsi" w:hAnsiTheme="majorHAnsi"/>
@@ -201,7 +201,7 @@
     </w:p>
     <w:p>
       <w:pPr>
-        <w:pStyle w:val="Geenafstand"/>
+        <w:pStyle w:val="NoSpacing"/>
         <w:jc w:val="center"/>
         <w:rPr>
           <w:rFonts w:asciiTheme="majorHAnsi" w:hAnsiTheme="majorHAnsi"/>
@@ -213,7 +213,7 @@
     </w:p>
     <w:p>
       <w:pPr>
-        <w:pStyle w:val="Geenafstand"/>
+        <w:pStyle w:val="NoSpacing"/>
         <w:jc w:val="center"/>
         <w:rPr>
           <w:rFonts w:asciiTheme="majorHAnsi" w:hAnsiTheme="majorHAnsi"/>
@@ -225,7 +225,7 @@
     </w:p>
     <w:p>
       <w:pPr>
-        <w:pStyle w:val="Geenafstand"/>
+        <w:pStyle w:val="NoSpacing"/>
         <w:jc w:val="center"/>
         <w:rPr>
           <w:rFonts w:asciiTheme="majorHAnsi" w:hAnsiTheme="majorHAnsi"/>
@@ -237,7 +237,7 @@
     </w:p>
     <w:p>
       <w:pPr>
-        <w:pStyle w:val="Geenafstand"/>
+        <w:pStyle w:val="NoSpacing"/>
         <w:rPr>
           <w:rFonts w:asciiTheme="majorHAnsi" w:hAnsiTheme="majorHAnsi"/>
           <w:sz w:val="36"/>
@@ -248,7 +248,7 @@
     </w:p>
     <w:p>
       <w:pPr>
-        <w:pStyle w:val="Geenafstand"/>
+        <w:pStyle w:val="NoSpacing"/>
         <w:rPr>
           <w:rFonts w:asciiTheme="majorHAnsi" w:hAnsiTheme="majorHAnsi"/>
           <w:sz w:val="36"/>
@@ -259,7 +259,7 @@
     </w:p>
     <w:p>
       <w:pPr>
-        <w:pStyle w:val="Geenafstand"/>
+        <w:pStyle w:val="NoSpacing"/>
         <w:rPr>
           <w:rFonts w:asciiTheme="majorHAnsi" w:hAnsiTheme="majorHAnsi"/>
           <w:sz w:val="36"/>
@@ -279,7 +279,7 @@
     </w:p>
     <w:p>
       <w:pPr>
-        <w:pStyle w:val="Geenafstand"/>
+        <w:pStyle w:val="NoSpacing"/>
         <w:rPr>
           <w:rFonts w:asciiTheme="majorHAnsi" w:hAnsiTheme="majorHAnsi"/>
           <w:sz w:val="24"/>
@@ -299,7 +299,7 @@
     </w:p>
     <w:p>
       <w:pPr>
-        <w:pStyle w:val="Geenafstand"/>
+        <w:pStyle w:val="NoSpacing"/>
       </w:pPr>
       <w:r>
         <w:rPr>
@@ -2304,6 +2304,7 @@
           <w:sz w:val="28"/>
           <w:szCs w:val="28"/>
           <w:u w:val="single"/>
+          <w:lang w:val="en-US"/>
         </w:rPr>
       </w:pPr>
       <w:r>
@@ -2312,6 +2313,7 @@
           <w:sz w:val="28"/>
           <w:szCs w:val="28"/>
           <w:u w:val="single"/>
+          <w:lang w:val="en-US"/>
         </w:rPr>
         <w:t>SPELVERLOOP ACTIVITY DIAGRAM</w:t>
       </w:r>
@@ -2321,6 +2323,7 @@
           <w:sz w:val="28"/>
           <w:szCs w:val="28"/>
           <w:u w:val="single"/>
+          <w:lang w:val="en-US"/>
         </w:rPr>
         <w:tab/>
       </w:r>
@@ -2330,6 +2333,7 @@
           <w:sz w:val="28"/>
           <w:szCs w:val="28"/>
           <w:u w:val="single"/>
+          <w:lang w:val="en-US"/>
         </w:rPr>
         <w:tab/>
       </w:r>
@@ -2339,6 +2343,7 @@
           <w:sz w:val="28"/>
           <w:szCs w:val="28"/>
           <w:u w:val="single"/>
+          <w:lang w:val="en-US"/>
         </w:rPr>
         <w:tab/>
       </w:r>
@@ -2348,6 +2353,7 @@
           <w:sz w:val="28"/>
           <w:szCs w:val="28"/>
           <w:u w:val="single"/>
+          <w:lang w:val="en-US"/>
         </w:rPr>
         <w:tab/>
       </w:r>
@@ -2357,6 +2363,7 @@
           <w:sz w:val="28"/>
           <w:szCs w:val="28"/>
           <w:u w:val="single"/>
+          <w:lang w:val="en-US"/>
         </w:rPr>
         <w:tab/>
       </w:r>
@@ -2366,6 +2373,7 @@
           <w:sz w:val="28"/>
           <w:szCs w:val="28"/>
           <w:u w:val="single"/>
+          <w:lang w:val="en-US"/>
         </w:rPr>
         <w:tab/>
       </w:r>
@@ -2375,18 +2383,18 @@
           <w:sz w:val="28"/>
           <w:szCs w:val="28"/>
           <w:u w:val="single"/>
+          <w:lang w:val="en-US"/>
         </w:rPr>
         <w:tab/>
         <w:t xml:space="preserve">    </w:t>
       </w:r>
-      <w:bookmarkStart w:id="0" w:name="_GoBack"/>
-      <w:bookmarkEnd w:id="0"/>
       <w:r>
         <w:rPr>
           <w:rFonts w:asciiTheme="majorHAnsi" w:hAnsiTheme="majorHAnsi"/>
           <w:sz w:val="28"/>
           <w:szCs w:val="28"/>
           <w:u w:val="single"/>
+          <w:lang w:val="en-US"/>
         </w:rPr>
         <w:t>19</w:t>
       </w:r>
@@ -2397,13 +2405,15 @@
           <w:rFonts w:asciiTheme="majorHAnsi" w:hAnsiTheme="majorHAnsi"/>
           <w:sz w:val="24"/>
           <w:szCs w:val="24"/>
-        </w:rPr>
-      </w:pPr>
-      <w:r>
-        <w:rPr>
-          <w:rFonts w:asciiTheme="majorHAnsi" w:hAnsiTheme="majorHAnsi"/>
-          <w:sz w:val="24"/>
-          <w:szCs w:val="24"/>
+          <w:lang w:val="en-US"/>
+        </w:rPr>
+      </w:pPr>
+      <w:r>
+        <w:rPr>
+          <w:rFonts w:asciiTheme="majorHAnsi" w:hAnsiTheme="majorHAnsi"/>
+          <w:sz w:val="24"/>
+          <w:szCs w:val="24"/>
+          <w:lang w:val="en-US"/>
         </w:rPr>
         <w:br w:type="page"/>
       </w:r>
@@ -2703,7 +2713,7 @@
     </w:p>
     <w:p>
       <w:pPr>
-        <w:pStyle w:val="Lijstalinea"/>
+        <w:pStyle w:val="ListParagraph"/>
         <w:numPr>
           <w:ilvl w:val="0"/>
           <w:numId w:val="1"/>
@@ -2727,7 +2737,7 @@
     </w:p>
     <w:p>
       <w:pPr>
-        <w:pStyle w:val="Lijstalinea"/>
+        <w:pStyle w:val="ListParagraph"/>
         <w:numPr>
           <w:ilvl w:val="0"/>
           <w:numId w:val="1"/>
@@ -2749,7 +2759,7 @@
     </w:p>
     <w:p>
       <w:pPr>
-        <w:pStyle w:val="Lijstalinea"/>
+        <w:pStyle w:val="ListParagraph"/>
         <w:numPr>
           <w:ilvl w:val="0"/>
           <w:numId w:val="1"/>
@@ -2771,7 +2781,7 @@
     </w:p>
     <w:p>
       <w:pPr>
-        <w:pStyle w:val="Lijstalinea"/>
+        <w:pStyle w:val="ListParagraph"/>
         <w:numPr>
           <w:ilvl w:val="0"/>
           <w:numId w:val="1"/>
@@ -2920,7 +2930,7 @@
     </w:p>
     <w:p>
       <w:pPr>
-        <w:pStyle w:val="Lijstalinea"/>
+        <w:pStyle w:val="ListParagraph"/>
         <w:numPr>
           <w:ilvl w:val="0"/>
           <w:numId w:val="1"/>
@@ -2942,7 +2952,7 @@
     </w:p>
     <w:p>
       <w:pPr>
-        <w:pStyle w:val="Lijstalinea"/>
+        <w:pStyle w:val="ListParagraph"/>
         <w:numPr>
           <w:ilvl w:val="0"/>
           <w:numId w:val="1"/>
@@ -2964,7 +2974,7 @@
     </w:p>
     <w:p>
       <w:pPr>
-        <w:pStyle w:val="Lijstalinea"/>
+        <w:pStyle w:val="ListParagraph"/>
         <w:numPr>
           <w:ilvl w:val="0"/>
           <w:numId w:val="1"/>
@@ -3018,7 +3028,7 @@
     </w:p>
     <w:p>
       <w:pPr>
-        <w:pStyle w:val="Lijstalinea"/>
+        <w:pStyle w:val="ListParagraph"/>
         <w:numPr>
           <w:ilvl w:val="0"/>
           <w:numId w:val="1"/>
@@ -3175,7 +3185,7 @@
     </w:p>
     <w:p>
       <w:pPr>
-        <w:pStyle w:val="Lijstalinea"/>
+        <w:pStyle w:val="ListParagraph"/>
         <w:numPr>
           <w:ilvl w:val="0"/>
           <w:numId w:val="1"/>
@@ -3197,7 +3207,7 @@
     </w:p>
     <w:p>
       <w:pPr>
-        <w:pStyle w:val="Lijstalinea"/>
+        <w:pStyle w:val="ListParagraph"/>
         <w:numPr>
           <w:ilvl w:val="0"/>
           <w:numId w:val="1"/>
@@ -3219,7 +3229,7 @@
     </w:p>
     <w:p>
       <w:pPr>
-        <w:pStyle w:val="Lijstalinea"/>
+        <w:pStyle w:val="ListParagraph"/>
         <w:numPr>
           <w:ilvl w:val="0"/>
           <w:numId w:val="1"/>
@@ -3368,7 +3378,7 @@
     </w:p>
     <w:p>
       <w:pPr>
-        <w:pStyle w:val="Lijstalinea"/>
+        <w:pStyle w:val="ListParagraph"/>
         <w:numPr>
           <w:ilvl w:val="0"/>
           <w:numId w:val="2"/>
@@ -3447,10 +3457,10 @@
                     <pic:cNvPicPr/>
                   </pic:nvPicPr>
                   <pic:blipFill>
-                    <a:blip r:embed="rId9" cstate="print">
+                    <a:blip r:embed="rId10" cstate="print">
                       <a:extLst>
                         <a:ext uri="{28A0092B-C50C-407E-A947-70E740481C1C}">
-                          <a14:useLocalDpi xmlns:a14="http://schemas.microsoft.com/office/drawing/2010/main" xmlns:wps="http://schemas.microsoft.com/office/word/2010/wordprocessingShape" xmlns:wpi="http://schemas.microsoft.com/office/word/2010/wordprocessingInk" xmlns:wpg="http://schemas.microsoft.com/office/word/2010/wordprocessingGroup" xmlns:w15="http://schemas.microsoft.com/office/word/2012/wordml" xmlns:w14="http://schemas.microsoft.com/office/word/2010/wordml" xmlns:w="http://schemas.openxmlformats.org/wordprocessingml/2006/main" xmlns:w10="urn:schemas-microsoft-com:office:word" xmlns:wp14="http://schemas.microsoft.com/office/word/2010/wordprocessingDrawing" xmlns:v="urn:schemas-microsoft-com:vml" xmlns:o="urn:schemas-microsoft-com:office:office" xmlns:mc="http://schemas.openxmlformats.org/markup-compatibility/2006" xmlns:wpc="http://schemas.microsoft.com/office/word/2010/wordprocessingCanvas" xmlns="" val="0"/>
+                          <a14:useLocalDpi xmlns:a14="http://schemas.microsoft.com/office/drawing/2010/main" val="0"/>
                         </a:ext>
                       </a:extLst>
                     </a:blip>
@@ -3505,7 +3515,7 @@
       <w:tblPr>
         <w:tblStyle w:val="PlainTable41"/>
         <w:tblW w:w="18124" w:type="dxa"/>
-        <w:tblLook w:val="04A0"/>
+        <w:tblLook w:val="04A0" w:firstRow="1" w:lastRow="0" w:firstColumn="1" w:lastColumn="0" w:noHBand="0" w:noVBand="1"/>
       </w:tblPr>
       <w:tblGrid>
         <w:gridCol w:w="9062"/>
@@ -3513,12 +3523,12 @@
       </w:tblGrid>
       <w:tr>
         <w:trPr>
-          <w:cnfStyle w:val="100000000000"/>
+          <w:cnfStyle w:val="100000000000" w:firstRow="1" w:lastRow="0" w:firstColumn="0" w:lastColumn="0" w:oddVBand="0" w:evenVBand="0" w:oddHBand="0" w:evenHBand="0" w:firstRowFirstColumn="0" w:firstRowLastColumn="0" w:lastRowFirstColumn="0" w:lastRowLastColumn="0"/>
           <w:trHeight w:val="302"/>
         </w:trPr>
         <w:tc>
           <w:tcPr>
-            <w:cnfStyle w:val="001000000000"/>
+            <w:cnfStyle w:val="001000000000" w:firstRow="0" w:lastRow="0" w:firstColumn="1" w:lastColumn="0" w:oddVBand="0" w:evenVBand="0" w:oddHBand="0" w:evenHBand="0" w:firstRowFirstColumn="0" w:firstRowLastColumn="0" w:lastRowFirstColumn="0" w:lastRowLastColumn="0"/>
             <w:tcW w:w="9062" w:type="dxa"/>
             <w:vAlign w:val="center"/>
           </w:tcPr>
@@ -3538,7 +3548,7 @@
           </w:tcPr>
           <w:p>
             <w:pPr>
-              <w:cnfStyle w:val="100000000000"/>
+              <w:cnfStyle w:val="100000000000" w:firstRow="1" w:lastRow="0" w:firstColumn="0" w:lastColumn="0" w:oddVBand="0" w:evenVBand="0" w:oddHBand="0" w:evenHBand="0" w:firstRowFirstColumn="0" w:firstRowLastColumn="0" w:lastRowFirstColumn="0" w:lastRowLastColumn="0"/>
               <w:rPr>
                 <w:rFonts w:asciiTheme="majorHAnsi" w:hAnsiTheme="majorHAnsi"/>
                 <w:b w:val="0"/>
@@ -3549,12 +3559,12 @@
       </w:tr>
       <w:tr>
         <w:trPr>
-          <w:cnfStyle w:val="000000100000"/>
+          <w:cnfStyle w:val="000000100000" w:firstRow="0" w:lastRow="0" w:firstColumn="0" w:lastColumn="0" w:oddVBand="0" w:evenVBand="0" w:oddHBand="1" w:evenHBand="0" w:firstRowFirstColumn="0" w:firstRowLastColumn="0" w:lastRowFirstColumn="0" w:lastRowLastColumn="0"/>
           <w:trHeight w:val="302"/>
         </w:trPr>
         <w:tc>
           <w:tcPr>
-            <w:cnfStyle w:val="001000000000"/>
+            <w:cnfStyle w:val="001000000000" w:firstRow="0" w:lastRow="0" w:firstColumn="1" w:lastColumn="0" w:oddVBand="0" w:evenVBand="0" w:oddHBand="0" w:evenHBand="0" w:firstRowFirstColumn="0" w:firstRowLastColumn="0" w:lastRowFirstColumn="0" w:lastRowLastColumn="0"/>
             <w:tcW w:w="9062" w:type="dxa"/>
             <w:shd w:val="clear" w:color="auto" w:fill="D9D9D9" w:themeFill="background1" w:themeFillShade="D9"/>
             <w:vAlign w:val="center"/>
@@ -3583,7 +3593,7 @@
           </w:tcPr>
           <w:p>
             <w:pPr>
-              <w:cnfStyle w:val="000000100000"/>
+              <w:cnfStyle w:val="000000100000" w:firstRow="0" w:lastRow="0" w:firstColumn="0" w:lastColumn="0" w:oddVBand="0" w:evenVBand="0" w:oddHBand="1" w:evenHBand="0" w:firstRowFirstColumn="0" w:firstRowLastColumn="0" w:lastRowFirstColumn="0" w:lastRowLastColumn="0"/>
               <w:rPr>
                 <w:rFonts w:asciiTheme="majorHAnsi" w:hAnsiTheme="majorHAnsi"/>
                 <w:b/>
@@ -3598,7 +3608,7 @@
         </w:trPr>
         <w:tc>
           <w:tcPr>
-            <w:cnfStyle w:val="001000000000"/>
+            <w:cnfStyle w:val="001000000000" w:firstRow="0" w:lastRow="0" w:firstColumn="1" w:lastColumn="0" w:oddVBand="0" w:evenVBand="0" w:oddHBand="0" w:evenHBand="0" w:firstRowFirstColumn="0" w:firstRowLastColumn="0" w:lastRowFirstColumn="0" w:lastRowLastColumn="0"/>
             <w:tcW w:w="9062" w:type="dxa"/>
             <w:shd w:val="clear" w:color="auto" w:fill="F2F2F2" w:themeFill="background1" w:themeFillShade="F2"/>
             <w:vAlign w:val="center"/>
@@ -3627,7 +3637,7 @@
           </w:tcPr>
           <w:p>
             <w:pPr>
-              <w:cnfStyle w:val="000000000000"/>
+              <w:cnfStyle w:val="000000000000" w:firstRow="0" w:lastRow="0" w:firstColumn="0" w:lastColumn="0" w:oddVBand="0" w:evenVBand="0" w:oddHBand="0" w:evenHBand="0" w:firstRowFirstColumn="0" w:firstRowLastColumn="0" w:lastRowFirstColumn="0" w:lastRowLastColumn="0"/>
               <w:rPr>
                 <w:rFonts w:asciiTheme="majorHAnsi" w:hAnsiTheme="majorHAnsi"/>
                 <w:b/>
@@ -3638,11 +3648,11 @@
       </w:tr>
       <w:tr>
         <w:trPr>
-          <w:cnfStyle w:val="000000100000"/>
+          <w:cnfStyle w:val="000000100000" w:firstRow="0" w:lastRow="0" w:firstColumn="0" w:lastColumn="0" w:oddVBand="0" w:evenVBand="0" w:oddHBand="1" w:evenHBand="0" w:firstRowFirstColumn="0" w:firstRowLastColumn="0" w:lastRowFirstColumn="0" w:lastRowLastColumn="0"/>
         </w:trPr>
         <w:tc>
           <w:tcPr>
-            <w:cnfStyle w:val="001000000000"/>
+            <w:cnfStyle w:val="001000000000" w:firstRow="0" w:lastRow="0" w:firstColumn="1" w:lastColumn="0" w:oddVBand="0" w:evenVBand="0" w:oddHBand="0" w:evenHBand="0" w:firstRowFirstColumn="0" w:firstRowLastColumn="0" w:lastRowFirstColumn="0" w:lastRowLastColumn="0"/>
             <w:tcW w:w="9062" w:type="dxa"/>
             <w:shd w:val="clear" w:color="auto" w:fill="D9D9D9" w:themeFill="background1" w:themeFillShade="D9"/>
             <w:vAlign w:val="center"/>
@@ -3671,7 +3681,7 @@
           </w:tcPr>
           <w:p>
             <w:pPr>
-              <w:cnfStyle w:val="000000100000"/>
+              <w:cnfStyle w:val="000000100000" w:firstRow="0" w:lastRow="0" w:firstColumn="0" w:lastColumn="0" w:oddVBand="0" w:evenVBand="0" w:oddHBand="1" w:evenHBand="0" w:firstRowFirstColumn="0" w:firstRowLastColumn="0" w:lastRowFirstColumn="0" w:lastRowLastColumn="0"/>
               <w:rPr>
                 <w:rFonts w:asciiTheme="majorHAnsi" w:hAnsiTheme="majorHAnsi"/>
                 <w:b/>
@@ -3683,7 +3693,7 @@
       <w:tr>
         <w:tc>
           <w:tcPr>
-            <w:cnfStyle w:val="001000000000"/>
+            <w:cnfStyle w:val="001000000000" w:firstRow="0" w:lastRow="0" w:firstColumn="1" w:lastColumn="0" w:oddVBand="0" w:evenVBand="0" w:oddHBand="0" w:evenHBand="0" w:firstRowFirstColumn="0" w:firstRowLastColumn="0" w:lastRowFirstColumn="0" w:lastRowLastColumn="0"/>
             <w:tcW w:w="9062" w:type="dxa"/>
             <w:shd w:val="clear" w:color="auto" w:fill="F2F2F2" w:themeFill="background1" w:themeFillShade="F2"/>
             <w:vAlign w:val="center"/>
@@ -3712,7 +3722,7 @@
           </w:tcPr>
           <w:p>
             <w:pPr>
-              <w:cnfStyle w:val="000000000000"/>
+              <w:cnfStyle w:val="000000000000" w:firstRow="0" w:lastRow="0" w:firstColumn="0" w:lastColumn="0" w:oddVBand="0" w:evenVBand="0" w:oddHBand="0" w:evenHBand="0" w:firstRowFirstColumn="0" w:firstRowLastColumn="0" w:lastRowFirstColumn="0" w:lastRowLastColumn="0"/>
               <w:rPr>
                 <w:rFonts w:asciiTheme="majorHAnsi" w:hAnsiTheme="majorHAnsi"/>
                 <w:b/>
@@ -3723,11 +3733,11 @@
       </w:tr>
       <w:tr>
         <w:trPr>
-          <w:cnfStyle w:val="000000100000"/>
+          <w:cnfStyle w:val="000000100000" w:firstRow="0" w:lastRow="0" w:firstColumn="0" w:lastColumn="0" w:oddVBand="0" w:evenVBand="0" w:oddHBand="1" w:evenHBand="0" w:firstRowFirstColumn="0" w:firstRowLastColumn="0" w:lastRowFirstColumn="0" w:lastRowLastColumn="0"/>
         </w:trPr>
         <w:tc>
           <w:tcPr>
-            <w:cnfStyle w:val="001000000000"/>
+            <w:cnfStyle w:val="001000000000" w:firstRow="0" w:lastRow="0" w:firstColumn="1" w:lastColumn="0" w:oddVBand="0" w:evenVBand="0" w:oddHBand="0" w:evenHBand="0" w:firstRowFirstColumn="0" w:firstRowLastColumn="0" w:lastRowFirstColumn="0" w:lastRowLastColumn="0"/>
             <w:tcW w:w="9062" w:type="dxa"/>
             <w:shd w:val="clear" w:color="auto" w:fill="D9D9D9" w:themeFill="background1" w:themeFillShade="D9"/>
             <w:vAlign w:val="center"/>
@@ -3756,7 +3766,7 @@
           </w:tcPr>
           <w:p>
             <w:pPr>
-              <w:cnfStyle w:val="000000100000"/>
+              <w:cnfStyle w:val="000000100000" w:firstRow="0" w:lastRow="0" w:firstColumn="0" w:lastColumn="0" w:oddVBand="0" w:evenVBand="0" w:oddHBand="1" w:evenHBand="0" w:firstRowFirstColumn="0" w:firstRowLastColumn="0" w:lastRowFirstColumn="0" w:lastRowLastColumn="0"/>
               <w:rPr>
                 <w:rFonts w:asciiTheme="majorHAnsi" w:hAnsiTheme="majorHAnsi"/>
                 <w:b/>
@@ -3768,7 +3778,7 @@
       <w:tr>
         <w:tc>
           <w:tcPr>
-            <w:cnfStyle w:val="001000000000"/>
+            <w:cnfStyle w:val="001000000000" w:firstRow="0" w:lastRow="0" w:firstColumn="1" w:lastColumn="0" w:oddVBand="0" w:evenVBand="0" w:oddHBand="0" w:evenHBand="0" w:firstRowFirstColumn="0" w:firstRowLastColumn="0" w:lastRowFirstColumn="0" w:lastRowLastColumn="0"/>
             <w:tcW w:w="9062" w:type="dxa"/>
             <w:shd w:val="clear" w:color="auto" w:fill="F2F2F2" w:themeFill="background1" w:themeFillShade="F2"/>
             <w:vAlign w:val="center"/>
@@ -3797,7 +3807,7 @@
           </w:tcPr>
           <w:p>
             <w:pPr>
-              <w:cnfStyle w:val="000000000000"/>
+              <w:cnfStyle w:val="000000000000" w:firstRow="0" w:lastRow="0" w:firstColumn="0" w:lastColumn="0" w:oddVBand="0" w:evenVBand="0" w:oddHBand="0" w:evenHBand="0" w:firstRowFirstColumn="0" w:firstRowLastColumn="0" w:lastRowFirstColumn="0" w:lastRowLastColumn="0"/>
               <w:rPr>
                 <w:rFonts w:asciiTheme="majorHAnsi" w:hAnsiTheme="majorHAnsi"/>
                 <w:b/>
@@ -3808,11 +3818,11 @@
       </w:tr>
       <w:tr>
         <w:trPr>
-          <w:cnfStyle w:val="000000100000"/>
+          <w:cnfStyle w:val="000000100000" w:firstRow="0" w:lastRow="0" w:firstColumn="0" w:lastColumn="0" w:oddVBand="0" w:evenVBand="0" w:oddHBand="1" w:evenHBand="0" w:firstRowFirstColumn="0" w:firstRowLastColumn="0" w:lastRowFirstColumn="0" w:lastRowLastColumn="0"/>
         </w:trPr>
         <w:tc>
           <w:tcPr>
-            <w:cnfStyle w:val="001000000000"/>
+            <w:cnfStyle w:val="001000000000" w:firstRow="0" w:lastRow="0" w:firstColumn="1" w:lastColumn="0" w:oddVBand="0" w:evenVBand="0" w:oddHBand="0" w:evenHBand="0" w:firstRowFirstColumn="0" w:firstRowLastColumn="0" w:lastRowFirstColumn="0" w:lastRowLastColumn="0"/>
             <w:tcW w:w="9062" w:type="dxa"/>
             <w:shd w:val="clear" w:color="auto" w:fill="D9D9D9" w:themeFill="background1" w:themeFillShade="D9"/>
             <w:vAlign w:val="center"/>
@@ -3841,7 +3851,7 @@
           </w:tcPr>
           <w:p>
             <w:pPr>
-              <w:cnfStyle w:val="000000100000"/>
+              <w:cnfStyle w:val="000000100000" w:firstRow="0" w:lastRow="0" w:firstColumn="0" w:lastColumn="0" w:oddVBand="0" w:evenVBand="0" w:oddHBand="1" w:evenHBand="0" w:firstRowFirstColumn="0" w:firstRowLastColumn="0" w:lastRowFirstColumn="0" w:lastRowLastColumn="0"/>
               <w:rPr>
                 <w:rFonts w:asciiTheme="majorHAnsi" w:hAnsiTheme="majorHAnsi"/>
                 <w:b/>
@@ -3853,14 +3863,14 @@
       <w:tr>
         <w:tc>
           <w:tcPr>
-            <w:cnfStyle w:val="001000000000"/>
+            <w:cnfStyle w:val="001000000000" w:firstRow="0" w:lastRow="0" w:firstColumn="1" w:lastColumn="0" w:oddVBand="0" w:evenVBand="0" w:oddHBand="0" w:evenHBand="0" w:firstRowFirstColumn="0" w:firstRowLastColumn="0" w:lastRowFirstColumn="0" w:lastRowLastColumn="0"/>
             <w:tcW w:w="9062" w:type="dxa"/>
             <w:shd w:val="clear" w:color="auto" w:fill="F2F2F2" w:themeFill="background1" w:themeFillShade="F2"/>
             <w:vAlign w:val="center"/>
           </w:tcPr>
           <w:p>
             <w:pPr>
-              <w:pStyle w:val="Lijstalinea"/>
+              <w:pStyle w:val="ListParagraph"/>
               <w:numPr>
                 <w:ilvl w:val="0"/>
                 <w:numId w:val="8"/>
@@ -3880,7 +3890,7 @@
           </w:p>
           <w:p>
             <w:pPr>
-              <w:pStyle w:val="Lijstalinea"/>
+              <w:pStyle w:val="ListParagraph"/>
               <w:numPr>
                 <w:ilvl w:val="0"/>
                 <w:numId w:val="8"/>
@@ -3900,7 +3910,7 @@
           </w:p>
           <w:p>
             <w:pPr>
-              <w:pStyle w:val="Lijstalinea"/>
+              <w:pStyle w:val="ListParagraph"/>
               <w:numPr>
                 <w:ilvl w:val="0"/>
                 <w:numId w:val="8"/>
@@ -3927,12 +3937,12 @@
           </w:tcPr>
           <w:p>
             <w:pPr>
-              <w:pStyle w:val="Lijstalinea"/>
+              <w:pStyle w:val="ListParagraph"/>
               <w:numPr>
                 <w:ilvl w:val="0"/>
                 <w:numId w:val="8"/>
               </w:numPr>
-              <w:cnfStyle w:val="000000000000"/>
+              <w:cnfStyle w:val="000000000000" w:firstRow="0" w:lastRow="0" w:firstColumn="0" w:lastColumn="0" w:oddVBand="0" w:evenVBand="0" w:oddHBand="0" w:evenHBand="0" w:firstRowFirstColumn="0" w:firstRowLastColumn="0" w:lastRowFirstColumn="0" w:lastRowLastColumn="0"/>
               <w:rPr>
                 <w:rFonts w:asciiTheme="majorHAnsi" w:hAnsiTheme="majorHAnsi"/>
                 <w:b/>
@@ -3943,11 +3953,11 @@
       </w:tr>
       <w:tr>
         <w:trPr>
-          <w:cnfStyle w:val="000000100000"/>
+          <w:cnfStyle w:val="000000100000" w:firstRow="0" w:lastRow="0" w:firstColumn="0" w:lastColumn="0" w:oddVBand="0" w:evenVBand="0" w:oddHBand="1" w:evenHBand="0" w:firstRowFirstColumn="0" w:firstRowLastColumn="0" w:lastRowFirstColumn="0" w:lastRowLastColumn="0"/>
         </w:trPr>
         <w:tc>
           <w:tcPr>
-            <w:cnfStyle w:val="001000000000"/>
+            <w:cnfStyle w:val="001000000000" w:firstRow="0" w:lastRow="0" w:firstColumn="1" w:lastColumn="0" w:oddVBand="0" w:evenVBand="0" w:oddHBand="0" w:evenHBand="0" w:firstRowFirstColumn="0" w:firstRowLastColumn="0" w:lastRowFirstColumn="0" w:lastRowLastColumn="0"/>
             <w:tcW w:w="9062" w:type="dxa"/>
             <w:shd w:val="clear" w:color="auto" w:fill="D9D9D9" w:themeFill="background1" w:themeFillShade="D9"/>
             <w:vAlign w:val="center"/>
@@ -3976,7 +3986,7 @@
           </w:tcPr>
           <w:p>
             <w:pPr>
-              <w:cnfStyle w:val="000000100000"/>
+              <w:cnfStyle w:val="000000100000" w:firstRow="0" w:lastRow="0" w:firstColumn="0" w:lastColumn="0" w:oddVBand="0" w:evenVBand="0" w:oddHBand="1" w:evenHBand="0" w:firstRowFirstColumn="0" w:firstRowLastColumn="0" w:lastRowFirstColumn="0" w:lastRowLastColumn="0"/>
               <w:rPr>
                 <w:rFonts w:asciiTheme="majorHAnsi" w:hAnsiTheme="majorHAnsi"/>
                 <w:b/>
@@ -3988,7 +3998,7 @@
       <w:tr>
         <w:tc>
           <w:tcPr>
-            <w:cnfStyle w:val="001000000000"/>
+            <w:cnfStyle w:val="001000000000" w:firstRow="0" w:lastRow="0" w:firstColumn="1" w:lastColumn="0" w:oddVBand="0" w:evenVBand="0" w:oddHBand="0" w:evenHBand="0" w:firstRowFirstColumn="0" w:firstRowLastColumn="0" w:lastRowFirstColumn="0" w:lastRowLastColumn="0"/>
             <w:tcW w:w="9062" w:type="dxa"/>
             <w:shd w:val="clear" w:color="auto" w:fill="F2F2F2" w:themeFill="background1" w:themeFillShade="F2"/>
             <w:vAlign w:val="center"/>
@@ -4017,7 +4027,7 @@
           </w:tcPr>
           <w:p>
             <w:pPr>
-              <w:cnfStyle w:val="000000000000"/>
+              <w:cnfStyle w:val="000000000000" w:firstRow="0" w:lastRow="0" w:firstColumn="0" w:lastColumn="0" w:oddVBand="0" w:evenVBand="0" w:oddHBand="0" w:evenHBand="0" w:firstRowFirstColumn="0" w:firstRowLastColumn="0" w:lastRowFirstColumn="0" w:lastRowLastColumn="0"/>
               <w:rPr>
                 <w:rFonts w:asciiTheme="majorHAnsi" w:hAnsiTheme="majorHAnsi"/>
                 <w:b/>
@@ -4028,11 +4038,11 @@
       </w:tr>
       <w:tr>
         <w:trPr>
-          <w:cnfStyle w:val="000000100000"/>
+          <w:cnfStyle w:val="000000100000" w:firstRow="0" w:lastRow="0" w:firstColumn="0" w:lastColumn="0" w:oddVBand="0" w:evenVBand="0" w:oddHBand="1" w:evenHBand="0" w:firstRowFirstColumn="0" w:firstRowLastColumn="0" w:lastRowFirstColumn="0" w:lastRowLastColumn="0"/>
         </w:trPr>
         <w:tc>
           <w:tcPr>
-            <w:cnfStyle w:val="001000000000"/>
+            <w:cnfStyle w:val="001000000000" w:firstRow="0" w:lastRow="0" w:firstColumn="1" w:lastColumn="0" w:oddVBand="0" w:evenVBand="0" w:oddHBand="0" w:evenHBand="0" w:firstRowFirstColumn="0" w:firstRowLastColumn="0" w:lastRowFirstColumn="0" w:lastRowLastColumn="0"/>
             <w:tcW w:w="9062" w:type="dxa"/>
             <w:shd w:val="clear" w:color="auto" w:fill="D9D9D9" w:themeFill="background1" w:themeFillShade="D9"/>
             <w:vAlign w:val="center"/>
@@ -4061,7 +4071,7 @@
           </w:tcPr>
           <w:p>
             <w:pPr>
-              <w:cnfStyle w:val="000000100000"/>
+              <w:cnfStyle w:val="000000100000" w:firstRow="0" w:lastRow="0" w:firstColumn="0" w:lastColumn="0" w:oddVBand="0" w:evenVBand="0" w:oddHBand="1" w:evenHBand="0" w:firstRowFirstColumn="0" w:firstRowLastColumn="0" w:lastRowFirstColumn="0" w:lastRowLastColumn="0"/>
               <w:rPr>
                 <w:rFonts w:asciiTheme="majorHAnsi" w:hAnsiTheme="majorHAnsi"/>
                 <w:b/>
@@ -4073,7 +4083,7 @@
       <w:tr>
         <w:tc>
           <w:tcPr>
-            <w:cnfStyle w:val="001000000000"/>
+            <w:cnfStyle w:val="001000000000" w:firstRow="0" w:lastRow="0" w:firstColumn="1" w:lastColumn="0" w:oddVBand="0" w:evenVBand="0" w:oddHBand="0" w:evenHBand="0" w:firstRowFirstColumn="0" w:firstRowLastColumn="0" w:lastRowFirstColumn="0" w:lastRowLastColumn="0"/>
             <w:tcW w:w="9062" w:type="dxa"/>
             <w:shd w:val="clear" w:color="auto" w:fill="F2F2F2" w:themeFill="background1" w:themeFillShade="F2"/>
             <w:vAlign w:val="center"/>
@@ -4102,7 +4112,7 @@
           </w:tcPr>
           <w:p>
             <w:pPr>
-              <w:cnfStyle w:val="000000000000"/>
+              <w:cnfStyle w:val="000000000000" w:firstRow="0" w:lastRow="0" w:firstColumn="0" w:lastColumn="0" w:oddVBand="0" w:evenVBand="0" w:oddHBand="0" w:evenHBand="0" w:firstRowFirstColumn="0" w:firstRowLastColumn="0" w:lastRowFirstColumn="0" w:lastRowLastColumn="0"/>
               <w:rPr>
                 <w:rFonts w:asciiTheme="majorHAnsi" w:hAnsiTheme="majorHAnsi"/>
                 <w:b/>
@@ -4155,10 +4165,10 @@
                     <pic:cNvPicPr/>
                   </pic:nvPicPr>
                   <pic:blipFill>
-                    <a:blip r:embed="rId10" cstate="print">
+                    <a:blip r:embed="rId11" cstate="print">
                       <a:extLst>
                         <a:ext uri="{28A0092B-C50C-407E-A947-70E740481C1C}">
-                          <a14:useLocalDpi xmlns:a14="http://schemas.microsoft.com/office/drawing/2010/main" xmlns:wps="http://schemas.microsoft.com/office/word/2010/wordprocessingShape" xmlns:wpi="http://schemas.microsoft.com/office/word/2010/wordprocessingInk" xmlns:wpg="http://schemas.microsoft.com/office/word/2010/wordprocessingGroup" xmlns:w15="http://schemas.microsoft.com/office/word/2012/wordml" xmlns:w14="http://schemas.microsoft.com/office/word/2010/wordml" xmlns:w="http://schemas.openxmlformats.org/wordprocessingml/2006/main" xmlns:w10="urn:schemas-microsoft-com:office:word" xmlns:wp14="http://schemas.microsoft.com/office/word/2010/wordprocessingDrawing" xmlns:v="urn:schemas-microsoft-com:vml" xmlns:o="urn:schemas-microsoft-com:office:office" xmlns:mc="http://schemas.openxmlformats.org/markup-compatibility/2006" xmlns:wpc="http://schemas.microsoft.com/office/word/2010/wordprocessingCanvas" xmlns="" val="0"/>
+                          <a14:useLocalDpi xmlns:a14="http://schemas.microsoft.com/office/drawing/2010/main" val="0"/>
                         </a:ext>
                       </a:extLst>
                     </a:blip>
@@ -4205,19 +4215,19 @@
       <w:tblPr>
         <w:tblStyle w:val="PlainTable41"/>
         <w:tblW w:w="0" w:type="auto"/>
-        <w:tblLook w:val="04A0"/>
+        <w:tblLook w:val="04A0" w:firstRow="1" w:lastRow="0" w:firstColumn="1" w:lastColumn="0" w:noHBand="0" w:noVBand="1"/>
       </w:tblPr>
       <w:tblGrid>
         <w:gridCol w:w="9062"/>
       </w:tblGrid>
       <w:tr>
         <w:trPr>
-          <w:cnfStyle w:val="100000000000"/>
+          <w:cnfStyle w:val="100000000000" w:firstRow="1" w:lastRow="0" w:firstColumn="0" w:lastColumn="0" w:oddVBand="0" w:evenVBand="0" w:oddHBand="0" w:evenHBand="0" w:firstRowFirstColumn="0" w:firstRowLastColumn="0" w:lastRowFirstColumn="0" w:lastRowLastColumn="0"/>
           <w:trHeight w:val="302"/>
         </w:trPr>
         <w:tc>
           <w:tcPr>
-            <w:cnfStyle w:val="001000000000"/>
+            <w:cnfStyle w:val="001000000000" w:firstRow="0" w:lastRow="0" w:firstColumn="1" w:lastColumn="0" w:oddVBand="0" w:evenVBand="0" w:oddHBand="0" w:evenHBand="0" w:firstRowFirstColumn="0" w:firstRowLastColumn="0" w:lastRowFirstColumn="0" w:lastRowLastColumn="0"/>
             <w:tcW w:w="9062" w:type="dxa"/>
           </w:tcPr>
           <w:p>
@@ -4231,12 +4241,12 @@
       </w:tr>
       <w:tr>
         <w:trPr>
-          <w:cnfStyle w:val="000000100000"/>
+          <w:cnfStyle w:val="000000100000" w:firstRow="0" w:lastRow="0" w:firstColumn="0" w:lastColumn="0" w:oddVBand="0" w:evenVBand="0" w:oddHBand="1" w:evenHBand="0" w:firstRowFirstColumn="0" w:firstRowLastColumn="0" w:lastRowFirstColumn="0" w:lastRowLastColumn="0"/>
           <w:trHeight w:val="302"/>
         </w:trPr>
         <w:tc>
           <w:tcPr>
-            <w:cnfStyle w:val="001000000000"/>
+            <w:cnfStyle w:val="001000000000" w:firstRow="0" w:lastRow="0" w:firstColumn="1" w:lastColumn="0" w:oddVBand="0" w:evenVBand="0" w:oddHBand="0" w:evenHBand="0" w:firstRowFirstColumn="0" w:firstRowLastColumn="0" w:lastRowFirstColumn="0" w:lastRowLastColumn="0"/>
             <w:tcW w:w="9062" w:type="dxa"/>
           </w:tcPr>
           <w:p>
@@ -4262,7 +4272,7 @@
         </w:trPr>
         <w:tc>
           <w:tcPr>
-            <w:cnfStyle w:val="001000000000"/>
+            <w:cnfStyle w:val="001000000000" w:firstRow="0" w:lastRow="0" w:firstColumn="1" w:lastColumn="0" w:oddVBand="0" w:evenVBand="0" w:oddHBand="0" w:evenHBand="0" w:firstRowFirstColumn="0" w:firstRowLastColumn="0" w:lastRowFirstColumn="0" w:lastRowLastColumn="0"/>
             <w:tcW w:w="9062" w:type="dxa"/>
           </w:tcPr>
           <w:p>
@@ -4284,11 +4294,11 @@
       </w:tr>
       <w:tr>
         <w:trPr>
-          <w:cnfStyle w:val="000000100000"/>
+          <w:cnfStyle w:val="000000100000" w:firstRow="0" w:lastRow="0" w:firstColumn="0" w:lastColumn="0" w:oddVBand="0" w:evenVBand="0" w:oddHBand="1" w:evenHBand="0" w:firstRowFirstColumn="0" w:firstRowLastColumn="0" w:lastRowFirstColumn="0" w:lastRowLastColumn="0"/>
         </w:trPr>
         <w:tc>
           <w:tcPr>
-            <w:cnfStyle w:val="001000000000"/>
+            <w:cnfStyle w:val="001000000000" w:firstRow="0" w:lastRow="0" w:firstColumn="1" w:lastColumn="0" w:oddVBand="0" w:evenVBand="0" w:oddHBand="0" w:evenHBand="0" w:firstRowFirstColumn="0" w:firstRowLastColumn="0" w:lastRowFirstColumn="0" w:lastRowLastColumn="0"/>
             <w:tcW w:w="9062" w:type="dxa"/>
           </w:tcPr>
           <w:p>
@@ -4311,7 +4321,7 @@
       <w:tr>
         <w:tc>
           <w:tcPr>
-            <w:cnfStyle w:val="001000000000"/>
+            <w:cnfStyle w:val="001000000000" w:firstRow="0" w:lastRow="0" w:firstColumn="1" w:lastColumn="0" w:oddVBand="0" w:evenVBand="0" w:oddHBand="0" w:evenHBand="0" w:firstRowFirstColumn="0" w:firstRowLastColumn="0" w:lastRowFirstColumn="0" w:lastRowLastColumn="0"/>
             <w:tcW w:w="9062" w:type="dxa"/>
           </w:tcPr>
           <w:p>
@@ -4333,11 +4343,11 @@
       </w:tr>
       <w:tr>
         <w:trPr>
-          <w:cnfStyle w:val="000000100000"/>
+          <w:cnfStyle w:val="000000100000" w:firstRow="0" w:lastRow="0" w:firstColumn="0" w:lastColumn="0" w:oddVBand="0" w:evenVBand="0" w:oddHBand="1" w:evenHBand="0" w:firstRowFirstColumn="0" w:firstRowLastColumn="0" w:lastRowFirstColumn="0" w:lastRowLastColumn="0"/>
         </w:trPr>
         <w:tc>
           <w:tcPr>
-            <w:cnfStyle w:val="001000000000"/>
+            <w:cnfStyle w:val="001000000000" w:firstRow="0" w:lastRow="0" w:firstColumn="1" w:lastColumn="0" w:oddVBand="0" w:evenVBand="0" w:oddHBand="0" w:evenHBand="0" w:firstRowFirstColumn="0" w:firstRowLastColumn="0" w:lastRowFirstColumn="0" w:lastRowLastColumn="0"/>
             <w:tcW w:w="9062" w:type="dxa"/>
           </w:tcPr>
           <w:p>
@@ -4360,7 +4370,7 @@
       <w:tr>
         <w:tc>
           <w:tcPr>
-            <w:cnfStyle w:val="001000000000"/>
+            <w:cnfStyle w:val="001000000000" w:firstRow="0" w:lastRow="0" w:firstColumn="1" w:lastColumn="0" w:oddVBand="0" w:evenVBand="0" w:oddHBand="0" w:evenHBand="0" w:firstRowFirstColumn="0" w:firstRowLastColumn="0" w:lastRowFirstColumn="0" w:lastRowLastColumn="0"/>
             <w:tcW w:w="9062" w:type="dxa"/>
           </w:tcPr>
           <w:p>
@@ -4382,11 +4392,11 @@
       </w:tr>
       <w:tr>
         <w:trPr>
-          <w:cnfStyle w:val="000000100000"/>
+          <w:cnfStyle w:val="000000100000" w:firstRow="0" w:lastRow="0" w:firstColumn="0" w:lastColumn="0" w:oddVBand="0" w:evenVBand="0" w:oddHBand="1" w:evenHBand="0" w:firstRowFirstColumn="0" w:firstRowLastColumn="0" w:lastRowFirstColumn="0" w:lastRowLastColumn="0"/>
         </w:trPr>
         <w:tc>
           <w:tcPr>
-            <w:cnfStyle w:val="001000000000"/>
+            <w:cnfStyle w:val="001000000000" w:firstRow="0" w:lastRow="0" w:firstColumn="1" w:lastColumn="0" w:oddVBand="0" w:evenVBand="0" w:oddHBand="0" w:evenHBand="0" w:firstRowFirstColumn="0" w:firstRowLastColumn="0" w:lastRowFirstColumn="0" w:lastRowLastColumn="0"/>
             <w:tcW w:w="9062" w:type="dxa"/>
           </w:tcPr>
           <w:p>
@@ -4409,12 +4419,12 @@
       <w:tr>
         <w:tc>
           <w:tcPr>
-            <w:cnfStyle w:val="001000000000"/>
-            <w:tcW w:w="9062" w:type="dxa"/>
-          </w:tcPr>
-          <w:p>
-            <w:pPr>
-              <w:pStyle w:val="Lijstalinea"/>
+            <w:cnfStyle w:val="001000000000" w:firstRow="0" w:lastRow="0" w:firstColumn="1" w:lastColumn="0" w:oddVBand="0" w:evenVBand="0" w:oddHBand="0" w:evenHBand="0" w:firstRowFirstColumn="0" w:firstRowLastColumn="0" w:lastRowFirstColumn="0" w:lastRowLastColumn="0"/>
+            <w:tcW w:w="9062" w:type="dxa"/>
+          </w:tcPr>
+          <w:p>
+            <w:pPr>
+              <w:pStyle w:val="ListParagraph"/>
               <w:numPr>
                 <w:ilvl w:val="0"/>
                 <w:numId w:val="3"/>
@@ -4434,7 +4444,7 @@
           </w:p>
           <w:p>
             <w:pPr>
-              <w:pStyle w:val="Lijstalinea"/>
+              <w:pStyle w:val="ListParagraph"/>
               <w:numPr>
                 <w:ilvl w:val="0"/>
                 <w:numId w:val="3"/>
@@ -4456,11 +4466,11 @@
       </w:tr>
       <w:tr>
         <w:trPr>
-          <w:cnfStyle w:val="000000100000"/>
+          <w:cnfStyle w:val="000000100000" w:firstRow="0" w:lastRow="0" w:firstColumn="0" w:lastColumn="0" w:oddVBand="0" w:evenVBand="0" w:oddHBand="1" w:evenHBand="0" w:firstRowFirstColumn="0" w:firstRowLastColumn="0" w:lastRowFirstColumn="0" w:lastRowLastColumn="0"/>
         </w:trPr>
         <w:tc>
           <w:tcPr>
-            <w:cnfStyle w:val="001000000000"/>
+            <w:cnfStyle w:val="001000000000" w:firstRow="0" w:lastRow="0" w:firstColumn="1" w:lastColumn="0" w:oddVBand="0" w:evenVBand="0" w:oddHBand="0" w:evenHBand="0" w:firstRowFirstColumn="0" w:firstRowLastColumn="0" w:lastRowFirstColumn="0" w:lastRowLastColumn="0"/>
             <w:tcW w:w="9062" w:type="dxa"/>
           </w:tcPr>
           <w:p>
@@ -4483,7 +4493,7 @@
       <w:tr>
         <w:tc>
           <w:tcPr>
-            <w:cnfStyle w:val="001000000000"/>
+            <w:cnfStyle w:val="001000000000" w:firstRow="0" w:lastRow="0" w:firstColumn="1" w:lastColumn="0" w:oddVBand="0" w:evenVBand="0" w:oddHBand="0" w:evenHBand="0" w:firstRowFirstColumn="0" w:firstRowLastColumn="0" w:lastRowFirstColumn="0" w:lastRowLastColumn="0"/>
             <w:tcW w:w="9062" w:type="dxa"/>
           </w:tcPr>
           <w:p>
@@ -4505,11 +4515,11 @@
       </w:tr>
       <w:tr>
         <w:trPr>
-          <w:cnfStyle w:val="000000100000"/>
+          <w:cnfStyle w:val="000000100000" w:firstRow="0" w:lastRow="0" w:firstColumn="0" w:lastColumn="0" w:oddVBand="0" w:evenVBand="0" w:oddHBand="1" w:evenHBand="0" w:firstRowFirstColumn="0" w:firstRowLastColumn="0" w:lastRowFirstColumn="0" w:lastRowLastColumn="0"/>
         </w:trPr>
         <w:tc>
           <w:tcPr>
-            <w:cnfStyle w:val="001000000000"/>
+            <w:cnfStyle w:val="001000000000" w:firstRow="0" w:lastRow="0" w:firstColumn="1" w:lastColumn="0" w:oddVBand="0" w:evenVBand="0" w:oddHBand="0" w:evenHBand="0" w:firstRowFirstColumn="0" w:firstRowLastColumn="0" w:lastRowFirstColumn="0" w:lastRowLastColumn="0"/>
             <w:tcW w:w="9062" w:type="dxa"/>
           </w:tcPr>
           <w:p>
@@ -4532,7 +4542,7 @@
       <w:tr>
         <w:tc>
           <w:tcPr>
-            <w:cnfStyle w:val="001000000000"/>
+            <w:cnfStyle w:val="001000000000" w:firstRow="0" w:lastRow="0" w:firstColumn="1" w:lastColumn="0" w:oddVBand="0" w:evenVBand="0" w:oddHBand="0" w:evenHBand="0" w:firstRowFirstColumn="0" w:firstRowLastColumn="0" w:lastRowFirstColumn="0" w:lastRowLastColumn="0"/>
             <w:tcW w:w="9062" w:type="dxa"/>
           </w:tcPr>
           <w:p>
@@ -4586,10 +4596,10 @@
                     <pic:cNvPicPr/>
                   </pic:nvPicPr>
                   <pic:blipFill>
-                    <a:blip r:embed="rId11" cstate="print">
+                    <a:blip r:embed="rId12" cstate="print">
                       <a:extLst>
                         <a:ext uri="{28A0092B-C50C-407E-A947-70E740481C1C}">
-                          <a14:useLocalDpi xmlns:a14="http://schemas.microsoft.com/office/drawing/2010/main" xmlns:wps="http://schemas.microsoft.com/office/word/2010/wordprocessingShape" xmlns:wpi="http://schemas.microsoft.com/office/word/2010/wordprocessingInk" xmlns:wpg="http://schemas.microsoft.com/office/word/2010/wordprocessingGroup" xmlns:w15="http://schemas.microsoft.com/office/word/2012/wordml" xmlns:w14="http://schemas.microsoft.com/office/word/2010/wordml" xmlns:w="http://schemas.openxmlformats.org/wordprocessingml/2006/main" xmlns:w10="urn:schemas-microsoft-com:office:word" xmlns:wp14="http://schemas.microsoft.com/office/word/2010/wordprocessingDrawing" xmlns:v="urn:schemas-microsoft-com:vml" xmlns:o="urn:schemas-microsoft-com:office:office" xmlns:mc="http://schemas.openxmlformats.org/markup-compatibility/2006" xmlns:wpc="http://schemas.microsoft.com/office/word/2010/wordprocessingCanvas" xmlns="" val="0"/>
+                          <a14:useLocalDpi xmlns:a14="http://schemas.microsoft.com/office/drawing/2010/main" val="0"/>
                         </a:ext>
                       </a:extLst>
                     </a:blip>
@@ -4636,19 +4646,19 @@
       <w:tblPr>
         <w:tblStyle w:val="PlainTable41"/>
         <w:tblW w:w="0" w:type="auto"/>
-        <w:tblLook w:val="04A0"/>
+        <w:tblLook w:val="04A0" w:firstRow="1" w:lastRow="0" w:firstColumn="1" w:lastColumn="0" w:noHBand="0" w:noVBand="1"/>
       </w:tblPr>
       <w:tblGrid>
         <w:gridCol w:w="9062"/>
       </w:tblGrid>
       <w:tr>
         <w:trPr>
-          <w:cnfStyle w:val="100000000000"/>
+          <w:cnfStyle w:val="100000000000" w:firstRow="1" w:lastRow="0" w:firstColumn="0" w:lastColumn="0" w:oddVBand="0" w:evenVBand="0" w:oddHBand="0" w:evenHBand="0" w:firstRowFirstColumn="0" w:firstRowLastColumn="0" w:lastRowFirstColumn="0" w:lastRowLastColumn="0"/>
           <w:trHeight w:val="302"/>
         </w:trPr>
         <w:tc>
           <w:tcPr>
-            <w:cnfStyle w:val="001000000000"/>
+            <w:cnfStyle w:val="001000000000" w:firstRow="0" w:lastRow="0" w:firstColumn="1" w:lastColumn="0" w:oddVBand="0" w:evenVBand="0" w:oddHBand="0" w:evenHBand="0" w:firstRowFirstColumn="0" w:firstRowLastColumn="0" w:lastRowFirstColumn="0" w:lastRowLastColumn="0"/>
             <w:tcW w:w="9062" w:type="dxa"/>
           </w:tcPr>
           <w:p>
@@ -4662,12 +4672,12 @@
       </w:tr>
       <w:tr>
         <w:trPr>
-          <w:cnfStyle w:val="000000100000"/>
+          <w:cnfStyle w:val="000000100000" w:firstRow="0" w:lastRow="0" w:firstColumn="0" w:lastColumn="0" w:oddVBand="0" w:evenVBand="0" w:oddHBand="1" w:evenHBand="0" w:firstRowFirstColumn="0" w:firstRowLastColumn="0" w:lastRowFirstColumn="0" w:lastRowLastColumn="0"/>
           <w:trHeight w:val="302"/>
         </w:trPr>
         <w:tc>
           <w:tcPr>
-            <w:cnfStyle w:val="001000000000"/>
+            <w:cnfStyle w:val="001000000000" w:firstRow="0" w:lastRow="0" w:firstColumn="1" w:lastColumn="0" w:oddVBand="0" w:evenVBand="0" w:oddHBand="0" w:evenHBand="0" w:firstRowFirstColumn="0" w:firstRowLastColumn="0" w:lastRowFirstColumn="0" w:lastRowLastColumn="0"/>
             <w:tcW w:w="9062" w:type="dxa"/>
           </w:tcPr>
           <w:p>
@@ -4693,7 +4703,7 @@
         </w:trPr>
         <w:tc>
           <w:tcPr>
-            <w:cnfStyle w:val="001000000000"/>
+            <w:cnfStyle w:val="001000000000" w:firstRow="0" w:lastRow="0" w:firstColumn="1" w:lastColumn="0" w:oddVBand="0" w:evenVBand="0" w:oddHBand="0" w:evenHBand="0" w:firstRowFirstColumn="0" w:firstRowLastColumn="0" w:lastRowFirstColumn="0" w:lastRowLastColumn="0"/>
             <w:tcW w:w="9062" w:type="dxa"/>
           </w:tcPr>
           <w:p>
@@ -4715,11 +4725,11 @@
       </w:tr>
       <w:tr>
         <w:trPr>
-          <w:cnfStyle w:val="000000100000"/>
+          <w:cnfStyle w:val="000000100000" w:firstRow="0" w:lastRow="0" w:firstColumn="0" w:lastColumn="0" w:oddVBand="0" w:evenVBand="0" w:oddHBand="1" w:evenHBand="0" w:firstRowFirstColumn="0" w:firstRowLastColumn="0" w:lastRowFirstColumn="0" w:lastRowLastColumn="0"/>
         </w:trPr>
         <w:tc>
           <w:tcPr>
-            <w:cnfStyle w:val="001000000000"/>
+            <w:cnfStyle w:val="001000000000" w:firstRow="0" w:lastRow="0" w:firstColumn="1" w:lastColumn="0" w:oddVBand="0" w:evenVBand="0" w:oddHBand="0" w:evenHBand="0" w:firstRowFirstColumn="0" w:firstRowLastColumn="0" w:lastRowFirstColumn="0" w:lastRowLastColumn="0"/>
             <w:tcW w:w="9062" w:type="dxa"/>
           </w:tcPr>
           <w:p>
@@ -4742,7 +4752,7 @@
       <w:tr>
         <w:tc>
           <w:tcPr>
-            <w:cnfStyle w:val="001000000000"/>
+            <w:cnfStyle w:val="001000000000" w:firstRow="0" w:lastRow="0" w:firstColumn="1" w:lastColumn="0" w:oddVBand="0" w:evenVBand="0" w:oddHBand="0" w:evenHBand="0" w:firstRowFirstColumn="0" w:firstRowLastColumn="0" w:lastRowFirstColumn="0" w:lastRowLastColumn="0"/>
             <w:tcW w:w="9062" w:type="dxa"/>
           </w:tcPr>
           <w:p>
@@ -4764,11 +4774,11 @@
       </w:tr>
       <w:tr>
         <w:trPr>
-          <w:cnfStyle w:val="000000100000"/>
+          <w:cnfStyle w:val="000000100000" w:firstRow="0" w:lastRow="0" w:firstColumn="0" w:lastColumn="0" w:oddVBand="0" w:evenVBand="0" w:oddHBand="1" w:evenHBand="0" w:firstRowFirstColumn="0" w:firstRowLastColumn="0" w:lastRowFirstColumn="0" w:lastRowLastColumn="0"/>
         </w:trPr>
         <w:tc>
           <w:tcPr>
-            <w:cnfStyle w:val="001000000000"/>
+            <w:cnfStyle w:val="001000000000" w:firstRow="0" w:lastRow="0" w:firstColumn="1" w:lastColumn="0" w:oddVBand="0" w:evenVBand="0" w:oddHBand="0" w:evenHBand="0" w:firstRowFirstColumn="0" w:firstRowLastColumn="0" w:lastRowFirstColumn="0" w:lastRowLastColumn="0"/>
             <w:tcW w:w="9062" w:type="dxa"/>
           </w:tcPr>
           <w:p>
@@ -4791,7 +4801,7 @@
       <w:tr>
         <w:tc>
           <w:tcPr>
-            <w:cnfStyle w:val="001000000000"/>
+            <w:cnfStyle w:val="001000000000" w:firstRow="0" w:lastRow="0" w:firstColumn="1" w:lastColumn="0" w:oddVBand="0" w:evenVBand="0" w:oddHBand="0" w:evenHBand="0" w:firstRowFirstColumn="0" w:firstRowLastColumn="0" w:lastRowFirstColumn="0" w:lastRowLastColumn="0"/>
             <w:tcW w:w="9062" w:type="dxa"/>
           </w:tcPr>
           <w:p>
@@ -4813,11 +4823,11 @@
       </w:tr>
       <w:tr>
         <w:trPr>
-          <w:cnfStyle w:val="000000100000"/>
+          <w:cnfStyle w:val="000000100000" w:firstRow="0" w:lastRow="0" w:firstColumn="0" w:lastColumn="0" w:oddVBand="0" w:evenVBand="0" w:oddHBand="1" w:evenHBand="0" w:firstRowFirstColumn="0" w:firstRowLastColumn="0" w:lastRowFirstColumn="0" w:lastRowLastColumn="0"/>
         </w:trPr>
         <w:tc>
           <w:tcPr>
-            <w:cnfStyle w:val="001000000000"/>
+            <w:cnfStyle w:val="001000000000" w:firstRow="0" w:lastRow="0" w:firstColumn="1" w:lastColumn="0" w:oddVBand="0" w:evenVBand="0" w:oddHBand="0" w:evenHBand="0" w:firstRowFirstColumn="0" w:firstRowLastColumn="0" w:lastRowFirstColumn="0" w:lastRowLastColumn="0"/>
             <w:tcW w:w="9062" w:type="dxa"/>
           </w:tcPr>
           <w:p>
@@ -4840,12 +4850,12 @@
       <w:tr>
         <w:tc>
           <w:tcPr>
-            <w:cnfStyle w:val="001000000000"/>
-            <w:tcW w:w="9062" w:type="dxa"/>
-          </w:tcPr>
-          <w:p>
-            <w:pPr>
-              <w:pStyle w:val="Lijstalinea"/>
+            <w:cnfStyle w:val="001000000000" w:firstRow="0" w:lastRow="0" w:firstColumn="1" w:lastColumn="0" w:oddVBand="0" w:evenVBand="0" w:oddHBand="0" w:evenHBand="0" w:firstRowFirstColumn="0" w:firstRowLastColumn="0" w:lastRowFirstColumn="0" w:lastRowLastColumn="0"/>
+            <w:tcW w:w="9062" w:type="dxa"/>
+          </w:tcPr>
+          <w:p>
+            <w:pPr>
+              <w:pStyle w:val="ListParagraph"/>
               <w:numPr>
                 <w:ilvl w:val="0"/>
                 <w:numId w:val="14"/>
@@ -4865,7 +4875,7 @@
           </w:p>
           <w:p>
             <w:pPr>
-              <w:pStyle w:val="Lijstalinea"/>
+              <w:pStyle w:val="ListParagraph"/>
               <w:numPr>
                 <w:ilvl w:val="0"/>
                 <w:numId w:val="14"/>
@@ -4887,11 +4897,11 @@
       </w:tr>
       <w:tr>
         <w:trPr>
-          <w:cnfStyle w:val="000000100000"/>
+          <w:cnfStyle w:val="000000100000" w:firstRow="0" w:lastRow="0" w:firstColumn="0" w:lastColumn="0" w:oddVBand="0" w:evenVBand="0" w:oddHBand="1" w:evenHBand="0" w:firstRowFirstColumn="0" w:firstRowLastColumn="0" w:lastRowFirstColumn="0" w:lastRowLastColumn="0"/>
         </w:trPr>
         <w:tc>
           <w:tcPr>
-            <w:cnfStyle w:val="001000000000"/>
+            <w:cnfStyle w:val="001000000000" w:firstRow="0" w:lastRow="0" w:firstColumn="1" w:lastColumn="0" w:oddVBand="0" w:evenVBand="0" w:oddHBand="0" w:evenHBand="0" w:firstRowFirstColumn="0" w:firstRowLastColumn="0" w:lastRowFirstColumn="0" w:lastRowLastColumn="0"/>
             <w:tcW w:w="9062" w:type="dxa"/>
           </w:tcPr>
           <w:p>
@@ -4914,7 +4924,7 @@
       <w:tr>
         <w:tc>
           <w:tcPr>
-            <w:cnfStyle w:val="001000000000"/>
+            <w:cnfStyle w:val="001000000000" w:firstRow="0" w:lastRow="0" w:firstColumn="1" w:lastColumn="0" w:oddVBand="0" w:evenVBand="0" w:oddHBand="0" w:evenHBand="0" w:firstRowFirstColumn="0" w:firstRowLastColumn="0" w:lastRowFirstColumn="0" w:lastRowLastColumn="0"/>
             <w:tcW w:w="9062" w:type="dxa"/>
           </w:tcPr>
           <w:p>
@@ -4936,11 +4946,11 @@
       </w:tr>
       <w:tr>
         <w:trPr>
-          <w:cnfStyle w:val="000000100000"/>
+          <w:cnfStyle w:val="000000100000" w:firstRow="0" w:lastRow="0" w:firstColumn="0" w:lastColumn="0" w:oddVBand="0" w:evenVBand="0" w:oddHBand="1" w:evenHBand="0" w:firstRowFirstColumn="0" w:firstRowLastColumn="0" w:lastRowFirstColumn="0" w:lastRowLastColumn="0"/>
         </w:trPr>
         <w:tc>
           <w:tcPr>
-            <w:cnfStyle w:val="001000000000"/>
+            <w:cnfStyle w:val="001000000000" w:firstRow="0" w:lastRow="0" w:firstColumn="1" w:lastColumn="0" w:oddVBand="0" w:evenVBand="0" w:oddHBand="0" w:evenHBand="0" w:firstRowFirstColumn="0" w:firstRowLastColumn="0" w:lastRowFirstColumn="0" w:lastRowLastColumn="0"/>
             <w:tcW w:w="9062" w:type="dxa"/>
           </w:tcPr>
           <w:p>
@@ -4963,7 +4973,7 @@
       <w:tr>
         <w:tc>
           <w:tcPr>
-            <w:cnfStyle w:val="001000000000"/>
+            <w:cnfStyle w:val="001000000000" w:firstRow="0" w:lastRow="0" w:firstColumn="1" w:lastColumn="0" w:oddVBand="0" w:evenVBand="0" w:oddHBand="0" w:evenHBand="0" w:firstRowFirstColumn="0" w:firstRowLastColumn="0" w:lastRowFirstColumn="0" w:lastRowLastColumn="0"/>
             <w:tcW w:w="9062" w:type="dxa"/>
           </w:tcPr>
           <w:p>
@@ -5027,10 +5037,10 @@
                     <pic:cNvPicPr/>
                   </pic:nvPicPr>
                   <pic:blipFill>
-                    <a:blip r:embed="rId12" cstate="print">
+                    <a:blip r:embed="rId13" cstate="print">
                       <a:extLst>
                         <a:ext uri="{28A0092B-C50C-407E-A947-70E740481C1C}">
-                          <a14:useLocalDpi xmlns:a14="http://schemas.microsoft.com/office/drawing/2010/main" xmlns:wps="http://schemas.microsoft.com/office/word/2010/wordprocessingShape" xmlns:wpi="http://schemas.microsoft.com/office/word/2010/wordprocessingInk" xmlns:wpg="http://schemas.microsoft.com/office/word/2010/wordprocessingGroup" xmlns:w15="http://schemas.microsoft.com/office/word/2012/wordml" xmlns:w14="http://schemas.microsoft.com/office/word/2010/wordml" xmlns:w="http://schemas.openxmlformats.org/wordprocessingml/2006/main" xmlns:w10="urn:schemas-microsoft-com:office:word" xmlns:wp14="http://schemas.microsoft.com/office/word/2010/wordprocessingDrawing" xmlns:v="urn:schemas-microsoft-com:vml" xmlns:o="urn:schemas-microsoft-com:office:office" xmlns:mc="http://schemas.openxmlformats.org/markup-compatibility/2006" xmlns:wpc="http://schemas.microsoft.com/office/word/2010/wordprocessingCanvas" xmlns="" val="0"/>
+                          <a14:useLocalDpi xmlns:a14="http://schemas.microsoft.com/office/drawing/2010/main" val="0"/>
                         </a:ext>
                       </a:extLst>
                     </a:blip>
@@ -5097,19 +5107,19 @@
       <w:tblPr>
         <w:tblStyle w:val="PlainTable41"/>
         <w:tblW w:w="0" w:type="auto"/>
-        <w:tblLook w:val="04A0"/>
+        <w:tblLook w:val="04A0" w:firstRow="1" w:lastRow="0" w:firstColumn="1" w:lastColumn="0" w:noHBand="0" w:noVBand="1"/>
       </w:tblPr>
       <w:tblGrid>
         <w:gridCol w:w="9062"/>
       </w:tblGrid>
       <w:tr>
         <w:trPr>
-          <w:cnfStyle w:val="100000000000"/>
+          <w:cnfStyle w:val="100000000000" w:firstRow="1" w:lastRow="0" w:firstColumn="0" w:lastColumn="0" w:oddVBand="0" w:evenVBand="0" w:oddHBand="0" w:evenHBand="0" w:firstRowFirstColumn="0" w:firstRowLastColumn="0" w:lastRowFirstColumn="0" w:lastRowLastColumn="0"/>
           <w:trHeight w:val="302"/>
         </w:trPr>
         <w:tc>
           <w:tcPr>
-            <w:cnfStyle w:val="001000000000"/>
+            <w:cnfStyle w:val="001000000000" w:firstRow="0" w:lastRow="0" w:firstColumn="1" w:lastColumn="0" w:oddVBand="0" w:evenVBand="0" w:oddHBand="0" w:evenHBand="0" w:firstRowFirstColumn="0" w:firstRowLastColumn="0" w:lastRowFirstColumn="0" w:lastRowLastColumn="0"/>
             <w:tcW w:w="9062" w:type="dxa"/>
           </w:tcPr>
           <w:p>
@@ -5123,12 +5133,12 @@
       </w:tr>
       <w:tr>
         <w:trPr>
-          <w:cnfStyle w:val="000000100000"/>
+          <w:cnfStyle w:val="000000100000" w:firstRow="0" w:lastRow="0" w:firstColumn="0" w:lastColumn="0" w:oddVBand="0" w:evenVBand="0" w:oddHBand="1" w:evenHBand="0" w:firstRowFirstColumn="0" w:firstRowLastColumn="0" w:lastRowFirstColumn="0" w:lastRowLastColumn="0"/>
           <w:trHeight w:val="302"/>
         </w:trPr>
         <w:tc>
           <w:tcPr>
-            <w:cnfStyle w:val="001000000000"/>
+            <w:cnfStyle w:val="001000000000" w:firstRow="0" w:lastRow="0" w:firstColumn="1" w:lastColumn="0" w:oddVBand="0" w:evenVBand="0" w:oddHBand="0" w:evenHBand="0" w:firstRowFirstColumn="0" w:firstRowLastColumn="0" w:lastRowFirstColumn="0" w:lastRowLastColumn="0"/>
             <w:tcW w:w="9062" w:type="dxa"/>
             <w:shd w:val="clear" w:color="auto" w:fill="D9D9D9" w:themeFill="background1" w:themeFillShade="D9"/>
             <w:vAlign w:val="center"/>
@@ -5156,7 +5166,7 @@
         </w:trPr>
         <w:tc>
           <w:tcPr>
-            <w:cnfStyle w:val="001000000000"/>
+            <w:cnfStyle w:val="001000000000" w:firstRow="0" w:lastRow="0" w:firstColumn="1" w:lastColumn="0" w:oddVBand="0" w:evenVBand="0" w:oddHBand="0" w:evenHBand="0" w:firstRowFirstColumn="0" w:firstRowLastColumn="0" w:lastRowFirstColumn="0" w:lastRowLastColumn="0"/>
             <w:tcW w:w="9062" w:type="dxa"/>
             <w:shd w:val="clear" w:color="auto" w:fill="F2F2F2" w:themeFill="background1" w:themeFillShade="F2"/>
           </w:tcPr>
@@ -5193,11 +5203,11 @@
       </w:tr>
       <w:tr>
         <w:trPr>
-          <w:cnfStyle w:val="000000100000"/>
+          <w:cnfStyle w:val="000000100000" w:firstRow="0" w:lastRow="0" w:firstColumn="0" w:lastColumn="0" w:oddVBand="0" w:evenVBand="0" w:oddHBand="1" w:evenHBand="0" w:firstRowFirstColumn="0" w:firstRowLastColumn="0" w:lastRowFirstColumn="0" w:lastRowLastColumn="0"/>
         </w:trPr>
         <w:tc>
           <w:tcPr>
-            <w:cnfStyle w:val="001000000000"/>
+            <w:cnfStyle w:val="001000000000" w:firstRow="0" w:lastRow="0" w:firstColumn="1" w:lastColumn="0" w:oddVBand="0" w:evenVBand="0" w:oddHBand="0" w:evenHBand="0" w:firstRowFirstColumn="0" w:firstRowLastColumn="0" w:lastRowFirstColumn="0" w:lastRowLastColumn="0"/>
             <w:tcW w:w="9062" w:type="dxa"/>
             <w:shd w:val="clear" w:color="auto" w:fill="D9D9D9" w:themeFill="background1" w:themeFillShade="D9"/>
           </w:tcPr>
@@ -5221,7 +5231,7 @@
       <w:tr>
         <w:tc>
           <w:tcPr>
-            <w:cnfStyle w:val="001000000000"/>
+            <w:cnfStyle w:val="001000000000" w:firstRow="0" w:lastRow="0" w:firstColumn="1" w:lastColumn="0" w:oddVBand="0" w:evenVBand="0" w:oddHBand="0" w:evenHBand="0" w:firstRowFirstColumn="0" w:firstRowLastColumn="0" w:lastRowFirstColumn="0" w:lastRowLastColumn="0"/>
             <w:tcW w:w="9062" w:type="dxa"/>
             <w:shd w:val="clear" w:color="auto" w:fill="F2F2F2" w:themeFill="background1" w:themeFillShade="F2"/>
           </w:tcPr>
@@ -5244,11 +5254,11 @@
       </w:tr>
       <w:tr>
         <w:trPr>
-          <w:cnfStyle w:val="000000100000"/>
+          <w:cnfStyle w:val="000000100000" w:firstRow="0" w:lastRow="0" w:firstColumn="0" w:lastColumn="0" w:oddVBand="0" w:evenVBand="0" w:oddHBand="1" w:evenHBand="0" w:firstRowFirstColumn="0" w:firstRowLastColumn="0" w:lastRowFirstColumn="0" w:lastRowLastColumn="0"/>
         </w:trPr>
         <w:tc>
           <w:tcPr>
-            <w:cnfStyle w:val="001000000000"/>
+            <w:cnfStyle w:val="001000000000" w:firstRow="0" w:lastRow="0" w:firstColumn="1" w:lastColumn="0" w:oddVBand="0" w:evenVBand="0" w:oddHBand="0" w:evenHBand="0" w:firstRowFirstColumn="0" w:firstRowLastColumn="0" w:lastRowFirstColumn="0" w:lastRowLastColumn="0"/>
             <w:tcW w:w="9062" w:type="dxa"/>
             <w:shd w:val="clear" w:color="auto" w:fill="D9D9D9" w:themeFill="background1" w:themeFillShade="D9"/>
           </w:tcPr>
@@ -5272,7 +5282,7 @@
       <w:tr>
         <w:tc>
           <w:tcPr>
-            <w:cnfStyle w:val="001000000000"/>
+            <w:cnfStyle w:val="001000000000" w:firstRow="0" w:lastRow="0" w:firstColumn="1" w:lastColumn="0" w:oddVBand="0" w:evenVBand="0" w:oddHBand="0" w:evenHBand="0" w:firstRowFirstColumn="0" w:firstRowLastColumn="0" w:lastRowFirstColumn="0" w:lastRowLastColumn="0"/>
             <w:tcW w:w="9062" w:type="dxa"/>
             <w:shd w:val="clear" w:color="auto" w:fill="F2F2F2" w:themeFill="background1" w:themeFillShade="F2"/>
           </w:tcPr>
@@ -5323,11 +5333,11 @@
       </w:tr>
       <w:tr>
         <w:trPr>
-          <w:cnfStyle w:val="000000100000"/>
+          <w:cnfStyle w:val="000000100000" w:firstRow="0" w:lastRow="0" w:firstColumn="0" w:lastColumn="0" w:oddVBand="0" w:evenVBand="0" w:oddHBand="1" w:evenHBand="0" w:firstRowFirstColumn="0" w:firstRowLastColumn="0" w:lastRowFirstColumn="0" w:lastRowLastColumn="0"/>
         </w:trPr>
         <w:tc>
           <w:tcPr>
-            <w:cnfStyle w:val="001000000000"/>
+            <w:cnfStyle w:val="001000000000" w:firstRow="0" w:lastRow="0" w:firstColumn="1" w:lastColumn="0" w:oddVBand="0" w:evenVBand="0" w:oddHBand="0" w:evenHBand="0" w:firstRowFirstColumn="0" w:firstRowLastColumn="0" w:lastRowFirstColumn="0" w:lastRowLastColumn="0"/>
             <w:tcW w:w="9062" w:type="dxa"/>
             <w:shd w:val="clear" w:color="auto" w:fill="D9D9D9" w:themeFill="background1" w:themeFillShade="D9"/>
           </w:tcPr>
@@ -5351,13 +5361,13 @@
       <w:tr>
         <w:tc>
           <w:tcPr>
-            <w:cnfStyle w:val="001000000000"/>
+            <w:cnfStyle w:val="001000000000" w:firstRow="0" w:lastRow="0" w:firstColumn="1" w:lastColumn="0" w:oddVBand="0" w:evenVBand="0" w:oddHBand="0" w:evenHBand="0" w:firstRowFirstColumn="0" w:firstRowLastColumn="0" w:lastRowFirstColumn="0" w:lastRowLastColumn="0"/>
             <w:tcW w:w="9062" w:type="dxa"/>
             <w:shd w:val="clear" w:color="auto" w:fill="F2F2F2" w:themeFill="background1" w:themeFillShade="F2"/>
           </w:tcPr>
           <w:p>
             <w:pPr>
-              <w:pStyle w:val="Lijstalinea"/>
+              <w:pStyle w:val="ListParagraph"/>
               <w:numPr>
                 <w:ilvl w:val="0"/>
                 <w:numId w:val="15"/>
@@ -5398,9 +5408,9 @@
           </w:p>
           <w:p>
             <w:pPr>
-              <w:pStyle w:val="Lijstalinea"/>
+              <w:pStyle w:val="ListParagraph"/>
               <w:numPr>
-                <w:ilvl w:val="0"/>
+                <w:ilvl w:val="1"/>
                 <w:numId w:val="15"/>
               </w:numPr>
               <w:rPr>
@@ -5416,15 +5426,35 @@
               <w:t>De beurt gaat door.</w:t>
             </w:r>
           </w:p>
+          <w:p>
+            <w:pPr>
+              <w:pStyle w:val="ListParagraph"/>
+              <w:numPr>
+                <w:ilvl w:val="1"/>
+                <w:numId w:val="15"/>
+              </w:numPr>
+              <w:rPr>
+                <w:rFonts w:asciiTheme="majorHAnsi" w:hAnsiTheme="majorHAnsi"/>
+                <w:b w:val="0"/>
+              </w:rPr>
+            </w:pPr>
+            <w:r>
+              <w:rPr>
+                <w:rFonts w:asciiTheme="majorHAnsi" w:hAnsiTheme="majorHAnsi"/>
+                <w:b w:val="0"/>
+              </w:rPr>
+              <w:t xml:space="preserve">Het spel wordt beëindigd </w:t>
+            </w:r>
+          </w:p>
         </w:tc>
       </w:tr>
       <w:tr>
         <w:trPr>
-          <w:cnfStyle w:val="000000100000"/>
+          <w:cnfStyle w:val="000000100000" w:firstRow="0" w:lastRow="0" w:firstColumn="0" w:lastColumn="0" w:oddVBand="0" w:evenVBand="0" w:oddHBand="1" w:evenHBand="0" w:firstRowFirstColumn="0" w:firstRowLastColumn="0" w:lastRowFirstColumn="0" w:lastRowLastColumn="0"/>
         </w:trPr>
         <w:tc>
           <w:tcPr>
-            <w:cnfStyle w:val="001000000000"/>
+            <w:cnfStyle w:val="001000000000" w:firstRow="0" w:lastRow="0" w:firstColumn="1" w:lastColumn="0" w:oddVBand="0" w:evenVBand="0" w:oddHBand="0" w:evenHBand="0" w:firstRowFirstColumn="0" w:firstRowLastColumn="0" w:lastRowFirstColumn="0" w:lastRowLastColumn="0"/>
             <w:tcW w:w="9062" w:type="dxa"/>
             <w:shd w:val="clear" w:color="auto" w:fill="D9D9D9" w:themeFill="background1" w:themeFillShade="D9"/>
           </w:tcPr>
@@ -5448,7 +5478,7 @@
       <w:tr>
         <w:tc>
           <w:tcPr>
-            <w:cnfStyle w:val="001000000000"/>
+            <w:cnfStyle w:val="001000000000" w:firstRow="0" w:lastRow="0" w:firstColumn="1" w:lastColumn="0" w:oddVBand="0" w:evenVBand="0" w:oddHBand="0" w:evenHBand="0" w:firstRowFirstColumn="0" w:firstRowLastColumn="0" w:lastRowFirstColumn="0" w:lastRowLastColumn="0"/>
             <w:tcW w:w="9062" w:type="dxa"/>
             <w:shd w:val="clear" w:color="auto" w:fill="F2F2F2" w:themeFill="background1" w:themeFillShade="F2"/>
           </w:tcPr>
@@ -5471,11 +5501,11 @@
       </w:tr>
       <w:tr>
         <w:trPr>
-          <w:cnfStyle w:val="000000100000"/>
+          <w:cnfStyle w:val="000000100000" w:firstRow="0" w:lastRow="0" w:firstColumn="0" w:lastColumn="0" w:oddVBand="0" w:evenVBand="0" w:oddHBand="1" w:evenHBand="0" w:firstRowFirstColumn="0" w:firstRowLastColumn="0" w:lastRowFirstColumn="0" w:lastRowLastColumn="0"/>
         </w:trPr>
         <w:tc>
           <w:tcPr>
-            <w:cnfStyle w:val="001000000000"/>
+            <w:cnfStyle w:val="001000000000" w:firstRow="0" w:lastRow="0" w:firstColumn="1" w:lastColumn="0" w:oddVBand="0" w:evenVBand="0" w:oddHBand="0" w:evenHBand="0" w:firstRowFirstColumn="0" w:firstRowLastColumn="0" w:lastRowFirstColumn="0" w:lastRowLastColumn="0"/>
             <w:tcW w:w="9062" w:type="dxa"/>
             <w:shd w:val="clear" w:color="auto" w:fill="D9D9D9" w:themeFill="background1" w:themeFillShade="D9"/>
           </w:tcPr>
@@ -5499,7 +5529,7 @@
       <w:tr>
         <w:tc>
           <w:tcPr>
-            <w:cnfStyle w:val="001000000000"/>
+            <w:cnfStyle w:val="001000000000" w:firstRow="0" w:lastRow="0" w:firstColumn="1" w:lastColumn="0" w:oddVBand="0" w:evenVBand="0" w:oddHBand="0" w:evenHBand="0" w:firstRowFirstColumn="0" w:firstRowLastColumn="0" w:lastRowFirstColumn="0" w:lastRowLastColumn="0"/>
             <w:tcW w:w="9062" w:type="dxa"/>
             <w:shd w:val="clear" w:color="auto" w:fill="F2F2F2" w:themeFill="background1" w:themeFillShade="F2"/>
           </w:tcPr>
@@ -5515,7 +5545,14 @@
                 <w:rFonts w:asciiTheme="majorHAnsi" w:hAnsiTheme="majorHAnsi"/>
                 <w:b w:val="0"/>
               </w:rPr>
-              <w:t>De beurt gaat naar de tegenstander. Als die al heeft geskipt, of ook skipt, stopt het spel.</w:t>
+              <w:t xml:space="preserve">De </w:t>
+            </w:r>
+            <w:r>
+              <w:rPr>
+                <w:rFonts w:asciiTheme="majorHAnsi" w:hAnsiTheme="majorHAnsi"/>
+                <w:b w:val="0"/>
+              </w:rPr>
+              <w:t>beurt is naar de tegenstander gegaan.</w:t>
             </w:r>
           </w:p>
         </w:tc>
@@ -5564,10 +5601,10 @@
                     <pic:cNvPicPr/>
                   </pic:nvPicPr>
                   <pic:blipFill>
-                    <a:blip r:embed="rId13" cstate="print">
+                    <a:blip r:embed="rId14" cstate="print">
                       <a:extLst>
                         <a:ext uri="{28A0092B-C50C-407E-A947-70E740481C1C}">
-                          <a14:useLocalDpi xmlns:a14="http://schemas.microsoft.com/office/drawing/2010/main" xmlns:wps="http://schemas.microsoft.com/office/word/2010/wordprocessingShape" xmlns:wpi="http://schemas.microsoft.com/office/word/2010/wordprocessingInk" xmlns:wpg="http://schemas.microsoft.com/office/word/2010/wordprocessingGroup" xmlns:w15="http://schemas.microsoft.com/office/word/2012/wordml" xmlns:w14="http://schemas.microsoft.com/office/word/2010/wordml" xmlns:w="http://schemas.openxmlformats.org/wordprocessingml/2006/main" xmlns:w10="urn:schemas-microsoft-com:office:word" xmlns:wp14="http://schemas.microsoft.com/office/word/2010/wordprocessingDrawing" xmlns:v="urn:schemas-microsoft-com:vml" xmlns:o="urn:schemas-microsoft-com:office:office" xmlns:mc="http://schemas.openxmlformats.org/markup-compatibility/2006" xmlns:wpc="http://schemas.microsoft.com/office/word/2010/wordprocessingCanvas" xmlns="" val="0"/>
+                          <a14:useLocalDpi xmlns:a14="http://schemas.microsoft.com/office/drawing/2010/main" val="0"/>
                         </a:ext>
                       </a:extLst>
                     </a:blip>
@@ -5656,7 +5693,6 @@
           <w:sz w:val="52"/>
           <w:szCs w:val="52"/>
         </w:rPr>
-        <w:lastRenderedPageBreak/>
         <w:t>USE CASE BESCHRIJVINGEN</w:t>
       </w:r>
     </w:p>
@@ -5664,19 +5700,19 @@
       <w:tblPr>
         <w:tblStyle w:val="PlainTable41"/>
         <w:tblW w:w="0" w:type="auto"/>
-        <w:tblLook w:val="04A0"/>
+        <w:tblLook w:val="04A0" w:firstRow="1" w:lastRow="0" w:firstColumn="1" w:lastColumn="0" w:noHBand="0" w:noVBand="1"/>
       </w:tblPr>
       <w:tblGrid>
         <w:gridCol w:w="9062"/>
       </w:tblGrid>
       <w:tr>
         <w:trPr>
-          <w:cnfStyle w:val="100000000000"/>
+          <w:cnfStyle w:val="100000000000" w:firstRow="1" w:lastRow="0" w:firstColumn="0" w:lastColumn="0" w:oddVBand="0" w:evenVBand="0" w:oddHBand="0" w:evenHBand="0" w:firstRowFirstColumn="0" w:firstRowLastColumn="0" w:lastRowFirstColumn="0" w:lastRowLastColumn="0"/>
           <w:trHeight w:val="302"/>
         </w:trPr>
         <w:tc>
           <w:tcPr>
-            <w:cnfStyle w:val="001000000000"/>
+            <w:cnfStyle w:val="001000000000" w:firstRow="0" w:lastRow="0" w:firstColumn="1" w:lastColumn="0" w:oddVBand="0" w:evenVBand="0" w:oddHBand="0" w:evenHBand="0" w:firstRowFirstColumn="0" w:firstRowLastColumn="0" w:lastRowFirstColumn="0" w:lastRowLastColumn="0"/>
             <w:tcW w:w="9062" w:type="dxa"/>
           </w:tcPr>
           <w:p>
@@ -5690,12 +5726,12 @@
       </w:tr>
       <w:tr>
         <w:trPr>
-          <w:cnfStyle w:val="000000100000"/>
+          <w:cnfStyle w:val="000000100000" w:firstRow="0" w:lastRow="0" w:firstColumn="0" w:lastColumn="0" w:oddVBand="0" w:evenVBand="0" w:oddHBand="1" w:evenHBand="0" w:firstRowFirstColumn="0" w:firstRowLastColumn="0" w:lastRowFirstColumn="0" w:lastRowLastColumn="0"/>
           <w:trHeight w:val="302"/>
         </w:trPr>
         <w:tc>
           <w:tcPr>
-            <w:cnfStyle w:val="001000000000"/>
+            <w:cnfStyle w:val="001000000000" w:firstRow="0" w:lastRow="0" w:firstColumn="1" w:lastColumn="0" w:oddVBand="0" w:evenVBand="0" w:oddHBand="0" w:evenHBand="0" w:firstRowFirstColumn="0" w:firstRowLastColumn="0" w:lastRowFirstColumn="0" w:lastRowLastColumn="0"/>
             <w:tcW w:w="9062" w:type="dxa"/>
             <w:shd w:val="clear" w:color="auto" w:fill="D9D9D9" w:themeFill="background1" w:themeFillShade="D9"/>
             <w:vAlign w:val="center"/>
@@ -5723,7 +5759,7 @@
         </w:trPr>
         <w:tc>
           <w:tcPr>
-            <w:cnfStyle w:val="001000000000"/>
+            <w:cnfStyle w:val="001000000000" w:firstRow="0" w:lastRow="0" w:firstColumn="1" w:lastColumn="0" w:oddVBand="0" w:evenVBand="0" w:oddHBand="0" w:evenHBand="0" w:firstRowFirstColumn="0" w:firstRowLastColumn="0" w:lastRowFirstColumn="0" w:lastRowLastColumn="0"/>
             <w:tcW w:w="9062" w:type="dxa"/>
             <w:shd w:val="clear" w:color="auto" w:fill="F2F2F2" w:themeFill="background1" w:themeFillShade="F2"/>
           </w:tcPr>
@@ -5760,11 +5796,11 @@
       </w:tr>
       <w:tr>
         <w:trPr>
-          <w:cnfStyle w:val="000000100000"/>
+          <w:cnfStyle w:val="000000100000" w:firstRow="0" w:lastRow="0" w:firstColumn="0" w:lastColumn="0" w:oddVBand="0" w:evenVBand="0" w:oddHBand="1" w:evenHBand="0" w:firstRowFirstColumn="0" w:firstRowLastColumn="0" w:lastRowFirstColumn="0" w:lastRowLastColumn="0"/>
         </w:trPr>
         <w:tc>
           <w:tcPr>
-            <w:cnfStyle w:val="001000000000"/>
+            <w:cnfStyle w:val="001000000000" w:firstRow="0" w:lastRow="0" w:firstColumn="1" w:lastColumn="0" w:oddVBand="0" w:evenVBand="0" w:oddHBand="0" w:evenHBand="0" w:firstRowFirstColumn="0" w:firstRowLastColumn="0" w:lastRowFirstColumn="0" w:lastRowLastColumn="0"/>
             <w:tcW w:w="9062" w:type="dxa"/>
             <w:shd w:val="clear" w:color="auto" w:fill="D9D9D9" w:themeFill="background1" w:themeFillShade="D9"/>
           </w:tcPr>
@@ -5788,7 +5824,7 @@
       <w:tr>
         <w:tc>
           <w:tcPr>
-            <w:cnfStyle w:val="001000000000"/>
+            <w:cnfStyle w:val="001000000000" w:firstRow="0" w:lastRow="0" w:firstColumn="1" w:lastColumn="0" w:oddVBand="0" w:evenVBand="0" w:oddHBand="0" w:evenHBand="0" w:firstRowFirstColumn="0" w:firstRowLastColumn="0" w:lastRowFirstColumn="0" w:lastRowLastColumn="0"/>
             <w:tcW w:w="9062" w:type="dxa"/>
             <w:shd w:val="clear" w:color="auto" w:fill="F2F2F2" w:themeFill="background1" w:themeFillShade="F2"/>
           </w:tcPr>
@@ -5818,11 +5854,11 @@
       </w:tr>
       <w:tr>
         <w:trPr>
-          <w:cnfStyle w:val="000000100000"/>
+          <w:cnfStyle w:val="000000100000" w:firstRow="0" w:lastRow="0" w:firstColumn="0" w:lastColumn="0" w:oddVBand="0" w:evenVBand="0" w:oddHBand="1" w:evenHBand="0" w:firstRowFirstColumn="0" w:firstRowLastColumn="0" w:lastRowFirstColumn="0" w:lastRowLastColumn="0"/>
         </w:trPr>
         <w:tc>
           <w:tcPr>
-            <w:cnfStyle w:val="001000000000"/>
+            <w:cnfStyle w:val="001000000000" w:firstRow="0" w:lastRow="0" w:firstColumn="1" w:lastColumn="0" w:oddVBand="0" w:evenVBand="0" w:oddHBand="0" w:evenHBand="0" w:firstRowFirstColumn="0" w:firstRowLastColumn="0" w:lastRowFirstColumn="0" w:lastRowLastColumn="0"/>
             <w:tcW w:w="9062" w:type="dxa"/>
             <w:shd w:val="clear" w:color="auto" w:fill="D9D9D9" w:themeFill="background1" w:themeFillShade="D9"/>
           </w:tcPr>
@@ -5846,7 +5882,7 @@
       <w:tr>
         <w:tc>
           <w:tcPr>
-            <w:cnfStyle w:val="001000000000"/>
+            <w:cnfStyle w:val="001000000000" w:firstRow="0" w:lastRow="0" w:firstColumn="1" w:lastColumn="0" w:oddVBand="0" w:evenVBand="0" w:oddHBand="0" w:evenHBand="0" w:firstRowFirstColumn="0" w:firstRowLastColumn="0" w:lastRowFirstColumn="0" w:lastRowLastColumn="0"/>
             <w:tcW w:w="9062" w:type="dxa"/>
             <w:shd w:val="clear" w:color="auto" w:fill="F2F2F2" w:themeFill="background1" w:themeFillShade="F2"/>
           </w:tcPr>
@@ -5869,11 +5905,11 @@
       </w:tr>
       <w:tr>
         <w:trPr>
-          <w:cnfStyle w:val="000000100000"/>
+          <w:cnfStyle w:val="000000100000" w:firstRow="0" w:lastRow="0" w:firstColumn="0" w:lastColumn="0" w:oddVBand="0" w:evenVBand="0" w:oddHBand="1" w:evenHBand="0" w:firstRowFirstColumn="0" w:firstRowLastColumn="0" w:lastRowFirstColumn="0" w:lastRowLastColumn="0"/>
         </w:trPr>
         <w:tc>
           <w:tcPr>
-            <w:cnfStyle w:val="001000000000"/>
+            <w:cnfStyle w:val="001000000000" w:firstRow="0" w:lastRow="0" w:firstColumn="1" w:lastColumn="0" w:oddVBand="0" w:evenVBand="0" w:oddHBand="0" w:evenHBand="0" w:firstRowFirstColumn="0" w:firstRowLastColumn="0" w:lastRowFirstColumn="0" w:lastRowLastColumn="0"/>
             <w:tcW w:w="9062" w:type="dxa"/>
             <w:shd w:val="clear" w:color="auto" w:fill="D9D9D9" w:themeFill="background1" w:themeFillShade="D9"/>
           </w:tcPr>
@@ -5897,13 +5933,13 @@
       <w:tr>
         <w:tc>
           <w:tcPr>
-            <w:cnfStyle w:val="001000000000"/>
+            <w:cnfStyle w:val="001000000000" w:firstRow="0" w:lastRow="0" w:firstColumn="1" w:lastColumn="0" w:oddVBand="0" w:evenVBand="0" w:oddHBand="0" w:evenHBand="0" w:firstRowFirstColumn="0" w:firstRowLastColumn="0" w:lastRowFirstColumn="0" w:lastRowLastColumn="0"/>
             <w:tcW w:w="9062" w:type="dxa"/>
             <w:shd w:val="clear" w:color="auto" w:fill="F2F2F2" w:themeFill="background1" w:themeFillShade="F2"/>
           </w:tcPr>
           <w:p>
             <w:pPr>
-              <w:pStyle w:val="Lijstalinea"/>
+              <w:pStyle w:val="ListParagraph"/>
               <w:numPr>
                 <w:ilvl w:val="0"/>
                 <w:numId w:val="16"/>
@@ -5923,9 +5959,9 @@
           </w:p>
           <w:p>
             <w:pPr>
-              <w:pStyle w:val="Lijstalinea"/>
+              <w:pStyle w:val="ListParagraph"/>
               <w:numPr>
-                <w:ilvl w:val="0"/>
+                <w:ilvl w:val="1"/>
                 <w:numId w:val="16"/>
               </w:numPr>
               <w:rPr>
@@ -5938,18 +5974,38 @@
                 <w:rFonts w:asciiTheme="majorHAnsi" w:hAnsiTheme="majorHAnsi"/>
                 <w:b w:val="0"/>
               </w:rPr>
-              <w:t>Als deze geldig zijn is hij ingelogd.</w:t>
+              <w:t>Actor is ingelogd (Gegegevens zijn juist)</w:t>
+            </w:r>
+          </w:p>
+          <w:p>
+            <w:pPr>
+              <w:pStyle w:val="ListParagraph"/>
+              <w:numPr>
+                <w:ilvl w:val="1"/>
+                <w:numId w:val="16"/>
+              </w:numPr>
+              <w:rPr>
+                <w:rFonts w:asciiTheme="majorHAnsi" w:hAnsiTheme="majorHAnsi"/>
+                <w:b w:val="0"/>
+              </w:rPr>
+            </w:pPr>
+            <w:r>
+              <w:rPr>
+                <w:rFonts w:asciiTheme="majorHAnsi" w:hAnsiTheme="majorHAnsi"/>
+                <w:b w:val="0"/>
+              </w:rPr>
+              <w:t>Actor krijgt foutmelding (Gegevens zijn onjuist)</w:t>
             </w:r>
           </w:p>
         </w:tc>
       </w:tr>
       <w:tr>
         <w:trPr>
-          <w:cnfStyle w:val="000000100000"/>
+          <w:cnfStyle w:val="000000100000" w:firstRow="0" w:lastRow="0" w:firstColumn="0" w:lastColumn="0" w:oddVBand="0" w:evenVBand="0" w:oddHBand="1" w:evenHBand="0" w:firstRowFirstColumn="0" w:firstRowLastColumn="0" w:lastRowFirstColumn="0" w:lastRowLastColumn="0"/>
         </w:trPr>
         <w:tc>
           <w:tcPr>
-            <w:cnfStyle w:val="001000000000"/>
+            <w:cnfStyle w:val="001000000000" w:firstRow="0" w:lastRow="0" w:firstColumn="1" w:lastColumn="0" w:oddVBand="0" w:evenVBand="0" w:oddHBand="0" w:evenHBand="0" w:firstRowFirstColumn="0" w:firstRowLastColumn="0" w:lastRowFirstColumn="0" w:lastRowLastColumn="0"/>
             <w:tcW w:w="9062" w:type="dxa"/>
             <w:shd w:val="clear" w:color="auto" w:fill="D9D9D9" w:themeFill="background1" w:themeFillShade="D9"/>
           </w:tcPr>
@@ -5973,7 +6029,7 @@
       <w:tr>
         <w:tc>
           <w:tcPr>
-            <w:cnfStyle w:val="001000000000"/>
+            <w:cnfStyle w:val="001000000000" w:firstRow="0" w:lastRow="0" w:firstColumn="1" w:lastColumn="0" w:oddVBand="0" w:evenVBand="0" w:oddHBand="0" w:evenHBand="0" w:firstRowFirstColumn="0" w:firstRowLastColumn="0" w:lastRowFirstColumn="0" w:lastRowLastColumn="0"/>
             <w:tcW w:w="9062" w:type="dxa"/>
             <w:shd w:val="clear" w:color="auto" w:fill="F2F2F2" w:themeFill="background1" w:themeFillShade="F2"/>
           </w:tcPr>
@@ -5991,16 +6047,23 @@
               </w:rPr>
               <w:t>Ongeldige gegevens</w:t>
             </w:r>
+            <w:r>
+              <w:rPr>
+                <w:rFonts w:asciiTheme="majorHAnsi" w:hAnsiTheme="majorHAnsi"/>
+                <w:b w:val="0"/>
+              </w:rPr>
+              <w:t xml:space="preserve"> --&gt;  Actor kan niet inloggen en krijgt een foutmelding</w:t>
+            </w:r>
           </w:p>
         </w:tc>
       </w:tr>
       <w:tr>
         <w:trPr>
-          <w:cnfStyle w:val="000000100000"/>
+          <w:cnfStyle w:val="000000100000" w:firstRow="0" w:lastRow="0" w:firstColumn="0" w:lastColumn="0" w:oddVBand="0" w:evenVBand="0" w:oddHBand="1" w:evenHBand="0" w:firstRowFirstColumn="0" w:firstRowLastColumn="0" w:lastRowFirstColumn="0" w:lastRowLastColumn="0"/>
         </w:trPr>
         <w:tc>
           <w:tcPr>
-            <w:cnfStyle w:val="001000000000"/>
+            <w:cnfStyle w:val="001000000000" w:firstRow="0" w:lastRow="0" w:firstColumn="1" w:lastColumn="0" w:oddVBand="0" w:evenVBand="0" w:oddHBand="0" w:evenHBand="0" w:firstRowFirstColumn="0" w:firstRowLastColumn="0" w:lastRowFirstColumn="0" w:lastRowLastColumn="0"/>
             <w:tcW w:w="9062" w:type="dxa"/>
             <w:shd w:val="clear" w:color="auto" w:fill="D9D9D9" w:themeFill="background1" w:themeFillShade="D9"/>
           </w:tcPr>
@@ -6024,7 +6087,7 @@
       <w:tr>
         <w:tc>
           <w:tcPr>
-            <w:cnfStyle w:val="001000000000"/>
+            <w:cnfStyle w:val="001000000000" w:firstRow="0" w:lastRow="0" w:firstColumn="1" w:lastColumn="0" w:oddVBand="0" w:evenVBand="0" w:oddHBand="0" w:evenHBand="0" w:firstRowFirstColumn="0" w:firstRowLastColumn="0" w:lastRowFirstColumn="0" w:lastRowLastColumn="0"/>
             <w:tcW w:w="9062" w:type="dxa"/>
             <w:shd w:val="clear" w:color="auto" w:fill="F2F2F2" w:themeFill="background1" w:themeFillShade="F2"/>
           </w:tcPr>
@@ -6040,36 +6103,12 @@
                 <w:rFonts w:asciiTheme="majorHAnsi" w:hAnsiTheme="majorHAnsi"/>
                 <w:b w:val="0"/>
               </w:rPr>
-              <w:t xml:space="preserve">De </w:t>
-            </w:r>
-            <w:r>
-              <w:rPr>
-                <w:rFonts w:asciiTheme="majorHAnsi" w:hAnsiTheme="majorHAnsi"/>
-                <w:b w:val="0"/>
-              </w:rPr>
-              <w:t>Speler</w:t>
-            </w:r>
-            <w:r>
-              <w:rPr>
-                <w:rFonts w:asciiTheme="majorHAnsi" w:hAnsiTheme="majorHAnsi"/>
-                <w:b w:val="0"/>
-              </w:rPr>
-              <w:t xml:space="preserve"> of Admin kan nu toegewezen functionaliteiten gebruiken.</w:t>
+              <w:t>De actor is ingelogd</w:t>
             </w:r>
           </w:p>
         </w:tc>
       </w:tr>
     </w:tbl>
-    <w:p>
-      <w:pPr>
-        <w:jc w:val="center"/>
-        <w:rPr>
-          <w:rFonts w:asciiTheme="majorHAnsi" w:hAnsiTheme="majorHAnsi"/>
-          <w:sz w:val="20"/>
-          <w:szCs w:val="20"/>
-        </w:rPr>
-      </w:pPr>
-    </w:p>
     <w:p>
       <w:pPr>
         <w:jc w:val="center"/>
@@ -6113,10 +6152,10 @@
                     <pic:cNvPicPr/>
                   </pic:nvPicPr>
                   <pic:blipFill>
-                    <a:blip r:embed="rId14" cstate="print">
+                    <a:blip r:embed="rId15" cstate="print">
                       <a:extLst>
                         <a:ext uri="{28A0092B-C50C-407E-A947-70E740481C1C}">
-                          <a14:useLocalDpi xmlns:a14="http://schemas.microsoft.com/office/drawing/2010/main" xmlns:wps="http://schemas.microsoft.com/office/word/2010/wordprocessingShape" xmlns:wpi="http://schemas.microsoft.com/office/word/2010/wordprocessingInk" xmlns:wpg="http://schemas.microsoft.com/office/word/2010/wordprocessingGroup" xmlns:w15="http://schemas.microsoft.com/office/word/2012/wordml" xmlns:w14="http://schemas.microsoft.com/office/word/2010/wordml" xmlns:w="http://schemas.openxmlformats.org/wordprocessingml/2006/main" xmlns:w10="urn:schemas-microsoft-com:office:word" xmlns:wp14="http://schemas.microsoft.com/office/word/2010/wordprocessingDrawing" xmlns:v="urn:schemas-microsoft-com:vml" xmlns:o="urn:schemas-microsoft-com:office:office" xmlns:mc="http://schemas.openxmlformats.org/markup-compatibility/2006" xmlns:wpc="http://schemas.microsoft.com/office/word/2010/wordprocessingCanvas" xmlns="" val="0"/>
+                          <a14:useLocalDpi xmlns:a14="http://schemas.microsoft.com/office/drawing/2010/main" val="0"/>
                         </a:ext>
                       </a:extLst>
                     </a:blip>
@@ -6165,7 +6204,6 @@
           <w:sz w:val="52"/>
           <w:szCs w:val="52"/>
         </w:rPr>
-        <w:lastRenderedPageBreak/>
         <w:t>USE CASE BESCHRIJVINGEN</w:t>
       </w:r>
     </w:p>
@@ -6173,19 +6211,19 @@
       <w:tblPr>
         <w:tblStyle w:val="PlainTable41"/>
         <w:tblW w:w="0" w:type="auto"/>
-        <w:tblLook w:val="04A0"/>
+        <w:tblLook w:val="04A0" w:firstRow="1" w:lastRow="0" w:firstColumn="1" w:lastColumn="0" w:noHBand="0" w:noVBand="1"/>
       </w:tblPr>
       <w:tblGrid>
         <w:gridCol w:w="9062"/>
       </w:tblGrid>
       <w:tr>
         <w:trPr>
-          <w:cnfStyle w:val="100000000000"/>
+          <w:cnfStyle w:val="100000000000" w:firstRow="1" w:lastRow="0" w:firstColumn="0" w:lastColumn="0" w:oddVBand="0" w:evenVBand="0" w:oddHBand="0" w:evenHBand="0" w:firstRowFirstColumn="0" w:firstRowLastColumn="0" w:lastRowFirstColumn="0" w:lastRowLastColumn="0"/>
           <w:trHeight w:val="302"/>
         </w:trPr>
         <w:tc>
           <w:tcPr>
-            <w:cnfStyle w:val="001000000000"/>
+            <w:cnfStyle w:val="001000000000" w:firstRow="0" w:lastRow="0" w:firstColumn="1" w:lastColumn="0" w:oddVBand="0" w:evenVBand="0" w:oddHBand="0" w:evenHBand="0" w:firstRowFirstColumn="0" w:firstRowLastColumn="0" w:lastRowFirstColumn="0" w:lastRowLastColumn="0"/>
             <w:tcW w:w="9062" w:type="dxa"/>
           </w:tcPr>
           <w:p>
@@ -6199,12 +6237,12 @@
       </w:tr>
       <w:tr>
         <w:trPr>
-          <w:cnfStyle w:val="000000100000"/>
+          <w:cnfStyle w:val="000000100000" w:firstRow="0" w:lastRow="0" w:firstColumn="0" w:lastColumn="0" w:oddVBand="0" w:evenVBand="0" w:oddHBand="1" w:evenHBand="0" w:firstRowFirstColumn="0" w:firstRowLastColumn="0" w:lastRowFirstColumn="0" w:lastRowLastColumn="0"/>
           <w:trHeight w:val="302"/>
         </w:trPr>
         <w:tc>
           <w:tcPr>
-            <w:cnfStyle w:val="001000000000"/>
+            <w:cnfStyle w:val="001000000000" w:firstRow="0" w:lastRow="0" w:firstColumn="1" w:lastColumn="0" w:oddVBand="0" w:evenVBand="0" w:oddHBand="0" w:evenHBand="0" w:firstRowFirstColumn="0" w:firstRowLastColumn="0" w:lastRowFirstColumn="0" w:lastRowLastColumn="0"/>
             <w:tcW w:w="9062" w:type="dxa"/>
             <w:shd w:val="clear" w:color="auto" w:fill="D9D9D9" w:themeFill="background1" w:themeFillShade="D9"/>
             <w:vAlign w:val="center"/>
@@ -6232,7 +6270,7 @@
         </w:trPr>
         <w:tc>
           <w:tcPr>
-            <w:cnfStyle w:val="001000000000"/>
+            <w:cnfStyle w:val="001000000000" w:firstRow="0" w:lastRow="0" w:firstColumn="1" w:lastColumn="0" w:oddVBand="0" w:evenVBand="0" w:oddHBand="0" w:evenHBand="0" w:firstRowFirstColumn="0" w:firstRowLastColumn="0" w:lastRowFirstColumn="0" w:lastRowLastColumn="0"/>
             <w:tcW w:w="9062" w:type="dxa"/>
             <w:shd w:val="clear" w:color="auto" w:fill="F2F2F2" w:themeFill="background1" w:themeFillShade="F2"/>
           </w:tcPr>
@@ -6276,11 +6314,11 @@
       </w:tr>
       <w:tr>
         <w:trPr>
-          <w:cnfStyle w:val="000000100000"/>
+          <w:cnfStyle w:val="000000100000" w:firstRow="0" w:lastRow="0" w:firstColumn="0" w:lastColumn="0" w:oddVBand="0" w:evenVBand="0" w:oddHBand="1" w:evenHBand="0" w:firstRowFirstColumn="0" w:firstRowLastColumn="0" w:lastRowFirstColumn="0" w:lastRowLastColumn="0"/>
         </w:trPr>
         <w:tc>
           <w:tcPr>
-            <w:cnfStyle w:val="001000000000"/>
+            <w:cnfStyle w:val="001000000000" w:firstRow="0" w:lastRow="0" w:firstColumn="1" w:lastColumn="0" w:oddVBand="0" w:evenVBand="0" w:oddHBand="0" w:evenHBand="0" w:firstRowFirstColumn="0" w:firstRowLastColumn="0" w:lastRowFirstColumn="0" w:lastRowLastColumn="0"/>
             <w:tcW w:w="9062" w:type="dxa"/>
             <w:shd w:val="clear" w:color="auto" w:fill="D9D9D9" w:themeFill="background1" w:themeFillShade="D9"/>
           </w:tcPr>
@@ -6304,7 +6342,7 @@
       <w:tr>
         <w:tc>
           <w:tcPr>
-            <w:cnfStyle w:val="001000000000"/>
+            <w:cnfStyle w:val="001000000000" w:firstRow="0" w:lastRow="0" w:firstColumn="1" w:lastColumn="0" w:oddVBand="0" w:evenVBand="0" w:oddHBand="0" w:evenHBand="0" w:firstRowFirstColumn="0" w:firstRowLastColumn="0" w:lastRowFirstColumn="0" w:lastRowLastColumn="0"/>
             <w:tcW w:w="9062" w:type="dxa"/>
             <w:shd w:val="clear" w:color="auto" w:fill="F2F2F2" w:themeFill="background1" w:themeFillShade="F2"/>
           </w:tcPr>
@@ -6327,11 +6365,11 @@
       </w:tr>
       <w:tr>
         <w:trPr>
-          <w:cnfStyle w:val="000000100000"/>
+          <w:cnfStyle w:val="000000100000" w:firstRow="0" w:lastRow="0" w:firstColumn="0" w:lastColumn="0" w:oddVBand="0" w:evenVBand="0" w:oddHBand="1" w:evenHBand="0" w:firstRowFirstColumn="0" w:firstRowLastColumn="0" w:lastRowFirstColumn="0" w:lastRowLastColumn="0"/>
         </w:trPr>
         <w:tc>
           <w:tcPr>
-            <w:cnfStyle w:val="001000000000"/>
+            <w:cnfStyle w:val="001000000000" w:firstRow="0" w:lastRow="0" w:firstColumn="1" w:lastColumn="0" w:oddVBand="0" w:evenVBand="0" w:oddHBand="0" w:evenHBand="0" w:firstRowFirstColumn="0" w:firstRowLastColumn="0" w:lastRowFirstColumn="0" w:lastRowLastColumn="0"/>
             <w:tcW w:w="9062" w:type="dxa"/>
             <w:shd w:val="clear" w:color="auto" w:fill="D9D9D9" w:themeFill="background1" w:themeFillShade="D9"/>
           </w:tcPr>
@@ -6355,7 +6393,7 @@
       <w:tr>
         <w:tc>
           <w:tcPr>
-            <w:cnfStyle w:val="001000000000"/>
+            <w:cnfStyle w:val="001000000000" w:firstRow="0" w:lastRow="0" w:firstColumn="1" w:lastColumn="0" w:oddVBand="0" w:evenVBand="0" w:oddHBand="0" w:evenHBand="0" w:firstRowFirstColumn="0" w:firstRowLastColumn="0" w:lastRowFirstColumn="0" w:lastRowLastColumn="0"/>
             <w:tcW w:w="9062" w:type="dxa"/>
             <w:shd w:val="clear" w:color="auto" w:fill="F2F2F2" w:themeFill="background1" w:themeFillShade="F2"/>
           </w:tcPr>
@@ -6392,11 +6430,11 @@
       </w:tr>
       <w:tr>
         <w:trPr>
-          <w:cnfStyle w:val="000000100000"/>
+          <w:cnfStyle w:val="000000100000" w:firstRow="0" w:lastRow="0" w:firstColumn="0" w:lastColumn="0" w:oddVBand="0" w:evenVBand="0" w:oddHBand="1" w:evenHBand="0" w:firstRowFirstColumn="0" w:firstRowLastColumn="0" w:lastRowFirstColumn="0" w:lastRowLastColumn="0"/>
         </w:trPr>
         <w:tc>
           <w:tcPr>
-            <w:cnfStyle w:val="001000000000"/>
+            <w:cnfStyle w:val="001000000000" w:firstRow="0" w:lastRow="0" w:firstColumn="1" w:lastColumn="0" w:oddVBand="0" w:evenVBand="0" w:oddHBand="0" w:evenHBand="0" w:firstRowFirstColumn="0" w:firstRowLastColumn="0" w:lastRowFirstColumn="0" w:lastRowLastColumn="0"/>
             <w:tcW w:w="9062" w:type="dxa"/>
             <w:shd w:val="clear" w:color="auto" w:fill="D9D9D9" w:themeFill="background1" w:themeFillShade="D9"/>
           </w:tcPr>
@@ -6420,13 +6458,13 @@
       <w:tr>
         <w:tc>
           <w:tcPr>
-            <w:cnfStyle w:val="001000000000"/>
+            <w:cnfStyle w:val="001000000000" w:firstRow="0" w:lastRow="0" w:firstColumn="1" w:lastColumn="0" w:oddVBand="0" w:evenVBand="0" w:oddHBand="0" w:evenHBand="0" w:firstRowFirstColumn="0" w:firstRowLastColumn="0" w:lastRowFirstColumn="0" w:lastRowLastColumn="0"/>
             <w:tcW w:w="9062" w:type="dxa"/>
             <w:shd w:val="clear" w:color="auto" w:fill="F2F2F2" w:themeFill="background1" w:themeFillShade="F2"/>
           </w:tcPr>
           <w:p>
             <w:pPr>
-              <w:pStyle w:val="Lijstalinea"/>
+              <w:pStyle w:val="ListParagraph"/>
               <w:numPr>
                 <w:ilvl w:val="0"/>
                 <w:numId w:val="17"/>
@@ -6455,7 +6493,21 @@
                 <w:rFonts w:asciiTheme="majorHAnsi" w:hAnsiTheme="majorHAnsi"/>
                 <w:b w:val="0"/>
               </w:rPr>
-              <w:t xml:space="preserve"> gaat naar ‘manage enrollment’</w:t>
+              <w:t xml:space="preserve"> </w:t>
+            </w:r>
+            <w:r>
+              <w:rPr>
+                <w:rFonts w:asciiTheme="majorHAnsi" w:hAnsiTheme="majorHAnsi"/>
+                <w:b w:val="0"/>
+              </w:rPr>
+              <w:t xml:space="preserve">selecteert een </w:t>
+            </w:r>
+            <w:r>
+              <w:rPr>
+                <w:rFonts w:asciiTheme="majorHAnsi" w:hAnsiTheme="majorHAnsi"/>
+                <w:b w:val="0"/>
+              </w:rPr>
+              <w:t>competitie</w:t>
             </w:r>
             <w:r>
               <w:rPr>
@@ -6467,7 +6519,7 @@
           </w:p>
           <w:p>
             <w:pPr>
-              <w:pStyle w:val="Lijstalinea"/>
+              <w:pStyle w:val="ListParagraph"/>
               <w:numPr>
                 <w:ilvl w:val="0"/>
                 <w:numId w:val="17"/>
@@ -6496,61 +6548,6 @@
                 <w:rFonts w:asciiTheme="majorHAnsi" w:hAnsiTheme="majorHAnsi"/>
                 <w:b w:val="0"/>
               </w:rPr>
-              <w:t xml:space="preserve"> </w:t>
-            </w:r>
-            <w:r>
-              <w:rPr>
-                <w:rFonts w:asciiTheme="majorHAnsi" w:hAnsiTheme="majorHAnsi"/>
-                <w:b w:val="0"/>
-              </w:rPr>
-              <w:t xml:space="preserve">selecteert een </w:t>
-            </w:r>
-            <w:r>
-              <w:rPr>
-                <w:rFonts w:asciiTheme="majorHAnsi" w:hAnsiTheme="majorHAnsi"/>
-                <w:b w:val="0"/>
-              </w:rPr>
-              <w:t>competitie</w:t>
-            </w:r>
-            <w:r>
-              <w:rPr>
-                <w:rFonts w:asciiTheme="majorHAnsi" w:hAnsiTheme="majorHAnsi"/>
-                <w:b w:val="0"/>
-              </w:rPr>
-              <w:t>.</w:t>
-            </w:r>
-          </w:p>
-          <w:p>
-            <w:pPr>
-              <w:pStyle w:val="Lijstalinea"/>
-              <w:numPr>
-                <w:ilvl w:val="0"/>
-                <w:numId w:val="17"/>
-              </w:numPr>
-              <w:rPr>
-                <w:rFonts w:asciiTheme="majorHAnsi" w:hAnsiTheme="majorHAnsi"/>
-                <w:b w:val="0"/>
-              </w:rPr>
-            </w:pPr>
-            <w:r>
-              <w:rPr>
-                <w:rFonts w:asciiTheme="majorHAnsi" w:hAnsiTheme="majorHAnsi"/>
-                <w:b w:val="0"/>
-              </w:rPr>
-              <w:t xml:space="preserve">De </w:t>
-            </w:r>
-            <w:r>
-              <w:rPr>
-                <w:rFonts w:asciiTheme="majorHAnsi" w:hAnsiTheme="majorHAnsi"/>
-                <w:b w:val="0"/>
-              </w:rPr>
-              <w:t>Speler</w:t>
-            </w:r>
-            <w:r>
-              <w:rPr>
-                <w:rFonts w:asciiTheme="majorHAnsi" w:hAnsiTheme="majorHAnsi"/>
-                <w:b w:val="0"/>
-              </w:rPr>
               <w:t xml:space="preserve"> enrolled of disenrolled in de competitie.</w:t>
             </w:r>
           </w:p>
@@ -6558,11 +6555,11 @@
       </w:tr>
       <w:tr>
         <w:trPr>
-          <w:cnfStyle w:val="000000100000"/>
+          <w:cnfStyle w:val="000000100000" w:firstRow="0" w:lastRow="0" w:firstColumn="0" w:lastColumn="0" w:oddVBand="0" w:evenVBand="0" w:oddHBand="1" w:evenHBand="0" w:firstRowFirstColumn="0" w:firstRowLastColumn="0" w:lastRowFirstColumn="0" w:lastRowLastColumn="0"/>
         </w:trPr>
         <w:tc>
           <w:tcPr>
-            <w:cnfStyle w:val="001000000000"/>
+            <w:cnfStyle w:val="001000000000" w:firstRow="0" w:lastRow="0" w:firstColumn="1" w:lastColumn="0" w:oddVBand="0" w:evenVBand="0" w:oddHBand="0" w:evenHBand="0" w:firstRowFirstColumn="0" w:firstRowLastColumn="0" w:lastRowFirstColumn="0" w:lastRowLastColumn="0"/>
             <w:tcW w:w="9062" w:type="dxa"/>
             <w:shd w:val="clear" w:color="auto" w:fill="D9D9D9" w:themeFill="background1" w:themeFillShade="D9"/>
           </w:tcPr>
@@ -6586,7 +6583,7 @@
       <w:tr>
         <w:tc>
           <w:tcPr>
-            <w:cnfStyle w:val="001000000000"/>
+            <w:cnfStyle w:val="001000000000" w:firstRow="0" w:lastRow="0" w:firstColumn="1" w:lastColumn="0" w:oddVBand="0" w:evenVBand="0" w:oddHBand="0" w:evenHBand="0" w:firstRowFirstColumn="0" w:firstRowLastColumn="0" w:lastRowFirstColumn="0" w:lastRowLastColumn="0"/>
             <w:tcW w:w="9062" w:type="dxa"/>
             <w:shd w:val="clear" w:color="auto" w:fill="F2F2F2" w:themeFill="background1" w:themeFillShade="F2"/>
           </w:tcPr>
@@ -6609,11 +6606,11 @@
       </w:tr>
       <w:tr>
         <w:trPr>
-          <w:cnfStyle w:val="000000100000"/>
+          <w:cnfStyle w:val="000000100000" w:firstRow="0" w:lastRow="0" w:firstColumn="0" w:lastColumn="0" w:oddVBand="0" w:evenVBand="0" w:oddHBand="1" w:evenHBand="0" w:firstRowFirstColumn="0" w:firstRowLastColumn="0" w:lastRowFirstColumn="0" w:lastRowLastColumn="0"/>
         </w:trPr>
         <w:tc>
           <w:tcPr>
-            <w:cnfStyle w:val="001000000000"/>
+            <w:cnfStyle w:val="001000000000" w:firstRow="0" w:lastRow="0" w:firstColumn="1" w:lastColumn="0" w:oddVBand="0" w:evenVBand="0" w:oddHBand="0" w:evenHBand="0" w:firstRowFirstColumn="0" w:firstRowLastColumn="0" w:lastRowFirstColumn="0" w:lastRowLastColumn="0"/>
             <w:tcW w:w="9062" w:type="dxa"/>
             <w:shd w:val="clear" w:color="auto" w:fill="D9D9D9" w:themeFill="background1" w:themeFillShade="D9"/>
           </w:tcPr>
@@ -6637,7 +6634,7 @@
       <w:tr>
         <w:tc>
           <w:tcPr>
-            <w:cnfStyle w:val="001000000000"/>
+            <w:cnfStyle w:val="001000000000" w:firstRow="0" w:lastRow="0" w:firstColumn="1" w:lastColumn="0" w:oddVBand="0" w:evenVBand="0" w:oddHBand="0" w:evenHBand="0" w:firstRowFirstColumn="0" w:firstRowLastColumn="0" w:lastRowFirstColumn="0" w:lastRowLastColumn="0"/>
             <w:tcW w:w="9062" w:type="dxa"/>
             <w:shd w:val="clear" w:color="auto" w:fill="F2F2F2" w:themeFill="background1" w:themeFillShade="F2"/>
           </w:tcPr>
@@ -6653,42 +6650,7 @@
                 <w:rFonts w:asciiTheme="majorHAnsi" w:hAnsiTheme="majorHAnsi"/>
                 <w:b w:val="0"/>
               </w:rPr>
-              <w:t xml:space="preserve">De </w:t>
-            </w:r>
-            <w:r>
-              <w:rPr>
-                <w:rFonts w:asciiTheme="majorHAnsi" w:hAnsiTheme="majorHAnsi"/>
-                <w:b w:val="0"/>
-              </w:rPr>
-              <w:t>Speler</w:t>
-            </w:r>
-            <w:r>
-              <w:rPr>
-                <w:rFonts w:asciiTheme="majorHAnsi" w:hAnsiTheme="majorHAnsi"/>
-                <w:b w:val="0"/>
-              </w:rPr>
-              <w:t xml:space="preserve"> </w:t>
-            </w:r>
-            <w:r>
-              <w:rPr>
-                <w:rFonts w:asciiTheme="majorHAnsi" w:hAnsiTheme="majorHAnsi"/>
-                <w:b w:val="0"/>
-              </w:rPr>
-              <w:t xml:space="preserve">kan meespelen in een nieuwe </w:t>
-            </w:r>
-            <w:r>
-              <w:rPr>
-                <w:rFonts w:asciiTheme="majorHAnsi" w:hAnsiTheme="majorHAnsi"/>
-                <w:b w:val="0"/>
-              </w:rPr>
-              <w:t>competitie</w:t>
-            </w:r>
-            <w:r>
-              <w:rPr>
-                <w:rFonts w:asciiTheme="majorHAnsi" w:hAnsiTheme="majorHAnsi"/>
-                <w:b w:val="0"/>
-              </w:rPr>
-              <w:t>, of speelt niet langer mee in een oude competitie.</w:t>
+              <w:t>De speler is ingeschreven in de competite</w:t>
             </w:r>
           </w:p>
         </w:tc>
@@ -6703,6 +6665,8 @@
           <w:szCs w:val="20"/>
         </w:rPr>
       </w:pPr>
+      <w:bookmarkStart w:id="0" w:name="_GoBack"/>
+      <w:bookmarkEnd w:id="0"/>
     </w:p>
     <w:p>
       <w:pPr>
@@ -6737,10 +6701,10 @@
                     <pic:cNvPicPr/>
                   </pic:nvPicPr>
                   <pic:blipFill>
-                    <a:blip r:embed="rId15" cstate="print">
+                    <a:blip r:embed="rId16" cstate="print">
                       <a:extLst>
                         <a:ext uri="{28A0092B-C50C-407E-A947-70E740481C1C}">
-                          <a14:useLocalDpi xmlns:a14="http://schemas.microsoft.com/office/drawing/2010/main" xmlns:wps="http://schemas.microsoft.com/office/word/2010/wordprocessingShape" xmlns:wpi="http://schemas.microsoft.com/office/word/2010/wordprocessingInk" xmlns:wpg="http://schemas.microsoft.com/office/word/2010/wordprocessingGroup" xmlns:w15="http://schemas.microsoft.com/office/word/2012/wordml" xmlns:w14="http://schemas.microsoft.com/office/word/2010/wordml" xmlns:w="http://schemas.openxmlformats.org/wordprocessingml/2006/main" xmlns:w10="urn:schemas-microsoft-com:office:word" xmlns:wp14="http://schemas.microsoft.com/office/word/2010/wordprocessingDrawing" xmlns:v="urn:schemas-microsoft-com:vml" xmlns:o="urn:schemas-microsoft-com:office:office" xmlns:mc="http://schemas.openxmlformats.org/markup-compatibility/2006" xmlns:wpc="http://schemas.microsoft.com/office/word/2010/wordprocessingCanvas" xmlns="" val="0"/>
+                          <a14:useLocalDpi xmlns:a14="http://schemas.microsoft.com/office/drawing/2010/main" val="0"/>
                         </a:ext>
                       </a:extLst>
                     </a:blip>
@@ -6787,19 +6751,19 @@
       <w:tblPr>
         <w:tblStyle w:val="PlainTable41"/>
         <w:tblW w:w="0" w:type="auto"/>
-        <w:tblLook w:val="04A0"/>
+        <w:tblLook w:val="04A0" w:firstRow="1" w:lastRow="0" w:firstColumn="1" w:lastColumn="0" w:noHBand="0" w:noVBand="1"/>
       </w:tblPr>
       <w:tblGrid>
         <w:gridCol w:w="9062"/>
       </w:tblGrid>
       <w:tr>
         <w:trPr>
-          <w:cnfStyle w:val="100000000000"/>
+          <w:cnfStyle w:val="100000000000" w:firstRow="1" w:lastRow="0" w:firstColumn="0" w:lastColumn="0" w:oddVBand="0" w:evenVBand="0" w:oddHBand="0" w:evenHBand="0" w:firstRowFirstColumn="0" w:firstRowLastColumn="0" w:lastRowFirstColumn="0" w:lastRowLastColumn="0"/>
           <w:trHeight w:val="302"/>
         </w:trPr>
         <w:tc>
           <w:tcPr>
-            <w:cnfStyle w:val="001000000000"/>
+            <w:cnfStyle w:val="001000000000" w:firstRow="0" w:lastRow="0" w:firstColumn="1" w:lastColumn="0" w:oddVBand="0" w:evenVBand="0" w:oddHBand="0" w:evenHBand="0" w:firstRowFirstColumn="0" w:firstRowLastColumn="0" w:lastRowFirstColumn="0" w:lastRowLastColumn="0"/>
             <w:tcW w:w="9062" w:type="dxa"/>
           </w:tcPr>
           <w:p>
@@ -6813,12 +6777,12 @@
       </w:tr>
       <w:tr>
         <w:trPr>
-          <w:cnfStyle w:val="000000100000"/>
+          <w:cnfStyle w:val="000000100000" w:firstRow="0" w:lastRow="0" w:firstColumn="0" w:lastColumn="0" w:oddVBand="0" w:evenVBand="0" w:oddHBand="1" w:evenHBand="0" w:firstRowFirstColumn="0" w:firstRowLastColumn="0" w:lastRowFirstColumn="0" w:lastRowLastColumn="0"/>
           <w:trHeight w:val="302"/>
         </w:trPr>
         <w:tc>
           <w:tcPr>
-            <w:cnfStyle w:val="001000000000"/>
+            <w:cnfStyle w:val="001000000000" w:firstRow="0" w:lastRow="0" w:firstColumn="1" w:lastColumn="0" w:oddVBand="0" w:evenVBand="0" w:oddHBand="0" w:evenHBand="0" w:firstRowFirstColumn="0" w:firstRowLastColumn="0" w:lastRowFirstColumn="0" w:lastRowLastColumn="0"/>
             <w:tcW w:w="9062" w:type="dxa"/>
             <w:shd w:val="clear" w:color="auto" w:fill="D9D9D9" w:themeFill="background1" w:themeFillShade="D9"/>
             <w:vAlign w:val="center"/>
@@ -6860,7 +6824,7 @@
         </w:trPr>
         <w:tc>
           <w:tcPr>
-            <w:cnfStyle w:val="001000000000"/>
+            <w:cnfStyle w:val="001000000000" w:firstRow="0" w:lastRow="0" w:firstColumn="1" w:lastColumn="0" w:oddVBand="0" w:evenVBand="0" w:oddHBand="0" w:evenHBand="0" w:firstRowFirstColumn="0" w:firstRowLastColumn="0" w:lastRowFirstColumn="0" w:lastRowLastColumn="0"/>
             <w:tcW w:w="9062" w:type="dxa"/>
             <w:shd w:val="clear" w:color="auto" w:fill="F2F2F2" w:themeFill="background1" w:themeFillShade="F2"/>
           </w:tcPr>
@@ -6897,11 +6861,11 @@
       </w:tr>
       <w:tr>
         <w:trPr>
-          <w:cnfStyle w:val="000000100000"/>
+          <w:cnfStyle w:val="000000100000" w:firstRow="0" w:lastRow="0" w:firstColumn="0" w:lastColumn="0" w:oddVBand="0" w:evenVBand="0" w:oddHBand="1" w:evenHBand="0" w:firstRowFirstColumn="0" w:firstRowLastColumn="0" w:lastRowFirstColumn="0" w:lastRowLastColumn="0"/>
         </w:trPr>
         <w:tc>
           <w:tcPr>
-            <w:cnfStyle w:val="001000000000"/>
+            <w:cnfStyle w:val="001000000000" w:firstRow="0" w:lastRow="0" w:firstColumn="1" w:lastColumn="0" w:oddVBand="0" w:evenVBand="0" w:oddHBand="0" w:evenHBand="0" w:firstRowFirstColumn="0" w:firstRowLastColumn="0" w:lastRowFirstColumn="0" w:lastRowLastColumn="0"/>
             <w:tcW w:w="9062" w:type="dxa"/>
             <w:shd w:val="clear" w:color="auto" w:fill="D9D9D9" w:themeFill="background1" w:themeFillShade="D9"/>
           </w:tcPr>
@@ -6925,7 +6889,7 @@
       <w:tr>
         <w:tc>
           <w:tcPr>
-            <w:cnfStyle w:val="001000000000"/>
+            <w:cnfStyle w:val="001000000000" w:firstRow="0" w:lastRow="0" w:firstColumn="1" w:lastColumn="0" w:oddVBand="0" w:evenVBand="0" w:oddHBand="0" w:evenHBand="0" w:firstRowFirstColumn="0" w:firstRowLastColumn="0" w:lastRowFirstColumn="0" w:lastRowLastColumn="0"/>
             <w:tcW w:w="9062" w:type="dxa"/>
             <w:shd w:val="clear" w:color="auto" w:fill="F2F2F2" w:themeFill="background1" w:themeFillShade="F2"/>
           </w:tcPr>
@@ -6948,11 +6912,11 @@
       </w:tr>
       <w:tr>
         <w:trPr>
-          <w:cnfStyle w:val="000000100000"/>
+          <w:cnfStyle w:val="000000100000" w:firstRow="0" w:lastRow="0" w:firstColumn="0" w:lastColumn="0" w:oddVBand="0" w:evenVBand="0" w:oddHBand="1" w:evenHBand="0" w:firstRowFirstColumn="0" w:firstRowLastColumn="0" w:lastRowFirstColumn="0" w:lastRowLastColumn="0"/>
         </w:trPr>
         <w:tc>
           <w:tcPr>
-            <w:cnfStyle w:val="001000000000"/>
+            <w:cnfStyle w:val="001000000000" w:firstRow="0" w:lastRow="0" w:firstColumn="1" w:lastColumn="0" w:oddVBand="0" w:evenVBand="0" w:oddHBand="0" w:evenHBand="0" w:firstRowFirstColumn="0" w:firstRowLastColumn="0" w:lastRowFirstColumn="0" w:lastRowLastColumn="0"/>
             <w:tcW w:w="9062" w:type="dxa"/>
             <w:shd w:val="clear" w:color="auto" w:fill="D9D9D9" w:themeFill="background1" w:themeFillShade="D9"/>
           </w:tcPr>
@@ -6976,7 +6940,7 @@
       <w:tr>
         <w:tc>
           <w:tcPr>
-            <w:cnfStyle w:val="001000000000"/>
+            <w:cnfStyle w:val="001000000000" w:firstRow="0" w:lastRow="0" w:firstColumn="1" w:lastColumn="0" w:oddVBand="0" w:evenVBand="0" w:oddHBand="0" w:evenHBand="0" w:firstRowFirstColumn="0" w:firstRowLastColumn="0" w:lastRowFirstColumn="0" w:lastRowLastColumn="0"/>
             <w:tcW w:w="9062" w:type="dxa"/>
             <w:shd w:val="clear" w:color="auto" w:fill="F2F2F2" w:themeFill="background1" w:themeFillShade="F2"/>
           </w:tcPr>
@@ -7013,11 +6977,11 @@
       </w:tr>
       <w:tr>
         <w:trPr>
-          <w:cnfStyle w:val="000000100000"/>
+          <w:cnfStyle w:val="000000100000" w:firstRow="0" w:lastRow="0" w:firstColumn="0" w:lastColumn="0" w:oddVBand="0" w:evenVBand="0" w:oddHBand="1" w:evenHBand="0" w:firstRowFirstColumn="0" w:firstRowLastColumn="0" w:lastRowFirstColumn="0" w:lastRowLastColumn="0"/>
         </w:trPr>
         <w:tc>
           <w:tcPr>
-            <w:cnfStyle w:val="001000000000"/>
+            <w:cnfStyle w:val="001000000000" w:firstRow="0" w:lastRow="0" w:firstColumn="1" w:lastColumn="0" w:oddVBand="0" w:evenVBand="0" w:oddHBand="0" w:evenHBand="0" w:firstRowFirstColumn="0" w:firstRowLastColumn="0" w:lastRowFirstColumn="0" w:lastRowLastColumn="0"/>
             <w:tcW w:w="9062" w:type="dxa"/>
             <w:shd w:val="clear" w:color="auto" w:fill="D9D9D9" w:themeFill="background1" w:themeFillShade="D9"/>
           </w:tcPr>
@@ -7041,13 +7005,13 @@
       <w:tr>
         <w:tc>
           <w:tcPr>
-            <w:cnfStyle w:val="001000000000"/>
+            <w:cnfStyle w:val="001000000000" w:firstRow="0" w:lastRow="0" w:firstColumn="1" w:lastColumn="0" w:oddVBand="0" w:evenVBand="0" w:oddHBand="0" w:evenHBand="0" w:firstRowFirstColumn="0" w:firstRowLastColumn="0" w:lastRowFirstColumn="0" w:lastRowLastColumn="0"/>
             <w:tcW w:w="9062" w:type="dxa"/>
             <w:shd w:val="clear" w:color="auto" w:fill="F2F2F2" w:themeFill="background1" w:themeFillShade="F2"/>
           </w:tcPr>
           <w:p>
             <w:pPr>
-              <w:pStyle w:val="Lijstalinea"/>
+              <w:pStyle w:val="ListParagraph"/>
               <w:numPr>
                 <w:ilvl w:val="0"/>
                 <w:numId w:val="18"/>
@@ -7095,7 +7059,7 @@
           </w:p>
           <w:p>
             <w:pPr>
-              <w:pStyle w:val="Lijstalinea"/>
+              <w:pStyle w:val="ListParagraph"/>
               <w:numPr>
                 <w:ilvl w:val="0"/>
                 <w:numId w:val="18"/>
@@ -7131,11 +7095,11 @@
       </w:tr>
       <w:tr>
         <w:trPr>
-          <w:cnfStyle w:val="000000100000"/>
+          <w:cnfStyle w:val="000000100000" w:firstRow="0" w:lastRow="0" w:firstColumn="0" w:lastColumn="0" w:oddVBand="0" w:evenVBand="0" w:oddHBand="1" w:evenHBand="0" w:firstRowFirstColumn="0" w:firstRowLastColumn="0" w:lastRowFirstColumn="0" w:lastRowLastColumn="0"/>
         </w:trPr>
         <w:tc>
           <w:tcPr>
-            <w:cnfStyle w:val="001000000000"/>
+            <w:cnfStyle w:val="001000000000" w:firstRow="0" w:lastRow="0" w:firstColumn="1" w:lastColumn="0" w:oddVBand="0" w:evenVBand="0" w:oddHBand="0" w:evenHBand="0" w:firstRowFirstColumn="0" w:firstRowLastColumn="0" w:lastRowFirstColumn="0" w:lastRowLastColumn="0"/>
             <w:tcW w:w="9062" w:type="dxa"/>
             <w:shd w:val="clear" w:color="auto" w:fill="D9D9D9" w:themeFill="background1" w:themeFillShade="D9"/>
           </w:tcPr>
@@ -7159,7 +7123,7 @@
       <w:tr>
         <w:tc>
           <w:tcPr>
-            <w:cnfStyle w:val="001000000000"/>
+            <w:cnfStyle w:val="001000000000" w:firstRow="0" w:lastRow="0" w:firstColumn="1" w:lastColumn="0" w:oddVBand="0" w:evenVBand="0" w:oddHBand="0" w:evenHBand="0" w:firstRowFirstColumn="0" w:firstRowLastColumn="0" w:lastRowFirstColumn="0" w:lastRowLastColumn="0"/>
             <w:tcW w:w="9062" w:type="dxa"/>
             <w:shd w:val="clear" w:color="auto" w:fill="F2F2F2" w:themeFill="background1" w:themeFillShade="F2"/>
           </w:tcPr>
@@ -7182,11 +7146,11 @@
       </w:tr>
       <w:tr>
         <w:trPr>
-          <w:cnfStyle w:val="000000100000"/>
+          <w:cnfStyle w:val="000000100000" w:firstRow="0" w:lastRow="0" w:firstColumn="0" w:lastColumn="0" w:oddVBand="0" w:evenVBand="0" w:oddHBand="1" w:evenHBand="0" w:firstRowFirstColumn="0" w:firstRowLastColumn="0" w:lastRowFirstColumn="0" w:lastRowLastColumn="0"/>
         </w:trPr>
         <w:tc>
           <w:tcPr>
-            <w:cnfStyle w:val="001000000000"/>
+            <w:cnfStyle w:val="001000000000" w:firstRow="0" w:lastRow="0" w:firstColumn="1" w:lastColumn="0" w:oddVBand="0" w:evenVBand="0" w:oddHBand="0" w:evenHBand="0" w:firstRowFirstColumn="0" w:firstRowLastColumn="0" w:lastRowFirstColumn="0" w:lastRowLastColumn="0"/>
             <w:tcW w:w="9062" w:type="dxa"/>
             <w:shd w:val="clear" w:color="auto" w:fill="D9D9D9" w:themeFill="background1" w:themeFillShade="D9"/>
           </w:tcPr>
@@ -7210,7 +7174,7 @@
       <w:tr>
         <w:tc>
           <w:tcPr>
-            <w:cnfStyle w:val="001000000000"/>
+            <w:cnfStyle w:val="001000000000" w:firstRow="0" w:lastRow="0" w:firstColumn="1" w:lastColumn="0" w:oddVBand="0" w:evenVBand="0" w:oddHBand="0" w:evenHBand="0" w:firstRowFirstColumn="0" w:firstRowLastColumn="0" w:lastRowFirstColumn="0" w:lastRowLastColumn="0"/>
             <w:tcW w:w="9062" w:type="dxa"/>
             <w:shd w:val="clear" w:color="auto" w:fill="F2F2F2" w:themeFill="background1" w:themeFillShade="F2"/>
           </w:tcPr>
@@ -7275,10 +7239,10 @@
                     <pic:cNvPicPr/>
                   </pic:nvPicPr>
                   <pic:blipFill>
-                    <a:blip r:embed="rId16" cstate="print">
+                    <a:blip r:embed="rId17" cstate="print">
                       <a:extLst>
                         <a:ext uri="{28A0092B-C50C-407E-A947-70E740481C1C}">
-                          <a14:useLocalDpi xmlns:a14="http://schemas.microsoft.com/office/drawing/2010/main" xmlns:wps="http://schemas.microsoft.com/office/word/2010/wordprocessingShape" xmlns:wpi="http://schemas.microsoft.com/office/word/2010/wordprocessingInk" xmlns:wpg="http://schemas.microsoft.com/office/word/2010/wordprocessingGroup" xmlns:w15="http://schemas.microsoft.com/office/word/2012/wordml" xmlns:w14="http://schemas.microsoft.com/office/word/2010/wordml" xmlns:w="http://schemas.openxmlformats.org/wordprocessingml/2006/main" xmlns:w10="urn:schemas-microsoft-com:office:word" xmlns:wp14="http://schemas.microsoft.com/office/word/2010/wordprocessingDrawing" xmlns:v="urn:schemas-microsoft-com:vml" xmlns:o="urn:schemas-microsoft-com:office:office" xmlns:mc="http://schemas.openxmlformats.org/markup-compatibility/2006" xmlns:wpc="http://schemas.microsoft.com/office/word/2010/wordprocessingCanvas" xmlns="" val="0"/>
+                          <a14:useLocalDpi xmlns:a14="http://schemas.microsoft.com/office/drawing/2010/main" val="0"/>
                         </a:ext>
                       </a:extLst>
                     </a:blip>
@@ -7345,19 +7309,19 @@
       <w:tblPr>
         <w:tblStyle w:val="PlainTable41"/>
         <w:tblW w:w="0" w:type="auto"/>
-        <w:tblLook w:val="04A0"/>
+        <w:tblLook w:val="04A0" w:firstRow="1" w:lastRow="0" w:firstColumn="1" w:lastColumn="0" w:noHBand="0" w:noVBand="1"/>
       </w:tblPr>
       <w:tblGrid>
         <w:gridCol w:w="9062"/>
       </w:tblGrid>
       <w:tr>
         <w:trPr>
-          <w:cnfStyle w:val="100000000000"/>
+          <w:cnfStyle w:val="100000000000" w:firstRow="1" w:lastRow="0" w:firstColumn="0" w:lastColumn="0" w:oddVBand="0" w:evenVBand="0" w:oddHBand="0" w:evenHBand="0" w:firstRowFirstColumn="0" w:firstRowLastColumn="0" w:lastRowFirstColumn="0" w:lastRowLastColumn="0"/>
           <w:trHeight w:val="302"/>
         </w:trPr>
         <w:tc>
           <w:tcPr>
-            <w:cnfStyle w:val="001000000000"/>
+            <w:cnfStyle w:val="001000000000" w:firstRow="0" w:lastRow="0" w:firstColumn="1" w:lastColumn="0" w:oddVBand="0" w:evenVBand="0" w:oddHBand="0" w:evenHBand="0" w:firstRowFirstColumn="0" w:firstRowLastColumn="0" w:lastRowFirstColumn="0" w:lastRowLastColumn="0"/>
             <w:tcW w:w="9062" w:type="dxa"/>
           </w:tcPr>
           <w:p>
@@ -7371,12 +7335,12 @@
       </w:tr>
       <w:tr>
         <w:trPr>
-          <w:cnfStyle w:val="000000100000"/>
+          <w:cnfStyle w:val="000000100000" w:firstRow="0" w:lastRow="0" w:firstColumn="0" w:lastColumn="0" w:oddVBand="0" w:evenVBand="0" w:oddHBand="1" w:evenHBand="0" w:firstRowFirstColumn="0" w:firstRowLastColumn="0" w:lastRowFirstColumn="0" w:lastRowLastColumn="0"/>
           <w:trHeight w:val="302"/>
         </w:trPr>
         <w:tc>
           <w:tcPr>
-            <w:cnfStyle w:val="001000000000"/>
+            <w:cnfStyle w:val="001000000000" w:firstRow="0" w:lastRow="0" w:firstColumn="1" w:lastColumn="0" w:oddVBand="0" w:evenVBand="0" w:oddHBand="0" w:evenHBand="0" w:firstRowFirstColumn="0" w:firstRowLastColumn="0" w:lastRowFirstColumn="0" w:lastRowLastColumn="0"/>
             <w:tcW w:w="9062" w:type="dxa"/>
             <w:shd w:val="clear" w:color="auto" w:fill="D9D9D9" w:themeFill="background1" w:themeFillShade="D9"/>
             <w:vAlign w:val="center"/>
@@ -7404,7 +7368,7 @@
         </w:trPr>
         <w:tc>
           <w:tcPr>
-            <w:cnfStyle w:val="001000000000"/>
+            <w:cnfStyle w:val="001000000000" w:firstRow="0" w:lastRow="0" w:firstColumn="1" w:lastColumn="0" w:oddVBand="0" w:evenVBand="0" w:oddHBand="0" w:evenHBand="0" w:firstRowFirstColumn="0" w:firstRowLastColumn="0" w:lastRowFirstColumn="0" w:lastRowLastColumn="0"/>
             <w:tcW w:w="9062" w:type="dxa"/>
             <w:shd w:val="clear" w:color="auto" w:fill="F2F2F2" w:themeFill="background1" w:themeFillShade="F2"/>
           </w:tcPr>
@@ -7427,11 +7391,11 @@
       </w:tr>
       <w:tr>
         <w:trPr>
-          <w:cnfStyle w:val="000000100000"/>
+          <w:cnfStyle w:val="000000100000" w:firstRow="0" w:lastRow="0" w:firstColumn="0" w:lastColumn="0" w:oddVBand="0" w:evenVBand="0" w:oddHBand="1" w:evenHBand="0" w:firstRowFirstColumn="0" w:firstRowLastColumn="0" w:lastRowFirstColumn="0" w:lastRowLastColumn="0"/>
         </w:trPr>
         <w:tc>
           <w:tcPr>
-            <w:cnfStyle w:val="001000000000"/>
+            <w:cnfStyle w:val="001000000000" w:firstRow="0" w:lastRow="0" w:firstColumn="1" w:lastColumn="0" w:oddVBand="0" w:evenVBand="0" w:oddHBand="0" w:evenHBand="0" w:firstRowFirstColumn="0" w:firstRowLastColumn="0" w:lastRowFirstColumn="0" w:lastRowLastColumn="0"/>
             <w:tcW w:w="9062" w:type="dxa"/>
             <w:shd w:val="clear" w:color="auto" w:fill="D9D9D9" w:themeFill="background1" w:themeFillShade="D9"/>
           </w:tcPr>
@@ -7455,7 +7419,7 @@
       <w:tr>
         <w:tc>
           <w:tcPr>
-            <w:cnfStyle w:val="001000000000"/>
+            <w:cnfStyle w:val="001000000000" w:firstRow="0" w:lastRow="0" w:firstColumn="1" w:lastColumn="0" w:oddVBand="0" w:evenVBand="0" w:oddHBand="0" w:evenHBand="0" w:firstRowFirstColumn="0" w:firstRowLastColumn="0" w:lastRowFirstColumn="0" w:lastRowLastColumn="0"/>
             <w:tcW w:w="9062" w:type="dxa"/>
             <w:shd w:val="clear" w:color="auto" w:fill="F2F2F2" w:themeFill="background1" w:themeFillShade="F2"/>
           </w:tcPr>
@@ -7478,11 +7442,11 @@
       </w:tr>
       <w:tr>
         <w:trPr>
-          <w:cnfStyle w:val="000000100000"/>
+          <w:cnfStyle w:val="000000100000" w:firstRow="0" w:lastRow="0" w:firstColumn="0" w:lastColumn="0" w:oddVBand="0" w:evenVBand="0" w:oddHBand="1" w:evenHBand="0" w:firstRowFirstColumn="0" w:firstRowLastColumn="0" w:lastRowFirstColumn="0" w:lastRowLastColumn="0"/>
         </w:trPr>
         <w:tc>
           <w:tcPr>
-            <w:cnfStyle w:val="001000000000"/>
+            <w:cnfStyle w:val="001000000000" w:firstRow="0" w:lastRow="0" w:firstColumn="1" w:lastColumn="0" w:oddVBand="0" w:evenVBand="0" w:oddHBand="0" w:evenHBand="0" w:firstRowFirstColumn="0" w:firstRowLastColumn="0" w:lastRowFirstColumn="0" w:lastRowLastColumn="0"/>
             <w:tcW w:w="9062" w:type="dxa"/>
             <w:shd w:val="clear" w:color="auto" w:fill="D9D9D9" w:themeFill="background1" w:themeFillShade="D9"/>
           </w:tcPr>
@@ -7506,7 +7470,7 @@
       <w:tr>
         <w:tc>
           <w:tcPr>
-            <w:cnfStyle w:val="001000000000"/>
+            <w:cnfStyle w:val="001000000000" w:firstRow="0" w:lastRow="0" w:firstColumn="1" w:lastColumn="0" w:oddVBand="0" w:evenVBand="0" w:oddHBand="0" w:evenHBand="0" w:firstRowFirstColumn="0" w:firstRowLastColumn="0" w:lastRowFirstColumn="0" w:lastRowLastColumn="0"/>
             <w:tcW w:w="9062" w:type="dxa"/>
             <w:shd w:val="clear" w:color="auto" w:fill="F2F2F2" w:themeFill="background1" w:themeFillShade="F2"/>
           </w:tcPr>
@@ -7529,11 +7493,11 @@
       </w:tr>
       <w:tr>
         <w:trPr>
-          <w:cnfStyle w:val="000000100000"/>
+          <w:cnfStyle w:val="000000100000" w:firstRow="0" w:lastRow="0" w:firstColumn="0" w:lastColumn="0" w:oddVBand="0" w:evenVBand="0" w:oddHBand="1" w:evenHBand="0" w:firstRowFirstColumn="0" w:firstRowLastColumn="0" w:lastRowFirstColumn="0" w:lastRowLastColumn="0"/>
         </w:trPr>
         <w:tc>
           <w:tcPr>
-            <w:cnfStyle w:val="001000000000"/>
+            <w:cnfStyle w:val="001000000000" w:firstRow="0" w:lastRow="0" w:firstColumn="1" w:lastColumn="0" w:oddVBand="0" w:evenVBand="0" w:oddHBand="0" w:evenHBand="0" w:firstRowFirstColumn="0" w:firstRowLastColumn="0" w:lastRowFirstColumn="0" w:lastRowLastColumn="0"/>
             <w:tcW w:w="9062" w:type="dxa"/>
             <w:shd w:val="clear" w:color="auto" w:fill="D9D9D9" w:themeFill="background1" w:themeFillShade="D9"/>
           </w:tcPr>
@@ -7557,13 +7521,13 @@
       <w:tr>
         <w:tc>
           <w:tcPr>
-            <w:cnfStyle w:val="001000000000"/>
+            <w:cnfStyle w:val="001000000000" w:firstRow="0" w:lastRow="0" w:firstColumn="1" w:lastColumn="0" w:oddVBand="0" w:evenVBand="0" w:oddHBand="0" w:evenHBand="0" w:firstRowFirstColumn="0" w:firstRowLastColumn="0" w:lastRowFirstColumn="0" w:lastRowLastColumn="0"/>
             <w:tcW w:w="9062" w:type="dxa"/>
             <w:shd w:val="clear" w:color="auto" w:fill="F2F2F2" w:themeFill="background1" w:themeFillShade="F2"/>
           </w:tcPr>
           <w:p>
             <w:pPr>
-              <w:pStyle w:val="Lijstalinea"/>
+              <w:pStyle w:val="ListParagraph"/>
               <w:numPr>
                 <w:ilvl w:val="0"/>
                 <w:numId w:val="19"/>
@@ -7585,11 +7549,11 @@
       </w:tr>
       <w:tr>
         <w:trPr>
-          <w:cnfStyle w:val="000000100000"/>
+          <w:cnfStyle w:val="000000100000" w:firstRow="0" w:lastRow="0" w:firstColumn="0" w:lastColumn="0" w:oddVBand="0" w:evenVBand="0" w:oddHBand="1" w:evenHBand="0" w:firstRowFirstColumn="0" w:firstRowLastColumn="0" w:lastRowFirstColumn="0" w:lastRowLastColumn="0"/>
         </w:trPr>
         <w:tc>
           <w:tcPr>
-            <w:cnfStyle w:val="001000000000"/>
+            <w:cnfStyle w:val="001000000000" w:firstRow="0" w:lastRow="0" w:firstColumn="1" w:lastColumn="0" w:oddVBand="0" w:evenVBand="0" w:oddHBand="0" w:evenHBand="0" w:firstRowFirstColumn="0" w:firstRowLastColumn="0" w:lastRowFirstColumn="0" w:lastRowLastColumn="0"/>
             <w:tcW w:w="9062" w:type="dxa"/>
             <w:shd w:val="clear" w:color="auto" w:fill="D9D9D9" w:themeFill="background1" w:themeFillShade="D9"/>
           </w:tcPr>
@@ -7613,7 +7577,7 @@
       <w:tr>
         <w:tc>
           <w:tcPr>
-            <w:cnfStyle w:val="001000000000"/>
+            <w:cnfStyle w:val="001000000000" w:firstRow="0" w:lastRow="0" w:firstColumn="1" w:lastColumn="0" w:oddVBand="0" w:evenVBand="0" w:oddHBand="0" w:evenHBand="0" w:firstRowFirstColumn="0" w:firstRowLastColumn="0" w:lastRowFirstColumn="0" w:lastRowLastColumn="0"/>
             <w:tcW w:w="9062" w:type="dxa"/>
             <w:shd w:val="clear" w:color="auto" w:fill="F2F2F2" w:themeFill="background1" w:themeFillShade="F2"/>
           </w:tcPr>
@@ -7636,11 +7600,11 @@
       </w:tr>
       <w:tr>
         <w:trPr>
-          <w:cnfStyle w:val="000000100000"/>
+          <w:cnfStyle w:val="000000100000" w:firstRow="0" w:lastRow="0" w:firstColumn="0" w:lastColumn="0" w:oddVBand="0" w:evenVBand="0" w:oddHBand="1" w:evenHBand="0" w:firstRowFirstColumn="0" w:firstRowLastColumn="0" w:lastRowFirstColumn="0" w:lastRowLastColumn="0"/>
         </w:trPr>
         <w:tc>
           <w:tcPr>
-            <w:cnfStyle w:val="001000000000"/>
+            <w:cnfStyle w:val="001000000000" w:firstRow="0" w:lastRow="0" w:firstColumn="1" w:lastColumn="0" w:oddVBand="0" w:evenVBand="0" w:oddHBand="0" w:evenHBand="0" w:firstRowFirstColumn="0" w:firstRowLastColumn="0" w:lastRowFirstColumn="0" w:lastRowLastColumn="0"/>
             <w:tcW w:w="9062" w:type="dxa"/>
             <w:shd w:val="clear" w:color="auto" w:fill="D9D9D9" w:themeFill="background1" w:themeFillShade="D9"/>
           </w:tcPr>
@@ -7664,7 +7628,7 @@
       <w:tr>
         <w:tc>
           <w:tcPr>
-            <w:cnfStyle w:val="001000000000"/>
+            <w:cnfStyle w:val="001000000000" w:firstRow="0" w:lastRow="0" w:firstColumn="1" w:lastColumn="0" w:oddVBand="0" w:evenVBand="0" w:oddHBand="0" w:evenHBand="0" w:firstRowFirstColumn="0" w:firstRowLastColumn="0" w:lastRowFirstColumn="0" w:lastRowLastColumn="0"/>
             <w:tcW w:w="9062" w:type="dxa"/>
             <w:shd w:val="clear" w:color="auto" w:fill="F2F2F2" w:themeFill="background1" w:themeFillShade="F2"/>
           </w:tcPr>
@@ -7743,10 +7707,10 @@
                     <pic:cNvPicPr/>
                   </pic:nvPicPr>
                   <pic:blipFill>
-                    <a:blip r:embed="rId17" cstate="print">
+                    <a:blip r:embed="rId18" cstate="print">
                       <a:extLst>
                         <a:ext uri="{28A0092B-C50C-407E-A947-70E740481C1C}">
-                          <a14:useLocalDpi xmlns:a14="http://schemas.microsoft.com/office/drawing/2010/main" xmlns:wps="http://schemas.microsoft.com/office/word/2010/wordprocessingShape" xmlns:wpi="http://schemas.microsoft.com/office/word/2010/wordprocessingInk" xmlns:wpg="http://schemas.microsoft.com/office/word/2010/wordprocessingGroup" xmlns:w15="http://schemas.microsoft.com/office/word/2012/wordml" xmlns:w14="http://schemas.microsoft.com/office/word/2010/wordml" xmlns:w="http://schemas.openxmlformats.org/wordprocessingml/2006/main" xmlns:w10="urn:schemas-microsoft-com:office:word" xmlns:wp14="http://schemas.microsoft.com/office/word/2010/wordprocessingDrawing" xmlns:v="urn:schemas-microsoft-com:vml" xmlns:o="urn:schemas-microsoft-com:office:office" xmlns:mc="http://schemas.openxmlformats.org/markup-compatibility/2006" xmlns:wpc="http://schemas.microsoft.com/office/word/2010/wordprocessingCanvas" xmlns="" val="0"/>
+                          <a14:useLocalDpi xmlns:a14="http://schemas.microsoft.com/office/drawing/2010/main" val="0"/>
                         </a:ext>
                       </a:extLst>
                     </a:blip>
@@ -7833,19 +7797,19 @@
       <w:tblPr>
         <w:tblStyle w:val="PlainTable41"/>
         <w:tblW w:w="0" w:type="auto"/>
-        <w:tblLook w:val="04A0"/>
+        <w:tblLook w:val="04A0" w:firstRow="1" w:lastRow="0" w:firstColumn="1" w:lastColumn="0" w:noHBand="0" w:noVBand="1"/>
       </w:tblPr>
       <w:tblGrid>
         <w:gridCol w:w="9062"/>
       </w:tblGrid>
       <w:tr>
         <w:trPr>
-          <w:cnfStyle w:val="100000000000"/>
+          <w:cnfStyle w:val="100000000000" w:firstRow="1" w:lastRow="0" w:firstColumn="0" w:lastColumn="0" w:oddVBand="0" w:evenVBand="0" w:oddHBand="0" w:evenHBand="0" w:firstRowFirstColumn="0" w:firstRowLastColumn="0" w:lastRowFirstColumn="0" w:lastRowLastColumn="0"/>
           <w:trHeight w:val="302"/>
         </w:trPr>
         <w:tc>
           <w:tcPr>
-            <w:cnfStyle w:val="001000000000"/>
+            <w:cnfStyle w:val="001000000000" w:firstRow="0" w:lastRow="0" w:firstColumn="1" w:lastColumn="0" w:oddVBand="0" w:evenVBand="0" w:oddHBand="0" w:evenHBand="0" w:firstRowFirstColumn="0" w:firstRowLastColumn="0" w:lastRowFirstColumn="0" w:lastRowLastColumn="0"/>
             <w:tcW w:w="9062" w:type="dxa"/>
           </w:tcPr>
           <w:p>
@@ -7859,12 +7823,12 @@
       </w:tr>
       <w:tr>
         <w:trPr>
-          <w:cnfStyle w:val="000000100000"/>
+          <w:cnfStyle w:val="000000100000" w:firstRow="0" w:lastRow="0" w:firstColumn="0" w:lastColumn="0" w:oddVBand="0" w:evenVBand="0" w:oddHBand="1" w:evenHBand="0" w:firstRowFirstColumn="0" w:firstRowLastColumn="0" w:lastRowFirstColumn="0" w:lastRowLastColumn="0"/>
           <w:trHeight w:val="302"/>
         </w:trPr>
         <w:tc>
           <w:tcPr>
-            <w:cnfStyle w:val="001000000000"/>
+            <w:cnfStyle w:val="001000000000" w:firstRow="0" w:lastRow="0" w:firstColumn="1" w:lastColumn="0" w:oddVBand="0" w:evenVBand="0" w:oddHBand="0" w:evenHBand="0" w:firstRowFirstColumn="0" w:firstRowLastColumn="0" w:lastRowFirstColumn="0" w:lastRowLastColumn="0"/>
             <w:tcW w:w="9062" w:type="dxa"/>
             <w:shd w:val="clear" w:color="auto" w:fill="D9D9D9" w:themeFill="background1" w:themeFillShade="D9"/>
             <w:vAlign w:val="center"/>
@@ -7906,7 +7870,7 @@
         </w:trPr>
         <w:tc>
           <w:tcPr>
-            <w:cnfStyle w:val="001000000000"/>
+            <w:cnfStyle w:val="001000000000" w:firstRow="0" w:lastRow="0" w:firstColumn="1" w:lastColumn="0" w:oddVBand="0" w:evenVBand="0" w:oddHBand="0" w:evenHBand="0" w:firstRowFirstColumn="0" w:firstRowLastColumn="0" w:lastRowFirstColumn="0" w:lastRowLastColumn="0"/>
             <w:tcW w:w="9062" w:type="dxa"/>
             <w:shd w:val="clear" w:color="auto" w:fill="F2F2F2" w:themeFill="background1" w:themeFillShade="F2"/>
           </w:tcPr>
@@ -7964,11 +7928,11 @@
       </w:tr>
       <w:tr>
         <w:trPr>
-          <w:cnfStyle w:val="000000100000"/>
+          <w:cnfStyle w:val="000000100000" w:firstRow="0" w:lastRow="0" w:firstColumn="0" w:lastColumn="0" w:oddVBand="0" w:evenVBand="0" w:oddHBand="1" w:evenHBand="0" w:firstRowFirstColumn="0" w:firstRowLastColumn="0" w:lastRowFirstColumn="0" w:lastRowLastColumn="0"/>
         </w:trPr>
         <w:tc>
           <w:tcPr>
-            <w:cnfStyle w:val="001000000000"/>
+            <w:cnfStyle w:val="001000000000" w:firstRow="0" w:lastRow="0" w:firstColumn="1" w:lastColumn="0" w:oddVBand="0" w:evenVBand="0" w:oddHBand="0" w:evenHBand="0" w:firstRowFirstColumn="0" w:firstRowLastColumn="0" w:lastRowFirstColumn="0" w:lastRowLastColumn="0"/>
             <w:tcW w:w="9062" w:type="dxa"/>
             <w:shd w:val="clear" w:color="auto" w:fill="D9D9D9" w:themeFill="background1" w:themeFillShade="D9"/>
           </w:tcPr>
@@ -7992,7 +7956,7 @@
       <w:tr>
         <w:tc>
           <w:tcPr>
-            <w:cnfStyle w:val="001000000000"/>
+            <w:cnfStyle w:val="001000000000" w:firstRow="0" w:lastRow="0" w:firstColumn="1" w:lastColumn="0" w:oddVBand="0" w:evenVBand="0" w:oddHBand="0" w:evenHBand="0" w:firstRowFirstColumn="0" w:firstRowLastColumn="0" w:lastRowFirstColumn="0" w:lastRowLastColumn="0"/>
             <w:tcW w:w="9062" w:type="dxa"/>
             <w:shd w:val="clear" w:color="auto" w:fill="F2F2F2" w:themeFill="background1" w:themeFillShade="F2"/>
           </w:tcPr>
@@ -8015,11 +7979,11 @@
       </w:tr>
       <w:tr>
         <w:trPr>
-          <w:cnfStyle w:val="000000100000"/>
+          <w:cnfStyle w:val="000000100000" w:firstRow="0" w:lastRow="0" w:firstColumn="0" w:lastColumn="0" w:oddVBand="0" w:evenVBand="0" w:oddHBand="1" w:evenHBand="0" w:firstRowFirstColumn="0" w:firstRowLastColumn="0" w:lastRowFirstColumn="0" w:lastRowLastColumn="0"/>
         </w:trPr>
         <w:tc>
           <w:tcPr>
-            <w:cnfStyle w:val="001000000000"/>
+            <w:cnfStyle w:val="001000000000" w:firstRow="0" w:lastRow="0" w:firstColumn="1" w:lastColumn="0" w:oddVBand="0" w:evenVBand="0" w:oddHBand="0" w:evenHBand="0" w:firstRowFirstColumn="0" w:firstRowLastColumn="0" w:lastRowFirstColumn="0" w:lastRowLastColumn="0"/>
             <w:tcW w:w="9062" w:type="dxa"/>
             <w:shd w:val="clear" w:color="auto" w:fill="D9D9D9" w:themeFill="background1" w:themeFillShade="D9"/>
           </w:tcPr>
@@ -8043,7 +8007,7 @@
       <w:tr>
         <w:tc>
           <w:tcPr>
-            <w:cnfStyle w:val="001000000000"/>
+            <w:cnfStyle w:val="001000000000" w:firstRow="0" w:lastRow="0" w:firstColumn="1" w:lastColumn="0" w:oddVBand="0" w:evenVBand="0" w:oddHBand="0" w:evenHBand="0" w:firstRowFirstColumn="0" w:firstRowLastColumn="0" w:lastRowFirstColumn="0" w:lastRowLastColumn="0"/>
             <w:tcW w:w="9062" w:type="dxa"/>
             <w:shd w:val="clear" w:color="auto" w:fill="F2F2F2" w:themeFill="background1" w:themeFillShade="F2"/>
           </w:tcPr>
@@ -8066,11 +8030,11 @@
       </w:tr>
       <w:tr>
         <w:trPr>
-          <w:cnfStyle w:val="000000100000"/>
+          <w:cnfStyle w:val="000000100000" w:firstRow="0" w:lastRow="0" w:firstColumn="0" w:lastColumn="0" w:oddVBand="0" w:evenVBand="0" w:oddHBand="1" w:evenHBand="0" w:firstRowFirstColumn="0" w:firstRowLastColumn="0" w:lastRowFirstColumn="0" w:lastRowLastColumn="0"/>
         </w:trPr>
         <w:tc>
           <w:tcPr>
-            <w:cnfStyle w:val="001000000000"/>
+            <w:cnfStyle w:val="001000000000" w:firstRow="0" w:lastRow="0" w:firstColumn="1" w:lastColumn="0" w:oddVBand="0" w:evenVBand="0" w:oddHBand="0" w:evenHBand="0" w:firstRowFirstColumn="0" w:firstRowLastColumn="0" w:lastRowFirstColumn="0" w:lastRowLastColumn="0"/>
             <w:tcW w:w="9062" w:type="dxa"/>
             <w:shd w:val="clear" w:color="auto" w:fill="D9D9D9" w:themeFill="background1" w:themeFillShade="D9"/>
           </w:tcPr>
@@ -8094,13 +8058,13 @@
       <w:tr>
         <w:tc>
           <w:tcPr>
-            <w:cnfStyle w:val="001000000000"/>
+            <w:cnfStyle w:val="001000000000" w:firstRow="0" w:lastRow="0" w:firstColumn="1" w:lastColumn="0" w:oddVBand="0" w:evenVBand="0" w:oddHBand="0" w:evenHBand="0" w:firstRowFirstColumn="0" w:firstRowLastColumn="0" w:lastRowFirstColumn="0" w:lastRowLastColumn="0"/>
             <w:tcW w:w="9062" w:type="dxa"/>
             <w:shd w:val="clear" w:color="auto" w:fill="F2F2F2" w:themeFill="background1" w:themeFillShade="F2"/>
           </w:tcPr>
           <w:p>
             <w:pPr>
-              <w:pStyle w:val="Lijstalinea"/>
+              <w:pStyle w:val="ListParagraph"/>
               <w:numPr>
                 <w:ilvl w:val="0"/>
                 <w:numId w:val="20"/>
@@ -8134,7 +8098,7 @@
           </w:p>
           <w:p>
             <w:pPr>
-              <w:pStyle w:val="Lijstalinea"/>
+              <w:pStyle w:val="ListParagraph"/>
               <w:numPr>
                 <w:ilvl w:val="0"/>
                 <w:numId w:val="20"/>
@@ -8156,11 +8120,11 @@
       </w:tr>
       <w:tr>
         <w:trPr>
-          <w:cnfStyle w:val="000000100000"/>
+          <w:cnfStyle w:val="000000100000" w:firstRow="0" w:lastRow="0" w:firstColumn="0" w:lastColumn="0" w:oddVBand="0" w:evenVBand="0" w:oddHBand="1" w:evenHBand="0" w:firstRowFirstColumn="0" w:firstRowLastColumn="0" w:lastRowFirstColumn="0" w:lastRowLastColumn="0"/>
         </w:trPr>
         <w:tc>
           <w:tcPr>
-            <w:cnfStyle w:val="001000000000"/>
+            <w:cnfStyle w:val="001000000000" w:firstRow="0" w:lastRow="0" w:firstColumn="1" w:lastColumn="0" w:oddVBand="0" w:evenVBand="0" w:oddHBand="0" w:evenHBand="0" w:firstRowFirstColumn="0" w:firstRowLastColumn="0" w:lastRowFirstColumn="0" w:lastRowLastColumn="0"/>
             <w:tcW w:w="9062" w:type="dxa"/>
             <w:shd w:val="clear" w:color="auto" w:fill="D9D9D9" w:themeFill="background1" w:themeFillShade="D9"/>
           </w:tcPr>
@@ -8184,7 +8148,7 @@
       <w:tr>
         <w:tc>
           <w:tcPr>
-            <w:cnfStyle w:val="001000000000"/>
+            <w:cnfStyle w:val="001000000000" w:firstRow="0" w:lastRow="0" w:firstColumn="1" w:lastColumn="0" w:oddVBand="0" w:evenVBand="0" w:oddHBand="0" w:evenHBand="0" w:firstRowFirstColumn="0" w:firstRowLastColumn="0" w:lastRowFirstColumn="0" w:lastRowLastColumn="0"/>
             <w:tcW w:w="9062" w:type="dxa"/>
             <w:shd w:val="clear" w:color="auto" w:fill="F2F2F2" w:themeFill="background1" w:themeFillShade="F2"/>
           </w:tcPr>
@@ -8207,11 +8171,11 @@
       </w:tr>
       <w:tr>
         <w:trPr>
-          <w:cnfStyle w:val="000000100000"/>
+          <w:cnfStyle w:val="000000100000" w:firstRow="0" w:lastRow="0" w:firstColumn="0" w:lastColumn="0" w:oddVBand="0" w:evenVBand="0" w:oddHBand="1" w:evenHBand="0" w:firstRowFirstColumn="0" w:firstRowLastColumn="0" w:lastRowFirstColumn="0" w:lastRowLastColumn="0"/>
         </w:trPr>
         <w:tc>
           <w:tcPr>
-            <w:cnfStyle w:val="001000000000"/>
+            <w:cnfStyle w:val="001000000000" w:firstRow="0" w:lastRow="0" w:firstColumn="1" w:lastColumn="0" w:oddVBand="0" w:evenVBand="0" w:oddHBand="0" w:evenHBand="0" w:firstRowFirstColumn="0" w:firstRowLastColumn="0" w:lastRowFirstColumn="0" w:lastRowLastColumn="0"/>
             <w:tcW w:w="9062" w:type="dxa"/>
             <w:shd w:val="clear" w:color="auto" w:fill="D9D9D9" w:themeFill="background1" w:themeFillShade="D9"/>
           </w:tcPr>
@@ -8235,7 +8199,7 @@
       <w:tr>
         <w:tc>
           <w:tcPr>
-            <w:cnfStyle w:val="001000000000"/>
+            <w:cnfStyle w:val="001000000000" w:firstRow="0" w:lastRow="0" w:firstColumn="1" w:lastColumn="0" w:oddVBand="0" w:evenVBand="0" w:oddHBand="0" w:evenHBand="0" w:firstRowFirstColumn="0" w:firstRowLastColumn="0" w:lastRowFirstColumn="0" w:lastRowLastColumn="0"/>
             <w:tcW w:w="9062" w:type="dxa"/>
             <w:shd w:val="clear" w:color="auto" w:fill="F2F2F2" w:themeFill="background1" w:themeFillShade="F2"/>
           </w:tcPr>
@@ -8310,10 +8274,10 @@
                     <pic:cNvPicPr/>
                   </pic:nvPicPr>
                   <pic:blipFill>
-                    <a:blip r:embed="rId18" cstate="print">
+                    <a:blip r:embed="rId19" cstate="print">
                       <a:extLst>
                         <a:ext uri="{28A0092B-C50C-407E-A947-70E740481C1C}">
-                          <a14:useLocalDpi xmlns:a14="http://schemas.microsoft.com/office/drawing/2010/main" xmlns:wps="http://schemas.microsoft.com/office/word/2010/wordprocessingShape" xmlns:wpi="http://schemas.microsoft.com/office/word/2010/wordprocessingInk" xmlns:wpg="http://schemas.microsoft.com/office/word/2010/wordprocessingGroup" xmlns:w15="http://schemas.microsoft.com/office/word/2012/wordml" xmlns:w14="http://schemas.microsoft.com/office/word/2010/wordml" xmlns:w="http://schemas.openxmlformats.org/wordprocessingml/2006/main" xmlns:w10="urn:schemas-microsoft-com:office:word" xmlns:wp14="http://schemas.microsoft.com/office/word/2010/wordprocessingDrawing" xmlns:v="urn:schemas-microsoft-com:vml" xmlns:o="urn:schemas-microsoft-com:office:office" xmlns:mc="http://schemas.openxmlformats.org/markup-compatibility/2006" xmlns:wpc="http://schemas.microsoft.com/office/word/2010/wordprocessingCanvas" xmlns="" val="0"/>
+                          <a14:useLocalDpi xmlns:a14="http://schemas.microsoft.com/office/drawing/2010/main" val="0"/>
                         </a:ext>
                       </a:extLst>
                     </a:blip>
@@ -8383,19 +8347,19 @@
       <w:tblPr>
         <w:tblStyle w:val="PlainTable41"/>
         <w:tblW w:w="0" w:type="auto"/>
-        <w:tblLook w:val="04A0"/>
+        <w:tblLook w:val="04A0" w:firstRow="1" w:lastRow="0" w:firstColumn="1" w:lastColumn="0" w:noHBand="0" w:noVBand="1"/>
       </w:tblPr>
       <w:tblGrid>
         <w:gridCol w:w="9062"/>
       </w:tblGrid>
       <w:tr>
         <w:trPr>
-          <w:cnfStyle w:val="100000000000"/>
+          <w:cnfStyle w:val="100000000000" w:firstRow="1" w:lastRow="0" w:firstColumn="0" w:lastColumn="0" w:oddVBand="0" w:evenVBand="0" w:oddHBand="0" w:evenHBand="0" w:firstRowFirstColumn="0" w:firstRowLastColumn="0" w:lastRowFirstColumn="0" w:lastRowLastColumn="0"/>
           <w:trHeight w:val="302"/>
         </w:trPr>
         <w:tc>
           <w:tcPr>
-            <w:cnfStyle w:val="001000000000"/>
+            <w:cnfStyle w:val="001000000000" w:firstRow="0" w:lastRow="0" w:firstColumn="1" w:lastColumn="0" w:oddVBand="0" w:evenVBand="0" w:oddHBand="0" w:evenHBand="0" w:firstRowFirstColumn="0" w:firstRowLastColumn="0" w:lastRowFirstColumn="0" w:lastRowLastColumn="0"/>
             <w:tcW w:w="9062" w:type="dxa"/>
           </w:tcPr>
           <w:p>
@@ -8409,12 +8373,12 @@
       </w:tr>
       <w:tr>
         <w:trPr>
-          <w:cnfStyle w:val="000000100000"/>
+          <w:cnfStyle w:val="000000100000" w:firstRow="0" w:lastRow="0" w:firstColumn="0" w:lastColumn="0" w:oddVBand="0" w:evenVBand="0" w:oddHBand="1" w:evenHBand="0" w:firstRowFirstColumn="0" w:firstRowLastColumn="0" w:lastRowFirstColumn="0" w:lastRowLastColumn="0"/>
           <w:trHeight w:val="302"/>
         </w:trPr>
         <w:tc>
           <w:tcPr>
-            <w:cnfStyle w:val="001000000000"/>
+            <w:cnfStyle w:val="001000000000" w:firstRow="0" w:lastRow="0" w:firstColumn="1" w:lastColumn="0" w:oddVBand="0" w:evenVBand="0" w:oddHBand="0" w:evenHBand="0" w:firstRowFirstColumn="0" w:firstRowLastColumn="0" w:lastRowFirstColumn="0" w:lastRowLastColumn="0"/>
             <w:tcW w:w="9062" w:type="dxa"/>
             <w:shd w:val="clear" w:color="auto" w:fill="D9D9D9" w:themeFill="background1" w:themeFillShade="D9"/>
             <w:vAlign w:val="center"/>
@@ -8442,7 +8406,7 @@
         </w:trPr>
         <w:tc>
           <w:tcPr>
-            <w:cnfStyle w:val="001000000000"/>
+            <w:cnfStyle w:val="001000000000" w:firstRow="0" w:lastRow="0" w:firstColumn="1" w:lastColumn="0" w:oddVBand="0" w:evenVBand="0" w:oddHBand="0" w:evenHBand="0" w:firstRowFirstColumn="0" w:firstRowLastColumn="0" w:lastRowFirstColumn="0" w:lastRowLastColumn="0"/>
             <w:tcW w:w="9062" w:type="dxa"/>
             <w:shd w:val="clear" w:color="auto" w:fill="F2F2F2" w:themeFill="background1" w:themeFillShade="F2"/>
           </w:tcPr>
@@ -8465,11 +8429,11 @@
       </w:tr>
       <w:tr>
         <w:trPr>
-          <w:cnfStyle w:val="000000100000"/>
+          <w:cnfStyle w:val="000000100000" w:firstRow="0" w:lastRow="0" w:firstColumn="0" w:lastColumn="0" w:oddVBand="0" w:evenVBand="0" w:oddHBand="1" w:evenHBand="0" w:firstRowFirstColumn="0" w:firstRowLastColumn="0" w:lastRowFirstColumn="0" w:lastRowLastColumn="0"/>
         </w:trPr>
         <w:tc>
           <w:tcPr>
-            <w:cnfStyle w:val="001000000000"/>
+            <w:cnfStyle w:val="001000000000" w:firstRow="0" w:lastRow="0" w:firstColumn="1" w:lastColumn="0" w:oddVBand="0" w:evenVBand="0" w:oddHBand="0" w:evenHBand="0" w:firstRowFirstColumn="0" w:firstRowLastColumn="0" w:lastRowFirstColumn="0" w:lastRowLastColumn="0"/>
             <w:tcW w:w="9062" w:type="dxa"/>
             <w:shd w:val="clear" w:color="auto" w:fill="D9D9D9" w:themeFill="background1" w:themeFillShade="D9"/>
           </w:tcPr>
@@ -8493,7 +8457,7 @@
       <w:tr>
         <w:tc>
           <w:tcPr>
-            <w:cnfStyle w:val="001000000000"/>
+            <w:cnfStyle w:val="001000000000" w:firstRow="0" w:lastRow="0" w:firstColumn="1" w:lastColumn="0" w:oddVBand="0" w:evenVBand="0" w:oddHBand="0" w:evenHBand="0" w:firstRowFirstColumn="0" w:firstRowLastColumn="0" w:lastRowFirstColumn="0" w:lastRowLastColumn="0"/>
             <w:tcW w:w="9062" w:type="dxa"/>
             <w:shd w:val="clear" w:color="auto" w:fill="F2F2F2" w:themeFill="background1" w:themeFillShade="F2"/>
           </w:tcPr>
@@ -8516,11 +8480,11 @@
       </w:tr>
       <w:tr>
         <w:trPr>
-          <w:cnfStyle w:val="000000100000"/>
+          <w:cnfStyle w:val="000000100000" w:firstRow="0" w:lastRow="0" w:firstColumn="0" w:lastColumn="0" w:oddVBand="0" w:evenVBand="0" w:oddHBand="1" w:evenHBand="0" w:firstRowFirstColumn="0" w:firstRowLastColumn="0" w:lastRowFirstColumn="0" w:lastRowLastColumn="0"/>
         </w:trPr>
         <w:tc>
           <w:tcPr>
-            <w:cnfStyle w:val="001000000000"/>
+            <w:cnfStyle w:val="001000000000" w:firstRow="0" w:lastRow="0" w:firstColumn="1" w:lastColumn="0" w:oddVBand="0" w:evenVBand="0" w:oddHBand="0" w:evenHBand="0" w:firstRowFirstColumn="0" w:firstRowLastColumn="0" w:lastRowFirstColumn="0" w:lastRowLastColumn="0"/>
             <w:tcW w:w="9062" w:type="dxa"/>
             <w:shd w:val="clear" w:color="auto" w:fill="D9D9D9" w:themeFill="background1" w:themeFillShade="D9"/>
           </w:tcPr>
@@ -8544,7 +8508,7 @@
       <w:tr>
         <w:tc>
           <w:tcPr>
-            <w:cnfStyle w:val="001000000000"/>
+            <w:cnfStyle w:val="001000000000" w:firstRow="0" w:lastRow="0" w:firstColumn="1" w:lastColumn="0" w:oddVBand="0" w:evenVBand="0" w:oddHBand="0" w:evenHBand="0" w:firstRowFirstColumn="0" w:firstRowLastColumn="0" w:lastRowFirstColumn="0" w:lastRowLastColumn="0"/>
             <w:tcW w:w="9062" w:type="dxa"/>
             <w:shd w:val="clear" w:color="auto" w:fill="F2F2F2" w:themeFill="background1" w:themeFillShade="F2"/>
           </w:tcPr>
@@ -8567,11 +8531,11 @@
       </w:tr>
       <w:tr>
         <w:trPr>
-          <w:cnfStyle w:val="000000100000"/>
+          <w:cnfStyle w:val="000000100000" w:firstRow="0" w:lastRow="0" w:firstColumn="0" w:lastColumn="0" w:oddVBand="0" w:evenVBand="0" w:oddHBand="1" w:evenHBand="0" w:firstRowFirstColumn="0" w:firstRowLastColumn="0" w:lastRowFirstColumn="0" w:lastRowLastColumn="0"/>
         </w:trPr>
         <w:tc>
           <w:tcPr>
-            <w:cnfStyle w:val="001000000000"/>
+            <w:cnfStyle w:val="001000000000" w:firstRow="0" w:lastRow="0" w:firstColumn="1" w:lastColumn="0" w:oddVBand="0" w:evenVBand="0" w:oddHBand="0" w:evenHBand="0" w:firstRowFirstColumn="0" w:firstRowLastColumn="0" w:lastRowFirstColumn="0" w:lastRowLastColumn="0"/>
             <w:tcW w:w="9062" w:type="dxa"/>
             <w:shd w:val="clear" w:color="auto" w:fill="D9D9D9" w:themeFill="background1" w:themeFillShade="D9"/>
           </w:tcPr>
@@ -8595,13 +8559,13 @@
       <w:tr>
         <w:tc>
           <w:tcPr>
-            <w:cnfStyle w:val="001000000000"/>
+            <w:cnfStyle w:val="001000000000" w:firstRow="0" w:lastRow="0" w:firstColumn="1" w:lastColumn="0" w:oddVBand="0" w:evenVBand="0" w:oddHBand="0" w:evenHBand="0" w:firstRowFirstColumn="0" w:firstRowLastColumn="0" w:lastRowFirstColumn="0" w:lastRowLastColumn="0"/>
             <w:tcW w:w="9062" w:type="dxa"/>
             <w:shd w:val="clear" w:color="auto" w:fill="F2F2F2" w:themeFill="background1" w:themeFillShade="F2"/>
           </w:tcPr>
           <w:p>
             <w:pPr>
-              <w:pStyle w:val="Lijstalinea"/>
+              <w:pStyle w:val="ListParagraph"/>
               <w:numPr>
                 <w:ilvl w:val="0"/>
                 <w:numId w:val="23"/>
@@ -8621,7 +8585,7 @@
           </w:p>
           <w:p>
             <w:pPr>
-              <w:pStyle w:val="Lijstalinea"/>
+              <w:pStyle w:val="ListParagraph"/>
               <w:numPr>
                 <w:ilvl w:val="0"/>
                 <w:numId w:val="23"/>
@@ -8643,11 +8607,11 @@
       </w:tr>
       <w:tr>
         <w:trPr>
-          <w:cnfStyle w:val="000000100000"/>
+          <w:cnfStyle w:val="000000100000" w:firstRow="0" w:lastRow="0" w:firstColumn="0" w:lastColumn="0" w:oddVBand="0" w:evenVBand="0" w:oddHBand="1" w:evenHBand="0" w:firstRowFirstColumn="0" w:firstRowLastColumn="0" w:lastRowFirstColumn="0" w:lastRowLastColumn="0"/>
         </w:trPr>
         <w:tc>
           <w:tcPr>
-            <w:cnfStyle w:val="001000000000"/>
+            <w:cnfStyle w:val="001000000000" w:firstRow="0" w:lastRow="0" w:firstColumn="1" w:lastColumn="0" w:oddVBand="0" w:evenVBand="0" w:oddHBand="0" w:evenHBand="0" w:firstRowFirstColumn="0" w:firstRowLastColumn="0" w:lastRowFirstColumn="0" w:lastRowLastColumn="0"/>
             <w:tcW w:w="9062" w:type="dxa"/>
             <w:shd w:val="clear" w:color="auto" w:fill="D9D9D9" w:themeFill="background1" w:themeFillShade="D9"/>
           </w:tcPr>
@@ -8671,7 +8635,7 @@
       <w:tr>
         <w:tc>
           <w:tcPr>
-            <w:cnfStyle w:val="001000000000"/>
+            <w:cnfStyle w:val="001000000000" w:firstRow="0" w:lastRow="0" w:firstColumn="1" w:lastColumn="0" w:oddVBand="0" w:evenVBand="0" w:oddHBand="0" w:evenHBand="0" w:firstRowFirstColumn="0" w:firstRowLastColumn="0" w:lastRowFirstColumn="0" w:lastRowLastColumn="0"/>
             <w:tcW w:w="9062" w:type="dxa"/>
             <w:shd w:val="clear" w:color="auto" w:fill="F2F2F2" w:themeFill="background1" w:themeFillShade="F2"/>
           </w:tcPr>
@@ -8694,11 +8658,11 @@
       </w:tr>
       <w:tr>
         <w:trPr>
-          <w:cnfStyle w:val="000000100000"/>
+          <w:cnfStyle w:val="000000100000" w:firstRow="0" w:lastRow="0" w:firstColumn="0" w:lastColumn="0" w:oddVBand="0" w:evenVBand="0" w:oddHBand="1" w:evenHBand="0" w:firstRowFirstColumn="0" w:firstRowLastColumn="0" w:lastRowFirstColumn="0" w:lastRowLastColumn="0"/>
         </w:trPr>
         <w:tc>
           <w:tcPr>
-            <w:cnfStyle w:val="001000000000"/>
+            <w:cnfStyle w:val="001000000000" w:firstRow="0" w:lastRow="0" w:firstColumn="1" w:lastColumn="0" w:oddVBand="0" w:evenVBand="0" w:oddHBand="0" w:evenHBand="0" w:firstRowFirstColumn="0" w:firstRowLastColumn="0" w:lastRowFirstColumn="0" w:lastRowLastColumn="0"/>
             <w:tcW w:w="9062" w:type="dxa"/>
             <w:shd w:val="clear" w:color="auto" w:fill="D9D9D9" w:themeFill="background1" w:themeFillShade="D9"/>
           </w:tcPr>
@@ -8722,7 +8686,7 @@
       <w:tr>
         <w:tc>
           <w:tcPr>
-            <w:cnfStyle w:val="001000000000"/>
+            <w:cnfStyle w:val="001000000000" w:firstRow="0" w:lastRow="0" w:firstColumn="1" w:lastColumn="0" w:oddVBand="0" w:evenVBand="0" w:oddHBand="0" w:evenHBand="0" w:firstRowFirstColumn="0" w:firstRowLastColumn="0" w:lastRowFirstColumn="0" w:lastRowLastColumn="0"/>
             <w:tcW w:w="9062" w:type="dxa"/>
             <w:shd w:val="clear" w:color="auto" w:fill="F2F2F2" w:themeFill="background1" w:themeFillShade="F2"/>
           </w:tcPr>
@@ -8787,10 +8751,10 @@
                     <pic:cNvPicPr/>
                   </pic:nvPicPr>
                   <pic:blipFill>
-                    <a:blip r:embed="rId19" cstate="print">
+                    <a:blip r:embed="rId20" cstate="print">
                       <a:extLst>
                         <a:ext uri="{28A0092B-C50C-407E-A947-70E740481C1C}">
-                          <a14:useLocalDpi xmlns:a14="http://schemas.microsoft.com/office/drawing/2010/main" xmlns:wps="http://schemas.microsoft.com/office/word/2010/wordprocessingShape" xmlns:wpi="http://schemas.microsoft.com/office/word/2010/wordprocessingInk" xmlns:wpg="http://schemas.microsoft.com/office/word/2010/wordprocessingGroup" xmlns:w15="http://schemas.microsoft.com/office/word/2012/wordml" xmlns:w14="http://schemas.microsoft.com/office/word/2010/wordml" xmlns:w="http://schemas.openxmlformats.org/wordprocessingml/2006/main" xmlns:w10="urn:schemas-microsoft-com:office:word" xmlns:wp14="http://schemas.microsoft.com/office/word/2010/wordprocessingDrawing" xmlns:v="urn:schemas-microsoft-com:vml" xmlns:o="urn:schemas-microsoft-com:office:office" xmlns:mc="http://schemas.openxmlformats.org/markup-compatibility/2006" xmlns:wpc="http://schemas.microsoft.com/office/word/2010/wordprocessingCanvas" xmlns="" val="0"/>
+                          <a14:useLocalDpi xmlns:a14="http://schemas.microsoft.com/office/drawing/2010/main" val="0"/>
                         </a:ext>
                       </a:extLst>
                     </a:blip>
@@ -8870,7 +8834,7 @@
       <w:tblPr>
         <w:tblStyle w:val="PlainTable41"/>
         <w:tblW w:w="0" w:type="auto"/>
-        <w:tblLook w:val="04A0"/>
+        <w:tblLook w:val="04A0" w:firstRow="1" w:lastRow="0" w:firstColumn="1" w:lastColumn="0" w:noHBand="0" w:noVBand="1"/>
       </w:tblPr>
       <w:tblGrid>
         <w:gridCol w:w="9062"/>
@@ -8878,12 +8842,12 @@
       </w:tblGrid>
       <w:tr>
         <w:trPr>
-          <w:cnfStyle w:val="100000000000"/>
+          <w:cnfStyle w:val="100000000000" w:firstRow="1" w:lastRow="0" w:firstColumn="0" w:lastColumn="0" w:oddVBand="0" w:evenVBand="0" w:oddHBand="0" w:evenHBand="0" w:firstRowFirstColumn="0" w:firstRowLastColumn="0" w:lastRowFirstColumn="0" w:lastRowLastColumn="0"/>
           <w:trHeight w:val="302"/>
         </w:trPr>
         <w:tc>
           <w:tcPr>
-            <w:cnfStyle w:val="001000000000"/>
+            <w:cnfStyle w:val="001000000000" w:firstRow="0" w:lastRow="0" w:firstColumn="1" w:lastColumn="0" w:oddVBand="0" w:evenVBand="0" w:oddHBand="0" w:evenHBand="0" w:firstRowFirstColumn="0" w:firstRowLastColumn="0" w:lastRowFirstColumn="0" w:lastRowLastColumn="0"/>
             <w:tcW w:w="9062" w:type="dxa"/>
             <w:gridSpan w:val="2"/>
           </w:tcPr>
@@ -8898,12 +8862,12 @@
       </w:tr>
       <w:tr>
         <w:trPr>
-          <w:cnfStyle w:val="000000100000"/>
+          <w:cnfStyle w:val="000000100000" w:firstRow="0" w:lastRow="0" w:firstColumn="0" w:lastColumn="0" w:oddVBand="0" w:evenVBand="0" w:oddHBand="1" w:evenHBand="0" w:firstRowFirstColumn="0" w:firstRowLastColumn="0" w:lastRowFirstColumn="0" w:lastRowLastColumn="0"/>
           <w:trHeight w:val="302"/>
         </w:trPr>
         <w:tc>
           <w:tcPr>
-            <w:cnfStyle w:val="001000000000"/>
+            <w:cnfStyle w:val="001000000000" w:firstRow="0" w:lastRow="0" w:firstColumn="1" w:lastColumn="0" w:oddVBand="0" w:evenVBand="0" w:oddHBand="0" w:evenHBand="0" w:firstRowFirstColumn="0" w:firstRowLastColumn="0" w:lastRowFirstColumn="0" w:lastRowLastColumn="0"/>
             <w:tcW w:w="9062" w:type="dxa"/>
             <w:gridSpan w:val="2"/>
             <w:shd w:val="clear" w:color="auto" w:fill="D9D9D9" w:themeFill="background1" w:themeFillShade="D9"/>
@@ -8932,7 +8896,7 @@
         </w:trPr>
         <w:tc>
           <w:tcPr>
-            <w:cnfStyle w:val="001000000000"/>
+            <w:cnfStyle w:val="001000000000" w:firstRow="0" w:lastRow="0" w:firstColumn="1" w:lastColumn="0" w:oddVBand="0" w:evenVBand="0" w:oddHBand="0" w:evenHBand="0" w:firstRowFirstColumn="0" w:firstRowLastColumn="0" w:lastRowFirstColumn="0" w:lastRowLastColumn="0"/>
             <w:tcW w:w="9062" w:type="dxa"/>
             <w:gridSpan w:val="2"/>
             <w:shd w:val="clear" w:color="auto" w:fill="F2F2F2" w:themeFill="background1" w:themeFillShade="F2"/>
@@ -8956,11 +8920,11 @@
       </w:tr>
       <w:tr>
         <w:trPr>
-          <w:cnfStyle w:val="000000100000"/>
+          <w:cnfStyle w:val="000000100000" w:firstRow="0" w:lastRow="0" w:firstColumn="0" w:lastColumn="0" w:oddVBand="0" w:evenVBand="0" w:oddHBand="1" w:evenHBand="0" w:firstRowFirstColumn="0" w:firstRowLastColumn="0" w:lastRowFirstColumn="0" w:lastRowLastColumn="0"/>
         </w:trPr>
         <w:tc>
           <w:tcPr>
-            <w:cnfStyle w:val="001000000000"/>
+            <w:cnfStyle w:val="001000000000" w:firstRow="0" w:lastRow="0" w:firstColumn="1" w:lastColumn="0" w:oddVBand="0" w:evenVBand="0" w:oddHBand="0" w:evenHBand="0" w:firstRowFirstColumn="0" w:firstRowLastColumn="0" w:lastRowFirstColumn="0" w:lastRowLastColumn="0"/>
             <w:tcW w:w="9062" w:type="dxa"/>
             <w:gridSpan w:val="2"/>
             <w:shd w:val="clear" w:color="auto" w:fill="D9D9D9" w:themeFill="background1" w:themeFillShade="D9"/>
@@ -8985,7 +8949,7 @@
       <w:tr>
         <w:tc>
           <w:tcPr>
-            <w:cnfStyle w:val="001000000000"/>
+            <w:cnfStyle w:val="001000000000" w:firstRow="0" w:lastRow="0" w:firstColumn="1" w:lastColumn="0" w:oddVBand="0" w:evenVBand="0" w:oddHBand="0" w:evenHBand="0" w:firstRowFirstColumn="0" w:firstRowLastColumn="0" w:lastRowFirstColumn="0" w:lastRowLastColumn="0"/>
             <w:tcW w:w="9062" w:type="dxa"/>
             <w:gridSpan w:val="2"/>
             <w:shd w:val="clear" w:color="auto" w:fill="F2F2F2" w:themeFill="background1" w:themeFillShade="F2"/>
@@ -9009,11 +8973,11 @@
       </w:tr>
       <w:tr>
         <w:trPr>
-          <w:cnfStyle w:val="000000100000"/>
+          <w:cnfStyle w:val="000000100000" w:firstRow="0" w:lastRow="0" w:firstColumn="0" w:lastColumn="0" w:oddVBand="0" w:evenVBand="0" w:oddHBand="1" w:evenHBand="0" w:firstRowFirstColumn="0" w:firstRowLastColumn="0" w:lastRowFirstColumn="0" w:lastRowLastColumn="0"/>
         </w:trPr>
         <w:tc>
           <w:tcPr>
-            <w:cnfStyle w:val="001000000000"/>
+            <w:cnfStyle w:val="001000000000" w:firstRow="0" w:lastRow="0" w:firstColumn="1" w:lastColumn="0" w:oddVBand="0" w:evenVBand="0" w:oddHBand="0" w:evenHBand="0" w:firstRowFirstColumn="0" w:firstRowLastColumn="0" w:lastRowFirstColumn="0" w:lastRowLastColumn="0"/>
             <w:tcW w:w="9062" w:type="dxa"/>
             <w:gridSpan w:val="2"/>
             <w:shd w:val="clear" w:color="auto" w:fill="D9D9D9" w:themeFill="background1" w:themeFillShade="D9"/>
@@ -9042,7 +9006,7 @@
         </w:trPr>
         <w:tc>
           <w:tcPr>
-            <w:cnfStyle w:val="001000000000"/>
+            <w:cnfStyle w:val="001000000000" w:firstRow="0" w:lastRow="0" w:firstColumn="1" w:lastColumn="0" w:oddVBand="0" w:evenVBand="0" w:oddHBand="0" w:evenHBand="0" w:firstRowFirstColumn="0" w:firstRowLastColumn="0" w:lastRowFirstColumn="0" w:lastRowLastColumn="0"/>
             <w:tcW w:w="9062" w:type="dxa"/>
             <w:shd w:val="clear" w:color="auto" w:fill="F2F2F2" w:themeFill="background1" w:themeFillShade="F2"/>
           </w:tcPr>
@@ -9066,12 +9030,12 @@
       <w:tr>
         <w:trPr>
           <w:gridAfter w:val="1"/>
-          <w:cnfStyle w:val="000000100000"/>
+          <w:cnfStyle w:val="000000100000" w:firstRow="0" w:lastRow="0" w:firstColumn="0" w:lastColumn="0" w:oddVBand="0" w:evenVBand="0" w:oddHBand="1" w:evenHBand="0" w:firstRowFirstColumn="0" w:firstRowLastColumn="0" w:lastRowFirstColumn="0" w:lastRowLastColumn="0"/>
           <w:wAfter w:w="226" w:type="dxa"/>
         </w:trPr>
         <w:tc>
           <w:tcPr>
-            <w:cnfStyle w:val="001000000000"/>
+            <w:cnfStyle w:val="001000000000" w:firstRow="0" w:lastRow="0" w:firstColumn="1" w:lastColumn="0" w:oddVBand="0" w:evenVBand="0" w:oddHBand="0" w:evenHBand="0" w:firstRowFirstColumn="0" w:firstRowLastColumn="0" w:lastRowFirstColumn="0" w:lastRowLastColumn="0"/>
             <w:tcW w:w="9062" w:type="dxa"/>
             <w:shd w:val="clear" w:color="auto" w:fill="D9D9D9" w:themeFill="background1" w:themeFillShade="D9"/>
           </w:tcPr>
@@ -9099,13 +9063,13 @@
         </w:trPr>
         <w:tc>
           <w:tcPr>
-            <w:cnfStyle w:val="001000000000"/>
+            <w:cnfStyle w:val="001000000000" w:firstRow="0" w:lastRow="0" w:firstColumn="1" w:lastColumn="0" w:oddVBand="0" w:evenVBand="0" w:oddHBand="0" w:evenHBand="0" w:firstRowFirstColumn="0" w:firstRowLastColumn="0" w:lastRowFirstColumn="0" w:lastRowLastColumn="0"/>
             <w:tcW w:w="9062" w:type="dxa"/>
             <w:shd w:val="clear" w:color="auto" w:fill="F2F2F2" w:themeFill="background1" w:themeFillShade="F2"/>
           </w:tcPr>
           <w:p>
             <w:pPr>
-              <w:pStyle w:val="Lijstalinea"/>
+              <w:pStyle w:val="ListParagraph"/>
               <w:numPr>
                 <w:ilvl w:val="0"/>
                 <w:numId w:val="24"/>
@@ -9125,7 +9089,7 @@
           </w:p>
           <w:p>
             <w:pPr>
-              <w:pStyle w:val="Lijstalinea"/>
+              <w:pStyle w:val="ListParagraph"/>
               <w:numPr>
                 <w:ilvl w:val="0"/>
                 <w:numId w:val="24"/>
@@ -9145,7 +9109,7 @@
           </w:p>
           <w:p>
             <w:pPr>
-              <w:pStyle w:val="Lijstalinea"/>
+              <w:pStyle w:val="ListParagraph"/>
               <w:numPr>
                 <w:ilvl w:val="0"/>
                 <w:numId w:val="24"/>
@@ -9168,12 +9132,12 @@
       <w:tr>
         <w:trPr>
           <w:gridAfter w:val="1"/>
-          <w:cnfStyle w:val="000000100000"/>
+          <w:cnfStyle w:val="000000100000" w:firstRow="0" w:lastRow="0" w:firstColumn="0" w:lastColumn="0" w:oddVBand="0" w:evenVBand="0" w:oddHBand="1" w:evenHBand="0" w:firstRowFirstColumn="0" w:firstRowLastColumn="0" w:lastRowFirstColumn="0" w:lastRowLastColumn="0"/>
           <w:wAfter w:w="226" w:type="dxa"/>
         </w:trPr>
         <w:tc>
           <w:tcPr>
-            <w:cnfStyle w:val="001000000000"/>
+            <w:cnfStyle w:val="001000000000" w:firstRow="0" w:lastRow="0" w:firstColumn="1" w:lastColumn="0" w:oddVBand="0" w:evenVBand="0" w:oddHBand="0" w:evenHBand="0" w:firstRowFirstColumn="0" w:firstRowLastColumn="0" w:lastRowFirstColumn="0" w:lastRowLastColumn="0"/>
             <w:tcW w:w="9062" w:type="dxa"/>
             <w:shd w:val="clear" w:color="auto" w:fill="D9D9D9" w:themeFill="background1" w:themeFillShade="D9"/>
           </w:tcPr>
@@ -9201,7 +9165,7 @@
         </w:trPr>
         <w:tc>
           <w:tcPr>
-            <w:cnfStyle w:val="001000000000"/>
+            <w:cnfStyle w:val="001000000000" w:firstRow="0" w:lastRow="0" w:firstColumn="1" w:lastColumn="0" w:oddVBand="0" w:evenVBand="0" w:oddHBand="0" w:evenHBand="0" w:firstRowFirstColumn="0" w:firstRowLastColumn="0" w:lastRowFirstColumn="0" w:lastRowLastColumn="0"/>
             <w:tcW w:w="9062" w:type="dxa"/>
             <w:shd w:val="clear" w:color="auto" w:fill="F2F2F2" w:themeFill="background1" w:themeFillShade="F2"/>
           </w:tcPr>
@@ -9225,12 +9189,12 @@
       <w:tr>
         <w:trPr>
           <w:gridAfter w:val="1"/>
-          <w:cnfStyle w:val="000000100000"/>
+          <w:cnfStyle w:val="000000100000" w:firstRow="0" w:lastRow="0" w:firstColumn="0" w:lastColumn="0" w:oddVBand="0" w:evenVBand="0" w:oddHBand="1" w:evenHBand="0" w:firstRowFirstColumn="0" w:firstRowLastColumn="0" w:lastRowFirstColumn="0" w:lastRowLastColumn="0"/>
           <w:wAfter w:w="226" w:type="dxa"/>
         </w:trPr>
         <w:tc>
           <w:tcPr>
-            <w:cnfStyle w:val="001000000000"/>
+            <w:cnfStyle w:val="001000000000" w:firstRow="0" w:lastRow="0" w:firstColumn="1" w:lastColumn="0" w:oddVBand="0" w:evenVBand="0" w:oddHBand="0" w:evenHBand="0" w:firstRowFirstColumn="0" w:firstRowLastColumn="0" w:lastRowFirstColumn="0" w:lastRowLastColumn="0"/>
             <w:tcW w:w="9062" w:type="dxa"/>
             <w:shd w:val="clear" w:color="auto" w:fill="D9D9D9" w:themeFill="background1" w:themeFillShade="D9"/>
           </w:tcPr>
@@ -9258,7 +9222,7 @@
         </w:trPr>
         <w:tc>
           <w:tcPr>
-            <w:cnfStyle w:val="001000000000"/>
+            <w:cnfStyle w:val="001000000000" w:firstRow="0" w:lastRow="0" w:firstColumn="1" w:lastColumn="0" w:oddVBand="0" w:evenVBand="0" w:oddHBand="0" w:evenHBand="0" w:firstRowFirstColumn="0" w:firstRowLastColumn="0" w:lastRowFirstColumn="0" w:lastRowLastColumn="0"/>
             <w:tcW w:w="9062" w:type="dxa"/>
             <w:shd w:val="clear" w:color="auto" w:fill="F2F2F2" w:themeFill="background1" w:themeFillShade="F2"/>
           </w:tcPr>
@@ -9323,10 +9287,10 @@
                     <pic:cNvPicPr/>
                   </pic:nvPicPr>
                   <pic:blipFill>
-                    <a:blip r:embed="rId20" cstate="print">
+                    <a:blip r:embed="rId21" cstate="print">
                       <a:extLst>
                         <a:ext uri="{28A0092B-C50C-407E-A947-70E740481C1C}">
-                          <a14:useLocalDpi xmlns:a14="http://schemas.microsoft.com/office/drawing/2010/main" xmlns:wps="http://schemas.microsoft.com/office/word/2010/wordprocessingShape" xmlns:wpi="http://schemas.microsoft.com/office/word/2010/wordprocessingInk" xmlns:wpg="http://schemas.microsoft.com/office/word/2010/wordprocessingGroup" xmlns:w15="http://schemas.microsoft.com/office/word/2012/wordml" xmlns:w14="http://schemas.microsoft.com/office/word/2010/wordml" xmlns:w="http://schemas.openxmlformats.org/wordprocessingml/2006/main" xmlns:w10="urn:schemas-microsoft-com:office:word" xmlns:wp14="http://schemas.microsoft.com/office/word/2010/wordprocessingDrawing" xmlns:v="urn:schemas-microsoft-com:vml" xmlns:o="urn:schemas-microsoft-com:office:office" xmlns:mc="http://schemas.openxmlformats.org/markup-compatibility/2006" xmlns:wpc="http://schemas.microsoft.com/office/word/2010/wordprocessingCanvas" xmlns="" val="0"/>
+                          <a14:useLocalDpi xmlns:a14="http://schemas.microsoft.com/office/drawing/2010/main" val="0"/>
                         </a:ext>
                       </a:extLst>
                     </a:blip>
@@ -9373,19 +9337,19 @@
       <w:tblPr>
         <w:tblStyle w:val="PlainTable41"/>
         <w:tblW w:w="0" w:type="auto"/>
-        <w:tblLook w:val="04A0"/>
+        <w:tblLook w:val="04A0" w:firstRow="1" w:lastRow="0" w:firstColumn="1" w:lastColumn="0" w:noHBand="0" w:noVBand="1"/>
       </w:tblPr>
       <w:tblGrid>
         <w:gridCol w:w="9062"/>
       </w:tblGrid>
       <w:tr>
         <w:trPr>
-          <w:cnfStyle w:val="100000000000"/>
+          <w:cnfStyle w:val="100000000000" w:firstRow="1" w:lastRow="0" w:firstColumn="0" w:lastColumn="0" w:oddVBand="0" w:evenVBand="0" w:oddHBand="0" w:evenHBand="0" w:firstRowFirstColumn="0" w:firstRowLastColumn="0" w:lastRowFirstColumn="0" w:lastRowLastColumn="0"/>
           <w:trHeight w:val="302"/>
         </w:trPr>
         <w:tc>
           <w:tcPr>
-            <w:cnfStyle w:val="001000000000"/>
+            <w:cnfStyle w:val="001000000000" w:firstRow="0" w:lastRow="0" w:firstColumn="1" w:lastColumn="0" w:oddVBand="0" w:evenVBand="0" w:oddHBand="0" w:evenHBand="0" w:firstRowFirstColumn="0" w:firstRowLastColumn="0" w:lastRowFirstColumn="0" w:lastRowLastColumn="0"/>
             <w:tcW w:w="9062" w:type="dxa"/>
           </w:tcPr>
           <w:p>
@@ -9399,12 +9363,12 @@
       </w:tr>
       <w:tr>
         <w:trPr>
-          <w:cnfStyle w:val="000000100000"/>
+          <w:cnfStyle w:val="000000100000" w:firstRow="0" w:lastRow="0" w:firstColumn="0" w:lastColumn="0" w:oddVBand="0" w:evenVBand="0" w:oddHBand="1" w:evenHBand="0" w:firstRowFirstColumn="0" w:firstRowLastColumn="0" w:lastRowFirstColumn="0" w:lastRowLastColumn="0"/>
           <w:trHeight w:val="302"/>
         </w:trPr>
         <w:tc>
           <w:tcPr>
-            <w:cnfStyle w:val="001000000000"/>
+            <w:cnfStyle w:val="001000000000" w:firstRow="0" w:lastRow="0" w:firstColumn="1" w:lastColumn="0" w:oddVBand="0" w:evenVBand="0" w:oddHBand="0" w:evenHBand="0" w:firstRowFirstColumn="0" w:firstRowLastColumn="0" w:lastRowFirstColumn="0" w:lastRowLastColumn="0"/>
             <w:tcW w:w="9062" w:type="dxa"/>
             <w:shd w:val="clear" w:color="auto" w:fill="D9D9D9" w:themeFill="background1" w:themeFillShade="D9"/>
             <w:vAlign w:val="center"/>
@@ -9432,7 +9396,7 @@
         </w:trPr>
         <w:tc>
           <w:tcPr>
-            <w:cnfStyle w:val="001000000000"/>
+            <w:cnfStyle w:val="001000000000" w:firstRow="0" w:lastRow="0" w:firstColumn="1" w:lastColumn="0" w:oddVBand="0" w:evenVBand="0" w:oddHBand="0" w:evenHBand="0" w:firstRowFirstColumn="0" w:firstRowLastColumn="0" w:lastRowFirstColumn="0" w:lastRowLastColumn="0"/>
             <w:tcW w:w="9062" w:type="dxa"/>
             <w:shd w:val="clear" w:color="auto" w:fill="F2F2F2" w:themeFill="background1" w:themeFillShade="F2"/>
           </w:tcPr>
@@ -9455,11 +9419,11 @@
       </w:tr>
       <w:tr>
         <w:trPr>
-          <w:cnfStyle w:val="000000100000"/>
+          <w:cnfStyle w:val="000000100000" w:firstRow="0" w:lastRow="0" w:firstColumn="0" w:lastColumn="0" w:oddVBand="0" w:evenVBand="0" w:oddHBand="1" w:evenHBand="0" w:firstRowFirstColumn="0" w:firstRowLastColumn="0" w:lastRowFirstColumn="0" w:lastRowLastColumn="0"/>
         </w:trPr>
         <w:tc>
           <w:tcPr>
-            <w:cnfStyle w:val="001000000000"/>
+            <w:cnfStyle w:val="001000000000" w:firstRow="0" w:lastRow="0" w:firstColumn="1" w:lastColumn="0" w:oddVBand="0" w:evenVBand="0" w:oddHBand="0" w:evenHBand="0" w:firstRowFirstColumn="0" w:firstRowLastColumn="0" w:lastRowFirstColumn="0" w:lastRowLastColumn="0"/>
             <w:tcW w:w="9062" w:type="dxa"/>
             <w:shd w:val="clear" w:color="auto" w:fill="D9D9D9" w:themeFill="background1" w:themeFillShade="D9"/>
           </w:tcPr>
@@ -9483,7 +9447,7 @@
       <w:tr>
         <w:tc>
           <w:tcPr>
-            <w:cnfStyle w:val="001000000000"/>
+            <w:cnfStyle w:val="001000000000" w:firstRow="0" w:lastRow="0" w:firstColumn="1" w:lastColumn="0" w:oddVBand="0" w:evenVBand="0" w:oddHBand="0" w:evenHBand="0" w:firstRowFirstColumn="0" w:firstRowLastColumn="0" w:lastRowFirstColumn="0" w:lastRowLastColumn="0"/>
             <w:tcW w:w="9062" w:type="dxa"/>
             <w:shd w:val="clear" w:color="auto" w:fill="F2F2F2" w:themeFill="background1" w:themeFillShade="F2"/>
           </w:tcPr>
@@ -9506,11 +9470,11 @@
       </w:tr>
       <w:tr>
         <w:trPr>
-          <w:cnfStyle w:val="000000100000"/>
+          <w:cnfStyle w:val="000000100000" w:firstRow="0" w:lastRow="0" w:firstColumn="0" w:lastColumn="0" w:oddVBand="0" w:evenVBand="0" w:oddHBand="1" w:evenHBand="0" w:firstRowFirstColumn="0" w:firstRowLastColumn="0" w:lastRowFirstColumn="0" w:lastRowLastColumn="0"/>
         </w:trPr>
         <w:tc>
           <w:tcPr>
-            <w:cnfStyle w:val="001000000000"/>
+            <w:cnfStyle w:val="001000000000" w:firstRow="0" w:lastRow="0" w:firstColumn="1" w:lastColumn="0" w:oddVBand="0" w:evenVBand="0" w:oddHBand="0" w:evenHBand="0" w:firstRowFirstColumn="0" w:firstRowLastColumn="0" w:lastRowFirstColumn="0" w:lastRowLastColumn="0"/>
             <w:tcW w:w="9062" w:type="dxa"/>
             <w:shd w:val="clear" w:color="auto" w:fill="D9D9D9" w:themeFill="background1" w:themeFillShade="D9"/>
           </w:tcPr>
@@ -9534,7 +9498,7 @@
       <w:tr>
         <w:tc>
           <w:tcPr>
-            <w:cnfStyle w:val="001000000000"/>
+            <w:cnfStyle w:val="001000000000" w:firstRow="0" w:lastRow="0" w:firstColumn="1" w:lastColumn="0" w:oddVBand="0" w:evenVBand="0" w:oddHBand="0" w:evenHBand="0" w:firstRowFirstColumn="0" w:firstRowLastColumn="0" w:lastRowFirstColumn="0" w:lastRowLastColumn="0"/>
             <w:tcW w:w="9062" w:type="dxa"/>
             <w:shd w:val="clear" w:color="auto" w:fill="F2F2F2" w:themeFill="background1" w:themeFillShade="F2"/>
           </w:tcPr>
@@ -9557,11 +9521,11 @@
       </w:tr>
       <w:tr>
         <w:trPr>
-          <w:cnfStyle w:val="000000100000"/>
+          <w:cnfStyle w:val="000000100000" w:firstRow="0" w:lastRow="0" w:firstColumn="0" w:lastColumn="0" w:oddVBand="0" w:evenVBand="0" w:oddHBand="1" w:evenHBand="0" w:firstRowFirstColumn="0" w:firstRowLastColumn="0" w:lastRowFirstColumn="0" w:lastRowLastColumn="0"/>
         </w:trPr>
         <w:tc>
           <w:tcPr>
-            <w:cnfStyle w:val="001000000000"/>
+            <w:cnfStyle w:val="001000000000" w:firstRow="0" w:lastRow="0" w:firstColumn="1" w:lastColumn="0" w:oddVBand="0" w:evenVBand="0" w:oddHBand="0" w:evenHBand="0" w:firstRowFirstColumn="0" w:firstRowLastColumn="0" w:lastRowFirstColumn="0" w:lastRowLastColumn="0"/>
             <w:tcW w:w="9062" w:type="dxa"/>
             <w:shd w:val="clear" w:color="auto" w:fill="D9D9D9" w:themeFill="background1" w:themeFillShade="D9"/>
           </w:tcPr>
@@ -9585,13 +9549,13 @@
       <w:tr>
         <w:tc>
           <w:tcPr>
-            <w:cnfStyle w:val="001000000000"/>
+            <w:cnfStyle w:val="001000000000" w:firstRow="0" w:lastRow="0" w:firstColumn="1" w:lastColumn="0" w:oddVBand="0" w:evenVBand="0" w:oddHBand="0" w:evenHBand="0" w:firstRowFirstColumn="0" w:firstRowLastColumn="0" w:lastRowFirstColumn="0" w:lastRowLastColumn="0"/>
             <w:tcW w:w="9062" w:type="dxa"/>
             <w:shd w:val="clear" w:color="auto" w:fill="F2F2F2" w:themeFill="background1" w:themeFillShade="F2"/>
           </w:tcPr>
           <w:p>
             <w:pPr>
-              <w:pStyle w:val="Lijstalinea"/>
+              <w:pStyle w:val="ListParagraph"/>
               <w:numPr>
                 <w:ilvl w:val="0"/>
                 <w:numId w:val="25"/>
@@ -9611,7 +9575,7 @@
           </w:p>
           <w:p>
             <w:pPr>
-              <w:pStyle w:val="Lijstalinea"/>
+              <w:pStyle w:val="ListParagraph"/>
               <w:numPr>
                 <w:ilvl w:val="0"/>
                 <w:numId w:val="25"/>
@@ -9631,7 +9595,7 @@
           </w:p>
           <w:p>
             <w:pPr>
-              <w:pStyle w:val="Lijstalinea"/>
+              <w:pStyle w:val="ListParagraph"/>
               <w:numPr>
                 <w:ilvl w:val="0"/>
                 <w:numId w:val="25"/>
@@ -9651,7 +9615,7 @@
           </w:p>
           <w:p>
             <w:pPr>
-              <w:pStyle w:val="Lijstalinea"/>
+              <w:pStyle w:val="ListParagraph"/>
               <w:numPr>
                 <w:ilvl w:val="0"/>
                 <w:numId w:val="25"/>
@@ -9673,11 +9637,11 @@
       </w:tr>
       <w:tr>
         <w:trPr>
-          <w:cnfStyle w:val="000000100000"/>
+          <w:cnfStyle w:val="000000100000" w:firstRow="0" w:lastRow="0" w:firstColumn="0" w:lastColumn="0" w:oddVBand="0" w:evenVBand="0" w:oddHBand="1" w:evenHBand="0" w:firstRowFirstColumn="0" w:firstRowLastColumn="0" w:lastRowFirstColumn="0" w:lastRowLastColumn="0"/>
         </w:trPr>
         <w:tc>
           <w:tcPr>
-            <w:cnfStyle w:val="001000000000"/>
+            <w:cnfStyle w:val="001000000000" w:firstRow="0" w:lastRow="0" w:firstColumn="1" w:lastColumn="0" w:oddVBand="0" w:evenVBand="0" w:oddHBand="0" w:evenHBand="0" w:firstRowFirstColumn="0" w:firstRowLastColumn="0" w:lastRowFirstColumn="0" w:lastRowLastColumn="0"/>
             <w:tcW w:w="9062" w:type="dxa"/>
             <w:shd w:val="clear" w:color="auto" w:fill="D9D9D9" w:themeFill="background1" w:themeFillShade="D9"/>
           </w:tcPr>
@@ -9701,7 +9665,7 @@
       <w:tr>
         <w:tc>
           <w:tcPr>
-            <w:cnfStyle w:val="001000000000"/>
+            <w:cnfStyle w:val="001000000000" w:firstRow="0" w:lastRow="0" w:firstColumn="1" w:lastColumn="0" w:oddVBand="0" w:evenVBand="0" w:oddHBand="0" w:evenHBand="0" w:firstRowFirstColumn="0" w:firstRowLastColumn="0" w:lastRowFirstColumn="0" w:lastRowLastColumn="0"/>
             <w:tcW w:w="9062" w:type="dxa"/>
             <w:shd w:val="clear" w:color="auto" w:fill="F2F2F2" w:themeFill="background1" w:themeFillShade="F2"/>
           </w:tcPr>
@@ -9724,11 +9688,11 @@
       </w:tr>
       <w:tr>
         <w:trPr>
-          <w:cnfStyle w:val="000000100000"/>
+          <w:cnfStyle w:val="000000100000" w:firstRow="0" w:lastRow="0" w:firstColumn="0" w:lastColumn="0" w:oddVBand="0" w:evenVBand="0" w:oddHBand="1" w:evenHBand="0" w:firstRowFirstColumn="0" w:firstRowLastColumn="0" w:lastRowFirstColumn="0" w:lastRowLastColumn="0"/>
         </w:trPr>
         <w:tc>
           <w:tcPr>
-            <w:cnfStyle w:val="001000000000"/>
+            <w:cnfStyle w:val="001000000000" w:firstRow="0" w:lastRow="0" w:firstColumn="1" w:lastColumn="0" w:oddVBand="0" w:evenVBand="0" w:oddHBand="0" w:evenHBand="0" w:firstRowFirstColumn="0" w:firstRowLastColumn="0" w:lastRowFirstColumn="0" w:lastRowLastColumn="0"/>
             <w:tcW w:w="9062" w:type="dxa"/>
             <w:shd w:val="clear" w:color="auto" w:fill="D9D9D9" w:themeFill="background1" w:themeFillShade="D9"/>
           </w:tcPr>
@@ -9752,7 +9716,7 @@
       <w:tr>
         <w:tc>
           <w:tcPr>
-            <w:cnfStyle w:val="001000000000"/>
+            <w:cnfStyle w:val="001000000000" w:firstRow="0" w:lastRow="0" w:firstColumn="1" w:lastColumn="0" w:oddVBand="0" w:evenVBand="0" w:oddHBand="0" w:evenHBand="0" w:firstRowFirstColumn="0" w:firstRowLastColumn="0" w:lastRowFirstColumn="0" w:lastRowLastColumn="0"/>
             <w:tcW w:w="9062" w:type="dxa"/>
             <w:shd w:val="clear" w:color="auto" w:fill="F2F2F2" w:themeFill="background1" w:themeFillShade="F2"/>
           </w:tcPr>
@@ -9817,10 +9781,10 @@
                     <pic:cNvPicPr/>
                   </pic:nvPicPr>
                   <pic:blipFill>
-                    <a:blip r:embed="rId21" cstate="print">
+                    <a:blip r:embed="rId22" cstate="print">
                       <a:extLst>
                         <a:ext uri="{28A0092B-C50C-407E-A947-70E740481C1C}">
-                          <a14:useLocalDpi xmlns:a14="http://schemas.microsoft.com/office/drawing/2010/main" xmlns:wps="http://schemas.microsoft.com/office/word/2010/wordprocessingShape" xmlns:wpi="http://schemas.microsoft.com/office/word/2010/wordprocessingInk" xmlns:wpg="http://schemas.microsoft.com/office/word/2010/wordprocessingGroup" xmlns:w15="http://schemas.microsoft.com/office/word/2012/wordml" xmlns:w14="http://schemas.microsoft.com/office/word/2010/wordml" xmlns:w="http://schemas.openxmlformats.org/wordprocessingml/2006/main" xmlns:w10="urn:schemas-microsoft-com:office:word" xmlns:wp14="http://schemas.microsoft.com/office/word/2010/wordprocessingDrawing" xmlns:v="urn:schemas-microsoft-com:vml" xmlns:o="urn:schemas-microsoft-com:office:office" xmlns:mc="http://schemas.openxmlformats.org/markup-compatibility/2006" xmlns:wpc="http://schemas.microsoft.com/office/word/2010/wordprocessingCanvas" xmlns="" val="0"/>
+                          <a14:useLocalDpi xmlns:a14="http://schemas.microsoft.com/office/drawing/2010/main" val="0"/>
                         </a:ext>
                       </a:extLst>
                     </a:blip>
@@ -9867,19 +9831,19 @@
       <w:tblPr>
         <w:tblStyle w:val="PlainTable41"/>
         <w:tblW w:w="0" w:type="auto"/>
-        <w:tblLook w:val="04A0"/>
+        <w:tblLook w:val="04A0" w:firstRow="1" w:lastRow="0" w:firstColumn="1" w:lastColumn="0" w:noHBand="0" w:noVBand="1"/>
       </w:tblPr>
       <w:tblGrid>
         <w:gridCol w:w="9062"/>
       </w:tblGrid>
       <w:tr>
         <w:trPr>
-          <w:cnfStyle w:val="100000000000"/>
+          <w:cnfStyle w:val="100000000000" w:firstRow="1" w:lastRow="0" w:firstColumn="0" w:lastColumn="0" w:oddVBand="0" w:evenVBand="0" w:oddHBand="0" w:evenHBand="0" w:firstRowFirstColumn="0" w:firstRowLastColumn="0" w:lastRowFirstColumn="0" w:lastRowLastColumn="0"/>
           <w:trHeight w:val="302"/>
         </w:trPr>
         <w:tc>
           <w:tcPr>
-            <w:cnfStyle w:val="001000000000"/>
+            <w:cnfStyle w:val="001000000000" w:firstRow="0" w:lastRow="0" w:firstColumn="1" w:lastColumn="0" w:oddVBand="0" w:evenVBand="0" w:oddHBand="0" w:evenHBand="0" w:firstRowFirstColumn="0" w:firstRowLastColumn="0" w:lastRowFirstColumn="0" w:lastRowLastColumn="0"/>
             <w:tcW w:w="9062" w:type="dxa"/>
           </w:tcPr>
           <w:p>
@@ -9893,12 +9857,12 @@
       </w:tr>
       <w:tr>
         <w:trPr>
-          <w:cnfStyle w:val="000000100000"/>
+          <w:cnfStyle w:val="000000100000" w:firstRow="0" w:lastRow="0" w:firstColumn="0" w:lastColumn="0" w:oddVBand="0" w:evenVBand="0" w:oddHBand="1" w:evenHBand="0" w:firstRowFirstColumn="0" w:firstRowLastColumn="0" w:lastRowFirstColumn="0" w:lastRowLastColumn="0"/>
           <w:trHeight w:val="302"/>
         </w:trPr>
         <w:tc>
           <w:tcPr>
-            <w:cnfStyle w:val="001000000000"/>
+            <w:cnfStyle w:val="001000000000" w:firstRow="0" w:lastRow="0" w:firstColumn="1" w:lastColumn="0" w:oddVBand="0" w:evenVBand="0" w:oddHBand="0" w:evenHBand="0" w:firstRowFirstColumn="0" w:firstRowLastColumn="0" w:lastRowFirstColumn="0" w:lastRowLastColumn="0"/>
             <w:tcW w:w="9062" w:type="dxa"/>
             <w:shd w:val="clear" w:color="auto" w:fill="D9D9D9" w:themeFill="background1" w:themeFillShade="D9"/>
             <w:vAlign w:val="center"/>
@@ -9926,7 +9890,7 @@
         </w:trPr>
         <w:tc>
           <w:tcPr>
-            <w:cnfStyle w:val="001000000000"/>
+            <w:cnfStyle w:val="001000000000" w:firstRow="0" w:lastRow="0" w:firstColumn="1" w:lastColumn="0" w:oddVBand="0" w:evenVBand="0" w:oddHBand="0" w:evenHBand="0" w:firstRowFirstColumn="0" w:firstRowLastColumn="0" w:lastRowFirstColumn="0" w:lastRowLastColumn="0"/>
             <w:tcW w:w="9062" w:type="dxa"/>
             <w:shd w:val="clear" w:color="auto" w:fill="F2F2F2" w:themeFill="background1" w:themeFillShade="F2"/>
           </w:tcPr>
@@ -9963,11 +9927,11 @@
       </w:tr>
       <w:tr>
         <w:trPr>
-          <w:cnfStyle w:val="000000100000"/>
+          <w:cnfStyle w:val="000000100000" w:firstRow="0" w:lastRow="0" w:firstColumn="0" w:lastColumn="0" w:oddVBand="0" w:evenVBand="0" w:oddHBand="1" w:evenHBand="0" w:firstRowFirstColumn="0" w:firstRowLastColumn="0" w:lastRowFirstColumn="0" w:lastRowLastColumn="0"/>
         </w:trPr>
         <w:tc>
           <w:tcPr>
-            <w:cnfStyle w:val="001000000000"/>
+            <w:cnfStyle w:val="001000000000" w:firstRow="0" w:lastRow="0" w:firstColumn="1" w:lastColumn="0" w:oddVBand="0" w:evenVBand="0" w:oddHBand="0" w:evenHBand="0" w:firstRowFirstColumn="0" w:firstRowLastColumn="0" w:lastRowFirstColumn="0" w:lastRowLastColumn="0"/>
             <w:tcW w:w="9062" w:type="dxa"/>
             <w:shd w:val="clear" w:color="auto" w:fill="D9D9D9" w:themeFill="background1" w:themeFillShade="D9"/>
           </w:tcPr>
@@ -9991,7 +9955,7 @@
       <w:tr>
         <w:tc>
           <w:tcPr>
-            <w:cnfStyle w:val="001000000000"/>
+            <w:cnfStyle w:val="001000000000" w:firstRow="0" w:lastRow="0" w:firstColumn="1" w:lastColumn="0" w:oddVBand="0" w:evenVBand="0" w:oddHBand="0" w:evenHBand="0" w:firstRowFirstColumn="0" w:firstRowLastColumn="0" w:lastRowFirstColumn="0" w:lastRowLastColumn="0"/>
             <w:tcW w:w="9062" w:type="dxa"/>
             <w:shd w:val="clear" w:color="auto" w:fill="F2F2F2" w:themeFill="background1" w:themeFillShade="F2"/>
           </w:tcPr>
@@ -10014,11 +9978,11 @@
       </w:tr>
       <w:tr>
         <w:trPr>
-          <w:cnfStyle w:val="000000100000"/>
+          <w:cnfStyle w:val="000000100000" w:firstRow="0" w:lastRow="0" w:firstColumn="0" w:lastColumn="0" w:oddVBand="0" w:evenVBand="0" w:oddHBand="1" w:evenHBand="0" w:firstRowFirstColumn="0" w:firstRowLastColumn="0" w:lastRowFirstColumn="0" w:lastRowLastColumn="0"/>
         </w:trPr>
         <w:tc>
           <w:tcPr>
-            <w:cnfStyle w:val="001000000000"/>
+            <w:cnfStyle w:val="001000000000" w:firstRow="0" w:lastRow="0" w:firstColumn="1" w:lastColumn="0" w:oddVBand="0" w:evenVBand="0" w:oddHBand="0" w:evenHBand="0" w:firstRowFirstColumn="0" w:firstRowLastColumn="0" w:lastRowFirstColumn="0" w:lastRowLastColumn="0"/>
             <w:tcW w:w="9062" w:type="dxa"/>
             <w:shd w:val="clear" w:color="auto" w:fill="D9D9D9" w:themeFill="background1" w:themeFillShade="D9"/>
           </w:tcPr>
@@ -10042,7 +10006,7 @@
       <w:tr>
         <w:tc>
           <w:tcPr>
-            <w:cnfStyle w:val="001000000000"/>
+            <w:cnfStyle w:val="001000000000" w:firstRow="0" w:lastRow="0" w:firstColumn="1" w:lastColumn="0" w:oddVBand="0" w:evenVBand="0" w:oddHBand="0" w:evenHBand="0" w:firstRowFirstColumn="0" w:firstRowLastColumn="0" w:lastRowFirstColumn="0" w:lastRowLastColumn="0"/>
             <w:tcW w:w="9062" w:type="dxa"/>
             <w:shd w:val="clear" w:color="auto" w:fill="F2F2F2" w:themeFill="background1" w:themeFillShade="F2"/>
           </w:tcPr>
@@ -10065,11 +10029,11 @@
       </w:tr>
       <w:tr>
         <w:trPr>
-          <w:cnfStyle w:val="000000100000"/>
+          <w:cnfStyle w:val="000000100000" w:firstRow="0" w:lastRow="0" w:firstColumn="0" w:lastColumn="0" w:oddVBand="0" w:evenVBand="0" w:oddHBand="1" w:evenHBand="0" w:firstRowFirstColumn="0" w:firstRowLastColumn="0" w:lastRowFirstColumn="0" w:lastRowLastColumn="0"/>
         </w:trPr>
         <w:tc>
           <w:tcPr>
-            <w:cnfStyle w:val="001000000000"/>
+            <w:cnfStyle w:val="001000000000" w:firstRow="0" w:lastRow="0" w:firstColumn="1" w:lastColumn="0" w:oddVBand="0" w:evenVBand="0" w:oddHBand="0" w:evenHBand="0" w:firstRowFirstColumn="0" w:firstRowLastColumn="0" w:lastRowFirstColumn="0" w:lastRowLastColumn="0"/>
             <w:tcW w:w="9062" w:type="dxa"/>
             <w:shd w:val="clear" w:color="auto" w:fill="D9D9D9" w:themeFill="background1" w:themeFillShade="D9"/>
           </w:tcPr>
@@ -10093,13 +10057,13 @@
       <w:tr>
         <w:tc>
           <w:tcPr>
-            <w:cnfStyle w:val="001000000000"/>
+            <w:cnfStyle w:val="001000000000" w:firstRow="0" w:lastRow="0" w:firstColumn="1" w:lastColumn="0" w:oddVBand="0" w:evenVBand="0" w:oddHBand="0" w:evenHBand="0" w:firstRowFirstColumn="0" w:firstRowLastColumn="0" w:lastRowFirstColumn="0" w:lastRowLastColumn="0"/>
             <w:tcW w:w="9062" w:type="dxa"/>
             <w:shd w:val="clear" w:color="auto" w:fill="F2F2F2" w:themeFill="background1" w:themeFillShade="F2"/>
           </w:tcPr>
           <w:p>
             <w:pPr>
-              <w:pStyle w:val="Lijstalinea"/>
+              <w:pStyle w:val="ListParagraph"/>
               <w:numPr>
                 <w:ilvl w:val="0"/>
                 <w:numId w:val="26"/>
@@ -10133,7 +10097,7 @@
           </w:p>
           <w:p>
             <w:pPr>
-              <w:pStyle w:val="Lijstalinea"/>
+              <w:pStyle w:val="ListParagraph"/>
               <w:numPr>
                 <w:ilvl w:val="0"/>
                 <w:numId w:val="26"/>
@@ -10179,7 +10143,7 @@
           </w:p>
           <w:p>
             <w:pPr>
-              <w:pStyle w:val="Lijstalinea"/>
+              <w:pStyle w:val="ListParagraph"/>
               <w:numPr>
                 <w:ilvl w:val="0"/>
                 <w:numId w:val="26"/>
@@ -10206,7 +10170,7 @@
           </w:p>
           <w:p>
             <w:pPr>
-              <w:pStyle w:val="Lijstalinea"/>
+              <w:pStyle w:val="ListParagraph"/>
               <w:numPr>
                 <w:ilvl w:val="0"/>
                 <w:numId w:val="26"/>
@@ -10230,11 +10194,11 @@
       </w:tr>
       <w:tr>
         <w:trPr>
-          <w:cnfStyle w:val="000000100000"/>
+          <w:cnfStyle w:val="000000100000" w:firstRow="0" w:lastRow="0" w:firstColumn="0" w:lastColumn="0" w:oddVBand="0" w:evenVBand="0" w:oddHBand="1" w:evenHBand="0" w:firstRowFirstColumn="0" w:firstRowLastColumn="0" w:lastRowFirstColumn="0" w:lastRowLastColumn="0"/>
         </w:trPr>
         <w:tc>
           <w:tcPr>
-            <w:cnfStyle w:val="001000000000"/>
+            <w:cnfStyle w:val="001000000000" w:firstRow="0" w:lastRow="0" w:firstColumn="1" w:lastColumn="0" w:oddVBand="0" w:evenVBand="0" w:oddHBand="0" w:evenHBand="0" w:firstRowFirstColumn="0" w:firstRowLastColumn="0" w:lastRowFirstColumn="0" w:lastRowLastColumn="0"/>
             <w:tcW w:w="9062" w:type="dxa"/>
             <w:shd w:val="clear" w:color="auto" w:fill="D9D9D9" w:themeFill="background1" w:themeFillShade="D9"/>
           </w:tcPr>
@@ -10258,7 +10222,7 @@
       <w:tr>
         <w:tc>
           <w:tcPr>
-            <w:cnfStyle w:val="001000000000"/>
+            <w:cnfStyle w:val="001000000000" w:firstRow="0" w:lastRow="0" w:firstColumn="1" w:lastColumn="0" w:oddVBand="0" w:evenVBand="0" w:oddHBand="0" w:evenHBand="0" w:firstRowFirstColumn="0" w:firstRowLastColumn="0" w:lastRowFirstColumn="0" w:lastRowLastColumn="0"/>
             <w:tcW w:w="9062" w:type="dxa"/>
             <w:shd w:val="clear" w:color="auto" w:fill="F2F2F2" w:themeFill="background1" w:themeFillShade="F2"/>
           </w:tcPr>
@@ -10281,11 +10245,11 @@
       </w:tr>
       <w:tr>
         <w:trPr>
-          <w:cnfStyle w:val="000000100000"/>
+          <w:cnfStyle w:val="000000100000" w:firstRow="0" w:lastRow="0" w:firstColumn="0" w:lastColumn="0" w:oddVBand="0" w:evenVBand="0" w:oddHBand="1" w:evenHBand="0" w:firstRowFirstColumn="0" w:firstRowLastColumn="0" w:lastRowFirstColumn="0" w:lastRowLastColumn="0"/>
         </w:trPr>
         <w:tc>
           <w:tcPr>
-            <w:cnfStyle w:val="001000000000"/>
+            <w:cnfStyle w:val="001000000000" w:firstRow="0" w:lastRow="0" w:firstColumn="1" w:lastColumn="0" w:oddVBand="0" w:evenVBand="0" w:oddHBand="0" w:evenHBand="0" w:firstRowFirstColumn="0" w:firstRowLastColumn="0" w:lastRowFirstColumn="0" w:lastRowLastColumn="0"/>
             <w:tcW w:w="9062" w:type="dxa"/>
             <w:shd w:val="clear" w:color="auto" w:fill="D9D9D9" w:themeFill="background1" w:themeFillShade="D9"/>
           </w:tcPr>
@@ -10309,7 +10273,7 @@
       <w:tr>
         <w:tc>
           <w:tcPr>
-            <w:cnfStyle w:val="001000000000"/>
+            <w:cnfStyle w:val="001000000000" w:firstRow="0" w:lastRow="0" w:firstColumn="1" w:lastColumn="0" w:oddVBand="0" w:evenVBand="0" w:oddHBand="0" w:evenHBand="0" w:firstRowFirstColumn="0" w:firstRowLastColumn="0" w:lastRowFirstColumn="0" w:lastRowLastColumn="0"/>
             <w:tcW w:w="9062" w:type="dxa"/>
             <w:shd w:val="clear" w:color="auto" w:fill="F2F2F2" w:themeFill="background1" w:themeFillShade="F2"/>
           </w:tcPr>
@@ -10363,10 +10327,10 @@
                     <pic:cNvPicPr/>
                   </pic:nvPicPr>
                   <pic:blipFill>
-                    <a:blip r:embed="rId22" cstate="print">
+                    <a:blip r:embed="rId23" cstate="print">
                       <a:extLst>
                         <a:ext uri="{28A0092B-C50C-407E-A947-70E740481C1C}">
-                          <a14:useLocalDpi xmlns:a14="http://schemas.microsoft.com/office/drawing/2010/main" xmlns:wps="http://schemas.microsoft.com/office/word/2010/wordprocessingShape" xmlns:wpi="http://schemas.microsoft.com/office/word/2010/wordprocessingInk" xmlns:wpg="http://schemas.microsoft.com/office/word/2010/wordprocessingGroup" xmlns:w15="http://schemas.microsoft.com/office/word/2012/wordml" xmlns:w14="http://schemas.microsoft.com/office/word/2010/wordml" xmlns:w="http://schemas.openxmlformats.org/wordprocessingml/2006/main" xmlns:w10="urn:schemas-microsoft-com:office:word" xmlns:wp14="http://schemas.microsoft.com/office/word/2010/wordprocessingDrawing" xmlns:v="urn:schemas-microsoft-com:vml" xmlns:o="urn:schemas-microsoft-com:office:office" xmlns:mc="http://schemas.openxmlformats.org/markup-compatibility/2006" xmlns:wpc="http://schemas.microsoft.com/office/word/2010/wordprocessingCanvas" xmlns="" val="0"/>
+                          <a14:useLocalDpi xmlns:a14="http://schemas.microsoft.com/office/drawing/2010/main" val="0"/>
                         </a:ext>
                       </a:extLst>
                     </a:blip>
@@ -10439,10 +10403,10 @@
                     <pic:cNvPicPr/>
                   </pic:nvPicPr>
                   <pic:blipFill>
-                    <a:blip r:embed="rId23" cstate="print">
+                    <a:blip r:embed="rId24" cstate="print">
                       <a:extLst>
                         <a:ext uri="{28A0092B-C50C-407E-A947-70E740481C1C}">
-                          <a14:useLocalDpi xmlns:a14="http://schemas.microsoft.com/office/drawing/2010/main" xmlns:wps="http://schemas.microsoft.com/office/word/2010/wordprocessingShape" xmlns:wpi="http://schemas.microsoft.com/office/word/2010/wordprocessingInk" xmlns:wpg="http://schemas.microsoft.com/office/word/2010/wordprocessingGroup" xmlns:w15="http://schemas.microsoft.com/office/word/2012/wordml" xmlns:w14="http://schemas.microsoft.com/office/word/2010/wordml" xmlns:w="http://schemas.openxmlformats.org/wordprocessingml/2006/main" xmlns:w10="urn:schemas-microsoft-com:office:word" xmlns:wp14="http://schemas.microsoft.com/office/word/2010/wordprocessingDrawing" xmlns:v="urn:schemas-microsoft-com:vml" xmlns:o="urn:schemas-microsoft-com:office:office" xmlns:mc="http://schemas.openxmlformats.org/markup-compatibility/2006" xmlns:wpc="http://schemas.microsoft.com/office/word/2010/wordprocessingCanvas" xmlns="" val="0"/>
+                          <a14:useLocalDpi xmlns:a14="http://schemas.microsoft.com/office/drawing/2010/main" val="0"/>
                         </a:ext>
                       </a:extLst>
                     </a:blip>
@@ -10475,7 +10439,7 @@
       </w:r>
     </w:p>
     <w:sectPr>
-      <w:footerReference w:type="default" r:id="rId24"/>
+      <w:footerReference w:type="default" r:id="rId25"/>
       <w:pgSz w:w="11906" w:h="16838"/>
       <w:pgMar w:top="1417" w:right="1417" w:bottom="1417" w:left="1417" w:header="708" w:footer="708" w:gutter="0"/>
       <w:cols w:space="708"/>
@@ -10487,7 +10451,7 @@
 </file>
 
 <file path=word/endnotes.xml><?xml version="1.0" encoding="utf-8"?>
-<w:endnotes xmlns:ve="http://schemas.openxmlformats.org/markup-compatibility/2006" xmlns:o="urn:schemas-microsoft-com:office:office" xmlns:r="http://schemas.openxmlformats.org/officeDocument/2006/relationships" xmlns:m="http://schemas.openxmlformats.org/officeDocument/2006/math" xmlns:v="urn:schemas-microsoft-com:vml" xmlns:wp="http://schemas.openxmlformats.org/drawingml/2006/wordprocessingDrawing" xmlns:w10="urn:schemas-microsoft-com:office:word" xmlns:w="http://schemas.openxmlformats.org/wordprocessingml/2006/main" xmlns:wne="http://schemas.microsoft.com/office/word/2006/wordml">
+<w:endnotes xmlns:wpc="http://schemas.microsoft.com/office/word/2010/wordprocessingCanvas" xmlns:mc="http://schemas.openxmlformats.org/markup-compatibility/2006" xmlns:o="urn:schemas-microsoft-com:office:office" xmlns:r="http://schemas.openxmlformats.org/officeDocument/2006/relationships" xmlns:m="http://schemas.openxmlformats.org/officeDocument/2006/math" xmlns:v="urn:schemas-microsoft-com:vml" xmlns:wp14="http://schemas.microsoft.com/office/word/2010/wordprocessingDrawing" xmlns:wp="http://schemas.openxmlformats.org/drawingml/2006/wordprocessingDrawing" xmlns:w10="urn:schemas-microsoft-com:office:word" xmlns:w="http://schemas.openxmlformats.org/wordprocessingml/2006/main" xmlns:w14="http://schemas.microsoft.com/office/word/2010/wordml" xmlns:wpg="http://schemas.microsoft.com/office/word/2010/wordprocessingGroup" xmlns:wpi="http://schemas.microsoft.com/office/word/2010/wordprocessingInk" xmlns:wne="http://schemas.microsoft.com/office/word/2006/wordml" xmlns:wps="http://schemas.microsoft.com/office/word/2010/wordprocessingShape" mc:Ignorable="w14 wp14">
   <w:endnote w:type="separator" w:id="-1">
     <w:p>
       <w:pPr>
@@ -10512,7 +10476,7 @@
 </file>
 
 <file path=word/footer1.xml><?xml version="1.0" encoding="utf-8"?>
-<w:ftr xmlns:ve="http://schemas.openxmlformats.org/markup-compatibility/2006" xmlns:o="urn:schemas-microsoft-com:office:office" xmlns:r="http://schemas.openxmlformats.org/officeDocument/2006/relationships" xmlns:m="http://schemas.openxmlformats.org/officeDocument/2006/math" xmlns:v="urn:schemas-microsoft-com:vml" xmlns:wp="http://schemas.openxmlformats.org/drawingml/2006/wordprocessingDrawing" xmlns:w10="urn:schemas-microsoft-com:office:word" xmlns:w="http://schemas.openxmlformats.org/wordprocessingml/2006/main" xmlns:wne="http://schemas.microsoft.com/office/word/2006/wordml">
+<w:ftr xmlns:wpc="http://schemas.microsoft.com/office/word/2010/wordprocessingCanvas" xmlns:mc="http://schemas.openxmlformats.org/markup-compatibility/2006" xmlns:o="urn:schemas-microsoft-com:office:office" xmlns:r="http://schemas.openxmlformats.org/officeDocument/2006/relationships" xmlns:m="http://schemas.openxmlformats.org/officeDocument/2006/math" xmlns:v="urn:schemas-microsoft-com:vml" xmlns:wp14="http://schemas.microsoft.com/office/word/2010/wordprocessingDrawing" xmlns:wp="http://schemas.openxmlformats.org/drawingml/2006/wordprocessingDrawing" xmlns:w10="urn:schemas-microsoft-com:office:word" xmlns:w="http://schemas.openxmlformats.org/wordprocessingml/2006/main" xmlns:w14="http://schemas.microsoft.com/office/word/2010/wordml" xmlns:wpg="http://schemas.microsoft.com/office/word/2010/wordprocessingGroup" xmlns:wpi="http://schemas.microsoft.com/office/word/2010/wordprocessingInk" xmlns:wne="http://schemas.microsoft.com/office/word/2006/wordml" xmlns:wps="http://schemas.microsoft.com/office/word/2010/wordprocessingShape" mc:Ignorable="w14 wp14">
   <w:sdt>
     <w:sdtPr>
       <w:id w:val="1533007"/>
@@ -10521,6 +10485,7 @@
         <w:docPartUnique/>
       </w:docPartObj>
     </w:sdtPr>
+    <w:sdtEndPr/>
     <w:sdtContent>
       <w:sdt>
         <w:sdtPr>
@@ -10530,10 +10495,11 @@
             <w:docPartUnique/>
           </w:docPartObj>
         </w:sdtPr>
+        <w:sdtEndPr/>
         <w:sdtContent>
           <w:p>
             <w:pPr>
-              <w:pStyle w:val="Voettekst"/>
+              <w:pStyle w:val="Footer"/>
               <w:jc w:val="right"/>
             </w:pPr>
             <w:r>
@@ -10566,7 +10532,7 @@
                 <w:b/>
                 <w:noProof/>
               </w:rPr>
-              <w:t>2</w:t>
+              <w:t>11</w:t>
             </w:r>
             <w:r>
               <w:rPr>
@@ -10623,14 +10589,14 @@
   </w:sdt>
   <w:p>
     <w:pPr>
-      <w:pStyle w:val="Voettekst"/>
+      <w:pStyle w:val="Footer"/>
     </w:pPr>
   </w:p>
 </w:ftr>
 </file>
 
 <file path=word/footnotes.xml><?xml version="1.0" encoding="utf-8"?>
-<w:footnotes xmlns:ve="http://schemas.openxmlformats.org/markup-compatibility/2006" xmlns:o="urn:schemas-microsoft-com:office:office" xmlns:r="http://schemas.openxmlformats.org/officeDocument/2006/relationships" xmlns:m="http://schemas.openxmlformats.org/officeDocument/2006/math" xmlns:v="urn:schemas-microsoft-com:vml" xmlns:wp="http://schemas.openxmlformats.org/drawingml/2006/wordprocessingDrawing" xmlns:w10="urn:schemas-microsoft-com:office:word" xmlns:w="http://schemas.openxmlformats.org/wordprocessingml/2006/main" xmlns:wne="http://schemas.microsoft.com/office/word/2006/wordml">
+<w:footnotes xmlns:wpc="http://schemas.microsoft.com/office/word/2010/wordprocessingCanvas" xmlns:mc="http://schemas.openxmlformats.org/markup-compatibility/2006" xmlns:o="urn:schemas-microsoft-com:office:office" xmlns:r="http://schemas.openxmlformats.org/officeDocument/2006/relationships" xmlns:m="http://schemas.openxmlformats.org/officeDocument/2006/math" xmlns:v="urn:schemas-microsoft-com:vml" xmlns:wp14="http://schemas.microsoft.com/office/word/2010/wordprocessingDrawing" xmlns:wp="http://schemas.openxmlformats.org/drawingml/2006/wordprocessingDrawing" xmlns:w10="urn:schemas-microsoft-com:office:word" xmlns:w="http://schemas.openxmlformats.org/wordprocessingml/2006/main" xmlns:w14="http://schemas.microsoft.com/office/word/2010/wordml" xmlns:wpg="http://schemas.microsoft.com/office/word/2010/wordprocessingGroup" xmlns:wpi="http://schemas.microsoft.com/office/word/2010/wordprocessingInk" xmlns:wne="http://schemas.microsoft.com/office/word/2006/wordml" xmlns:wps="http://schemas.microsoft.com/office/word/2010/wordprocessingShape" mc:Ignorable="w14 wp14">
   <w:footnote w:type="separator" w:id="-1">
     <w:p>
       <w:pPr>
@@ -10655,7 +10621,7 @@
 </file>
 
 <file path=word/numbering.xml><?xml version="1.0" encoding="utf-8"?>
-<w:numbering xmlns:ve="http://schemas.openxmlformats.org/markup-compatibility/2006" xmlns:o="urn:schemas-microsoft-com:office:office" xmlns:r="http://schemas.openxmlformats.org/officeDocument/2006/relationships" xmlns:m="http://schemas.openxmlformats.org/officeDocument/2006/math" xmlns:v="urn:schemas-microsoft-com:vml" xmlns:wp="http://schemas.openxmlformats.org/drawingml/2006/wordprocessingDrawing" xmlns:w10="urn:schemas-microsoft-com:office:word" xmlns:w="http://schemas.openxmlformats.org/wordprocessingml/2006/main" xmlns:wne="http://schemas.microsoft.com/office/word/2006/wordml">
+<w:numbering xmlns:wpc="http://schemas.microsoft.com/office/word/2010/wordprocessingCanvas" xmlns:mc="http://schemas.openxmlformats.org/markup-compatibility/2006" xmlns:o="urn:schemas-microsoft-com:office:office" xmlns:r="http://schemas.openxmlformats.org/officeDocument/2006/relationships" xmlns:m="http://schemas.openxmlformats.org/officeDocument/2006/math" xmlns:v="urn:schemas-microsoft-com:vml" xmlns:wp14="http://schemas.microsoft.com/office/word/2010/wordprocessingDrawing" xmlns:wp="http://schemas.openxmlformats.org/drawingml/2006/wordprocessingDrawing" xmlns:w10="urn:schemas-microsoft-com:office:word" xmlns:w="http://schemas.openxmlformats.org/wordprocessingml/2006/main" xmlns:w14="http://schemas.microsoft.com/office/word/2010/wordml" xmlns:wpg="http://schemas.microsoft.com/office/word/2010/wordprocessingGroup" xmlns:wpi="http://schemas.microsoft.com/office/word/2010/wordprocessingInk" xmlns:wne="http://schemas.microsoft.com/office/word/2006/wordml" xmlns:wps="http://schemas.microsoft.com/office/word/2010/wordprocessingShape" mc:Ignorable="w14 wp14">
   <w:abstractNum w:abstractNumId="0">
     <w:nsid w:val="04347396"/>
     <w:multiLevelType w:val="hybridMultilevel"/>
@@ -11788,7 +11754,7 @@
         <w:rFonts w:hint="default"/>
       </w:rPr>
     </w:lvl>
-    <w:lvl w:ilvl="1" w:tplc="04130019" w:tentative="1">
+    <w:lvl w:ilvl="1" w:tplc="04130019">
       <w:start w:val="1"/>
       <w:numFmt w:val="lowerLetter"/>
       <w:lvlText w:val="%2."/>
@@ -12945,7 +12911,7 @@
         <w:rFonts w:hint="default"/>
       </w:rPr>
     </w:lvl>
-    <w:lvl w:ilvl="1" w:tplc="04130019" w:tentative="1">
+    <w:lvl w:ilvl="1" w:tplc="04130019">
       <w:start w:val="1"/>
       <w:numFmt w:val="lowerLetter"/>
       <w:lvlText w:val="%2."/>
@@ -13100,7 +13066,7 @@
 </file>
 
 <file path=word/styles.xml><?xml version="1.0" encoding="utf-8"?>
-<w:styles xmlns:r="http://schemas.openxmlformats.org/officeDocument/2006/relationships" xmlns:w="http://schemas.openxmlformats.org/wordprocessingml/2006/main">
+<w:styles xmlns:mc="http://schemas.openxmlformats.org/markup-compatibility/2006" xmlns:r="http://schemas.openxmlformats.org/officeDocument/2006/relationships" xmlns:w="http://schemas.openxmlformats.org/wordprocessingml/2006/main" xmlns:w14="http://schemas.microsoft.com/office/word/2010/wordml" mc:Ignorable="w14">
   <w:docDefaults>
     <w:rPrDefault>
       <w:rPr>
@@ -13255,23 +13221,22 @@
     <w:lsdException w:name="Bibliography" w:uiPriority="37"/>
     <w:lsdException w:name="TOC Heading" w:uiPriority="39" w:qFormat="1"/>
   </w:latentStyles>
-  <w:style w:type="paragraph" w:default="1" w:styleId="Standaard">
+  <w:style w:type="paragraph" w:default="1" w:styleId="Normal">
     <w:name w:val="Normal"/>
     <w:qFormat/>
     <w:rsid w:val="00A808E8"/>
   </w:style>
-  <w:style w:type="character" w:default="1" w:styleId="Standaardalinea-lettertype">
+  <w:style w:type="character" w:default="1" w:styleId="DefaultParagraphFont">
     <w:name w:val="Default Paragraph Font"/>
     <w:uiPriority w:val="1"/>
     <w:semiHidden/>
     <w:unhideWhenUsed/>
   </w:style>
-  <w:style w:type="table" w:default="1" w:styleId="Standaardtabel">
+  <w:style w:type="table" w:default="1" w:styleId="TableNormal">
     <w:name w:val="Normal Table"/>
     <w:uiPriority w:val="99"/>
     <w:semiHidden/>
     <w:unhideWhenUsed/>
-    <w:qFormat/>
     <w:tblPr>
       <w:tblInd w:w="0" w:type="dxa"/>
       <w:tblCellMar>
@@ -13282,13 +13247,13 @@
       </w:tblCellMar>
     </w:tblPr>
   </w:style>
-  <w:style w:type="numbering" w:default="1" w:styleId="Geenlijst">
+  <w:style w:type="numbering" w:default="1" w:styleId="NoList">
     <w:name w:val="No List"/>
     <w:uiPriority w:val="99"/>
     <w:semiHidden/>
     <w:unhideWhenUsed/>
   </w:style>
-  <w:style w:type="paragraph" w:styleId="Geenafstand">
+  <w:style w:type="paragraph" w:styleId="NoSpacing">
     <w:name w:val="No Spacing"/>
     <w:uiPriority w:val="1"/>
     <w:qFormat/>
@@ -13302,9 +13267,9 @@
       <w:szCs w:val="21"/>
     </w:rPr>
   </w:style>
-  <w:style w:type="paragraph" w:styleId="Lijstalinea">
+  <w:style w:type="paragraph" w:styleId="ListParagraph">
     <w:name w:val="List Paragraph"/>
-    <w:basedOn w:val="Standaard"/>
+    <w:basedOn w:val="Normal"/>
     <w:uiPriority w:val="34"/>
     <w:qFormat/>
     <w:rsid w:val="00CB4CD6"/>
@@ -13315,7 +13280,7 @@
   </w:style>
   <w:style w:type="table" w:customStyle="1" w:styleId="PlainTable41">
     <w:name w:val="Plain Table 41"/>
-    <w:basedOn w:val="Standaardtabel"/>
+    <w:basedOn w:val="TableNormal"/>
     <w:uiPriority w:val="44"/>
     <w:rsid w:val="00CB4CD6"/>
     <w:pPr>
@@ -13369,10 +13334,10 @@
       </w:tcPr>
     </w:tblStylePr>
   </w:style>
-  <w:style w:type="paragraph" w:styleId="Koptekst">
+  <w:style w:type="paragraph" w:styleId="Header">
     <w:name w:val="header"/>
-    <w:basedOn w:val="Standaard"/>
-    <w:link w:val="KoptekstChar"/>
+    <w:basedOn w:val="Normal"/>
+    <w:link w:val="HeaderChar"/>
     <w:uiPriority w:val="99"/>
     <w:unhideWhenUsed/>
     <w:rsid w:val="00F104BC"/>
@@ -13384,17 +13349,17 @@
       <w:spacing w:after="0" w:line="240" w:lineRule="auto"/>
     </w:pPr>
   </w:style>
-  <w:style w:type="character" w:customStyle="1" w:styleId="KoptekstChar">
-    <w:name w:val="Koptekst Char"/>
-    <w:basedOn w:val="Standaardalinea-lettertype"/>
-    <w:link w:val="Koptekst"/>
+  <w:style w:type="character" w:customStyle="1" w:styleId="HeaderChar">
+    <w:name w:val="Header Char"/>
+    <w:basedOn w:val="DefaultParagraphFont"/>
+    <w:link w:val="Header"/>
     <w:uiPriority w:val="99"/>
     <w:rsid w:val="00F104BC"/>
   </w:style>
-  <w:style w:type="paragraph" w:styleId="Voettekst">
+  <w:style w:type="paragraph" w:styleId="Footer">
     <w:name w:val="footer"/>
-    <w:basedOn w:val="Standaard"/>
-    <w:link w:val="VoettekstChar"/>
+    <w:basedOn w:val="Normal"/>
+    <w:link w:val="FooterChar"/>
     <w:uiPriority w:val="99"/>
     <w:unhideWhenUsed/>
     <w:rsid w:val="00F104BC"/>
@@ -13406,17 +13371,17 @@
       <w:spacing w:after="0" w:line="240" w:lineRule="auto"/>
     </w:pPr>
   </w:style>
-  <w:style w:type="character" w:customStyle="1" w:styleId="VoettekstChar">
-    <w:name w:val="Voettekst Char"/>
-    <w:basedOn w:val="Standaardalinea-lettertype"/>
-    <w:link w:val="Voettekst"/>
+  <w:style w:type="character" w:customStyle="1" w:styleId="FooterChar">
+    <w:name w:val="Footer Char"/>
+    <w:basedOn w:val="DefaultParagraphFont"/>
+    <w:link w:val="Footer"/>
     <w:uiPriority w:val="99"/>
     <w:rsid w:val="00F104BC"/>
   </w:style>
-  <w:style w:type="paragraph" w:styleId="Ballontekst">
+  <w:style w:type="paragraph" w:styleId="BalloonText">
     <w:name w:val="Balloon Text"/>
-    <w:basedOn w:val="Standaard"/>
-    <w:link w:val="BallontekstChar"/>
+    <w:basedOn w:val="Normal"/>
+    <w:link w:val="BalloonTextChar"/>
     <w:uiPriority w:val="99"/>
     <w:semiHidden/>
     <w:unhideWhenUsed/>
@@ -13430,10 +13395,356 @@
       <w:szCs w:val="16"/>
     </w:rPr>
   </w:style>
-  <w:style w:type="character" w:customStyle="1" w:styleId="BallontekstChar">
-    <w:name w:val="Ballontekst Char"/>
-    <w:basedOn w:val="Standaardalinea-lettertype"/>
-    <w:link w:val="Ballontekst"/>
+  <w:style w:type="character" w:customStyle="1" w:styleId="BalloonTextChar">
+    <w:name w:val="Balloon Text Char"/>
+    <w:basedOn w:val="DefaultParagraphFont"/>
+    <w:link w:val="BalloonText"/>
+    <w:uiPriority w:val="99"/>
+    <w:semiHidden/>
+    <w:rsid w:val="00D53E82"/>
+    <w:rPr>
+      <w:rFonts w:ascii="Tahoma" w:hAnsi="Tahoma" w:cs="Tahoma"/>
+      <w:sz w:val="16"/>
+      <w:szCs w:val="16"/>
+    </w:rPr>
+  </w:style>
+</w:styles>
+</file>
+
+<file path=word/stylesWithEffects.xml><?xml version="1.0" encoding="utf-8"?>
+<w:styles xmlns:wpc="http://schemas.microsoft.com/office/word/2010/wordprocessingCanvas" xmlns:mc="http://schemas.openxmlformats.org/markup-compatibility/2006" xmlns:o="urn:schemas-microsoft-com:office:office" xmlns:r="http://schemas.openxmlformats.org/officeDocument/2006/relationships" xmlns:m="http://schemas.openxmlformats.org/officeDocument/2006/math" xmlns:v="urn:schemas-microsoft-com:vml" xmlns:wp14="http://schemas.microsoft.com/office/word/2010/wordprocessingDrawing" xmlns:wp="http://schemas.openxmlformats.org/drawingml/2006/wordprocessingDrawing" xmlns:w10="urn:schemas-microsoft-com:office:word" xmlns:w="http://schemas.openxmlformats.org/wordprocessingml/2006/main" xmlns:w14="http://schemas.microsoft.com/office/word/2010/wordml" xmlns:wpg="http://schemas.microsoft.com/office/word/2010/wordprocessingGroup" xmlns:wpi="http://schemas.microsoft.com/office/word/2010/wordprocessingInk" xmlns:wne="http://schemas.microsoft.com/office/word/2006/wordml" xmlns:wps="http://schemas.microsoft.com/office/word/2010/wordprocessingShape" mc:Ignorable="w14 wp14">
+  <w:docDefaults>
+    <w:rPrDefault>
+      <w:rPr>
+        <w:rFonts w:asciiTheme="minorHAnsi" w:eastAsiaTheme="minorHAnsi" w:hAnsiTheme="minorHAnsi" w:cstheme="minorBidi"/>
+        <w:sz w:val="22"/>
+        <w:szCs w:val="22"/>
+        <w:lang w:val="nl-NL" w:eastAsia="en-US" w:bidi="ar-SA"/>
+      </w:rPr>
+    </w:rPrDefault>
+    <w:pPrDefault>
+      <w:pPr>
+        <w:spacing w:after="160" w:line="259" w:lineRule="auto"/>
+      </w:pPr>
+    </w:pPrDefault>
+  </w:docDefaults>
+  <w:latentStyles w:defLockedState="0" w:defUIPriority="99" w:defSemiHidden="1" w:defUnhideWhenUsed="1" w:defQFormat="0" w:count="267">
+    <w:lsdException w:name="Normal" w:semiHidden="0" w:uiPriority="0" w:unhideWhenUsed="0" w:qFormat="1"/>
+    <w:lsdException w:name="heading 1" w:semiHidden="0" w:uiPriority="9" w:unhideWhenUsed="0" w:qFormat="1"/>
+    <w:lsdException w:name="heading 2" w:uiPriority="9" w:qFormat="1"/>
+    <w:lsdException w:name="heading 3" w:uiPriority="9" w:qFormat="1"/>
+    <w:lsdException w:name="heading 4" w:uiPriority="9" w:qFormat="1"/>
+    <w:lsdException w:name="heading 5" w:uiPriority="9" w:qFormat="1"/>
+    <w:lsdException w:name="heading 6" w:uiPriority="9" w:qFormat="1"/>
+    <w:lsdException w:name="heading 7" w:uiPriority="9" w:qFormat="1"/>
+    <w:lsdException w:name="heading 8" w:uiPriority="9" w:qFormat="1"/>
+    <w:lsdException w:name="heading 9" w:uiPriority="9" w:qFormat="1"/>
+    <w:lsdException w:name="toc 1" w:uiPriority="39"/>
+    <w:lsdException w:name="toc 2" w:uiPriority="39"/>
+    <w:lsdException w:name="toc 3" w:uiPriority="39"/>
+    <w:lsdException w:name="toc 4" w:uiPriority="39"/>
+    <w:lsdException w:name="toc 5" w:uiPriority="39"/>
+    <w:lsdException w:name="toc 6" w:uiPriority="39"/>
+    <w:lsdException w:name="toc 7" w:uiPriority="39"/>
+    <w:lsdException w:name="toc 8" w:uiPriority="39"/>
+    <w:lsdException w:name="toc 9" w:uiPriority="39"/>
+    <w:lsdException w:name="caption" w:uiPriority="35" w:qFormat="1"/>
+    <w:lsdException w:name="Title" w:semiHidden="0" w:uiPriority="10" w:unhideWhenUsed="0" w:qFormat="1"/>
+    <w:lsdException w:name="Default Paragraph Font" w:uiPriority="1"/>
+    <w:lsdException w:name="Subtitle" w:semiHidden="0" w:uiPriority="11" w:unhideWhenUsed="0" w:qFormat="1"/>
+    <w:lsdException w:name="Strong" w:semiHidden="0" w:uiPriority="22" w:unhideWhenUsed="0" w:qFormat="1"/>
+    <w:lsdException w:name="Emphasis" w:semiHidden="0" w:uiPriority="20" w:unhideWhenUsed="0" w:qFormat="1"/>
+    <w:lsdException w:name="Table Grid" w:semiHidden="0" w:uiPriority="39" w:unhideWhenUsed="0"/>
+    <w:lsdException w:name="Placeholder Text" w:unhideWhenUsed="0"/>
+    <w:lsdException w:name="No Spacing" w:semiHidden="0" w:uiPriority="1" w:unhideWhenUsed="0" w:qFormat="1"/>
+    <w:lsdException w:name="Light Shading" w:semiHidden="0" w:uiPriority="60" w:unhideWhenUsed="0"/>
+    <w:lsdException w:name="Light List" w:semiHidden="0" w:uiPriority="61" w:unhideWhenUsed="0"/>
+    <w:lsdException w:name="Light Grid" w:semiHidden="0" w:uiPriority="62" w:unhideWhenUsed="0"/>
+    <w:lsdException w:name="Medium Shading 1" w:semiHidden="0" w:uiPriority="63" w:unhideWhenUsed="0"/>
+    <w:lsdException w:name="Medium Shading 2" w:semiHidden="0" w:uiPriority="64" w:unhideWhenUsed="0"/>
+    <w:lsdException w:name="Medium List 1" w:semiHidden="0" w:uiPriority="65" w:unhideWhenUsed="0"/>
+    <w:lsdException w:name="Medium List 2" w:semiHidden="0" w:uiPriority="66" w:unhideWhenUsed="0"/>
+    <w:lsdException w:name="Medium Grid 1" w:semiHidden="0" w:uiPriority="67" w:unhideWhenUsed="0"/>
+    <w:lsdException w:name="Medium Grid 2" w:semiHidden="0" w:uiPriority="68" w:unhideWhenUsed="0"/>
+    <w:lsdException w:name="Medium Grid 3" w:semiHidden="0" w:uiPriority="69" w:unhideWhenUsed="0"/>
+    <w:lsdException w:name="Dark List" w:semiHidden="0" w:uiPriority="70" w:unhideWhenUsed="0"/>
+    <w:lsdException w:name="Colorful Shading" w:semiHidden="0" w:uiPriority="71" w:unhideWhenUsed="0"/>
+    <w:lsdException w:name="Colorful List" w:semiHidden="0" w:uiPriority="72" w:unhideWhenUsed="0"/>
+    <w:lsdException w:name="Colorful Grid" w:semiHidden="0" w:uiPriority="73" w:unhideWhenUsed="0"/>
+    <w:lsdException w:name="Light Shading Accent 1" w:semiHidden="0" w:uiPriority="60" w:unhideWhenUsed="0"/>
+    <w:lsdException w:name="Light List Accent 1" w:semiHidden="0" w:uiPriority="61" w:unhideWhenUsed="0"/>
+    <w:lsdException w:name="Light Grid Accent 1" w:semiHidden="0" w:uiPriority="62" w:unhideWhenUsed="0"/>
+    <w:lsdException w:name="Medium Shading 1 Accent 1" w:semiHidden="0" w:uiPriority="63" w:unhideWhenUsed="0"/>
+    <w:lsdException w:name="Medium Shading 2 Accent 1" w:semiHidden="0" w:uiPriority="64" w:unhideWhenUsed="0"/>
+    <w:lsdException w:name="Medium List 1 Accent 1" w:semiHidden="0" w:uiPriority="65" w:unhideWhenUsed="0"/>
+    <w:lsdException w:name="Revision" w:unhideWhenUsed="0"/>
+    <w:lsdException w:name="List Paragraph" w:semiHidden="0" w:uiPriority="34" w:unhideWhenUsed="0" w:qFormat="1"/>
+    <w:lsdException w:name="Quote" w:semiHidden="0" w:uiPriority="29" w:unhideWhenUsed="0" w:qFormat="1"/>
+    <w:lsdException w:name="Intense Quote" w:semiHidden="0" w:uiPriority="30" w:unhideWhenUsed="0" w:qFormat="1"/>
+    <w:lsdException w:name="Medium List 2 Accent 1" w:semiHidden="0" w:uiPriority="66" w:unhideWhenUsed="0"/>
+    <w:lsdException w:name="Medium Grid 1 Accent 1" w:semiHidden="0" w:uiPriority="67" w:unhideWhenUsed="0"/>
+    <w:lsdException w:name="Medium Grid 2 Accent 1" w:semiHidden="0" w:uiPriority="68" w:unhideWhenUsed="0"/>
+    <w:lsdException w:name="Medium Grid 3 Accent 1" w:semiHidden="0" w:uiPriority="69" w:unhideWhenUsed="0"/>
+    <w:lsdException w:name="Dark List Accent 1" w:semiHidden="0" w:uiPriority="70" w:unhideWhenUsed="0"/>
+    <w:lsdException w:name="Colorful Shading Accent 1" w:semiHidden="0" w:uiPriority="71" w:unhideWhenUsed="0"/>
+    <w:lsdException w:name="Colorful List Accent 1" w:semiHidden="0" w:uiPriority="72" w:unhideWhenUsed="0"/>
+    <w:lsdException w:name="Colorful Grid Accent 1" w:semiHidden="0" w:uiPriority="73" w:unhideWhenUsed="0"/>
+    <w:lsdException w:name="Light Shading Accent 2" w:semiHidden="0" w:uiPriority="60" w:unhideWhenUsed="0"/>
+    <w:lsdException w:name="Light List Accent 2" w:semiHidden="0" w:uiPriority="61" w:unhideWhenUsed="0"/>
+    <w:lsdException w:name="Light Grid Accent 2" w:semiHidden="0" w:uiPriority="62" w:unhideWhenUsed="0"/>
+    <w:lsdException w:name="Medium Shading 1 Accent 2" w:semiHidden="0" w:uiPriority="63" w:unhideWhenUsed="0"/>
+    <w:lsdException w:name="Medium Shading 2 Accent 2" w:semiHidden="0" w:uiPriority="64" w:unhideWhenUsed="0"/>
+    <w:lsdException w:name="Medium List 1 Accent 2" w:semiHidden="0" w:uiPriority="65" w:unhideWhenUsed="0"/>
+    <w:lsdException w:name="Medium List 2 Accent 2" w:semiHidden="0" w:uiPriority="66" w:unhideWhenUsed="0"/>
+    <w:lsdException w:name="Medium Grid 1 Accent 2" w:semiHidden="0" w:uiPriority="67" w:unhideWhenUsed="0"/>
+    <w:lsdException w:name="Medium Grid 2 Accent 2" w:semiHidden="0" w:uiPriority="68" w:unhideWhenUsed="0"/>
+    <w:lsdException w:name="Medium Grid 3 Accent 2" w:semiHidden="0" w:uiPriority="69" w:unhideWhenUsed="0"/>
+    <w:lsdException w:name="Dark List Accent 2" w:semiHidden="0" w:uiPriority="70" w:unhideWhenUsed="0"/>
+    <w:lsdException w:name="Colorful Shading Accent 2" w:semiHidden="0" w:uiPriority="71" w:unhideWhenUsed="0"/>
+    <w:lsdException w:name="Colorful List Accent 2" w:semiHidden="0" w:uiPriority="72" w:unhideWhenUsed="0"/>
+    <w:lsdException w:name="Colorful Grid Accent 2" w:semiHidden="0" w:uiPriority="73" w:unhideWhenUsed="0"/>
+    <w:lsdException w:name="Light Shading Accent 3" w:semiHidden="0" w:uiPriority="60" w:unhideWhenUsed="0"/>
+    <w:lsdException w:name="Light List Accent 3" w:semiHidden="0" w:uiPriority="61" w:unhideWhenUsed="0"/>
+    <w:lsdException w:name="Light Grid Accent 3" w:semiHidden="0" w:uiPriority="62" w:unhideWhenUsed="0"/>
+    <w:lsdException w:name="Medium Shading 1 Accent 3" w:semiHidden="0" w:uiPriority="63" w:unhideWhenUsed="0"/>
+    <w:lsdException w:name="Medium Shading 2 Accent 3" w:semiHidden="0" w:uiPriority="64" w:unhideWhenUsed="0"/>
+    <w:lsdException w:name="Medium List 1 Accent 3" w:semiHidden="0" w:uiPriority="65" w:unhideWhenUsed="0"/>
+    <w:lsdException w:name="Medium List 2 Accent 3" w:semiHidden="0" w:uiPriority="66" w:unhideWhenUsed="0"/>
+    <w:lsdException w:name="Medium Grid 1 Accent 3" w:semiHidden="0" w:uiPriority="67" w:unhideWhenUsed="0"/>
+    <w:lsdException w:name="Medium Grid 2 Accent 3" w:semiHidden="0" w:uiPriority="68" w:unhideWhenUsed="0"/>
+    <w:lsdException w:name="Medium Grid 3 Accent 3" w:semiHidden="0" w:uiPriority="69" w:unhideWhenUsed="0"/>
+    <w:lsdException w:name="Dark List Accent 3" w:semiHidden="0" w:uiPriority="70" w:unhideWhenUsed="0"/>
+    <w:lsdException w:name="Colorful Shading Accent 3" w:semiHidden="0" w:uiPriority="71" w:unhideWhenUsed="0"/>
+    <w:lsdException w:name="Colorful List Accent 3" w:semiHidden="0" w:uiPriority="72" w:unhideWhenUsed="0"/>
+    <w:lsdException w:name="Colorful Grid Accent 3" w:semiHidden="0" w:uiPriority="73" w:unhideWhenUsed="0"/>
+    <w:lsdException w:name="Light Shading Accent 4" w:semiHidden="0" w:uiPriority="60" w:unhideWhenUsed="0"/>
+    <w:lsdException w:name="Light List Accent 4" w:semiHidden="0" w:uiPriority="61" w:unhideWhenUsed="0"/>
+    <w:lsdException w:name="Light Grid Accent 4" w:semiHidden="0" w:uiPriority="62" w:unhideWhenUsed="0"/>
+    <w:lsdException w:name="Medium Shading 1 Accent 4" w:semiHidden="0" w:uiPriority="63" w:unhideWhenUsed="0"/>
+    <w:lsdException w:name="Medium Shading 2 Accent 4" w:semiHidden="0" w:uiPriority="64" w:unhideWhenUsed="0"/>
+    <w:lsdException w:name="Medium List 1 Accent 4" w:semiHidden="0" w:uiPriority="65" w:unhideWhenUsed="0"/>
+    <w:lsdException w:name="Medium List 2 Accent 4" w:semiHidden="0" w:uiPriority="66" w:unhideWhenUsed="0"/>
+    <w:lsdException w:name="Medium Grid 1 Accent 4" w:semiHidden="0" w:uiPriority="67" w:unhideWhenUsed="0"/>
+    <w:lsdException w:name="Medium Grid 2 Accent 4" w:semiHidden="0" w:uiPriority="68" w:unhideWhenUsed="0"/>
+    <w:lsdException w:name="Medium Grid 3 Accent 4" w:semiHidden="0" w:uiPriority="69" w:unhideWhenUsed="0"/>
+    <w:lsdException w:name="Dark List Accent 4" w:semiHidden="0" w:uiPriority="70" w:unhideWhenUsed="0"/>
+    <w:lsdException w:name="Colorful Shading Accent 4" w:semiHidden="0" w:uiPriority="71" w:unhideWhenUsed="0"/>
+    <w:lsdException w:name="Colorful List Accent 4" w:semiHidden="0" w:uiPriority="72" w:unhideWhenUsed="0"/>
+    <w:lsdException w:name="Colorful Grid Accent 4" w:semiHidden="0" w:uiPriority="73" w:unhideWhenUsed="0"/>
+    <w:lsdException w:name="Light Shading Accent 5" w:semiHidden="0" w:uiPriority="60" w:unhideWhenUsed="0"/>
+    <w:lsdException w:name="Light List Accent 5" w:semiHidden="0" w:uiPriority="61" w:unhideWhenUsed="0"/>
+    <w:lsdException w:name="Light Grid Accent 5" w:semiHidden="0" w:uiPriority="62" w:unhideWhenUsed="0"/>
+    <w:lsdException w:name="Medium Shading 1 Accent 5" w:semiHidden="0" w:uiPriority="63" w:unhideWhenUsed="0"/>
+    <w:lsdException w:name="Medium Shading 2 Accent 5" w:semiHidden="0" w:uiPriority="64" w:unhideWhenUsed="0"/>
+    <w:lsdException w:name="Medium List 1 Accent 5" w:semiHidden="0" w:uiPriority="65" w:unhideWhenUsed="0"/>
+    <w:lsdException w:name="Medium List 2 Accent 5" w:semiHidden="0" w:uiPriority="66" w:unhideWhenUsed="0"/>
+    <w:lsdException w:name="Medium Grid 1 Accent 5" w:semiHidden="0" w:uiPriority="67" w:unhideWhenUsed="0"/>
+    <w:lsdException w:name="Medium Grid 2 Accent 5" w:semiHidden="0" w:uiPriority="68" w:unhideWhenUsed="0"/>
+    <w:lsdException w:name="Medium Grid 3 Accent 5" w:semiHidden="0" w:uiPriority="69" w:unhideWhenUsed="0"/>
+    <w:lsdException w:name="Dark List Accent 5" w:semiHidden="0" w:uiPriority="70" w:unhideWhenUsed="0"/>
+    <w:lsdException w:name="Colorful Shading Accent 5" w:semiHidden="0" w:uiPriority="71" w:unhideWhenUsed="0"/>
+    <w:lsdException w:name="Colorful List Accent 5" w:semiHidden="0" w:uiPriority="72" w:unhideWhenUsed="0"/>
+    <w:lsdException w:name="Colorful Grid Accent 5" w:semiHidden="0" w:uiPriority="73" w:unhideWhenUsed="0"/>
+    <w:lsdException w:name="Light Shading Accent 6" w:semiHidden="0" w:uiPriority="60" w:unhideWhenUsed="0"/>
+    <w:lsdException w:name="Light List Accent 6" w:semiHidden="0" w:uiPriority="61" w:unhideWhenUsed="0"/>
+    <w:lsdException w:name="Light Grid Accent 6" w:semiHidden="0" w:uiPriority="62" w:unhideWhenUsed="0"/>
+    <w:lsdException w:name="Medium Shading 1 Accent 6" w:semiHidden="0" w:uiPriority="63" w:unhideWhenUsed="0"/>
+    <w:lsdException w:name="Medium Shading 2 Accent 6" w:semiHidden="0" w:uiPriority="64" w:unhideWhenUsed="0"/>
+    <w:lsdException w:name="Medium List 1 Accent 6" w:semiHidden="0" w:uiPriority="65" w:unhideWhenUsed="0"/>
+    <w:lsdException w:name="Medium List 2 Accent 6" w:semiHidden="0" w:uiPriority="66" w:unhideWhenUsed="0"/>
+    <w:lsdException w:name="Medium Grid 1 Accent 6" w:semiHidden="0" w:uiPriority="67" w:unhideWhenUsed="0"/>
+    <w:lsdException w:name="Medium Grid 2 Accent 6" w:semiHidden="0" w:uiPriority="68" w:unhideWhenUsed="0"/>
+    <w:lsdException w:name="Medium Grid 3 Accent 6" w:semiHidden="0" w:uiPriority="69" w:unhideWhenUsed="0"/>
+    <w:lsdException w:name="Dark List Accent 6" w:semiHidden="0" w:uiPriority="70" w:unhideWhenUsed="0"/>
+    <w:lsdException w:name="Colorful Shading Accent 6" w:semiHidden="0" w:uiPriority="71" w:unhideWhenUsed="0"/>
+    <w:lsdException w:name="Colorful List Accent 6" w:semiHidden="0" w:uiPriority="72" w:unhideWhenUsed="0"/>
+    <w:lsdException w:name="Colorful Grid Accent 6" w:semiHidden="0" w:uiPriority="73" w:unhideWhenUsed="0"/>
+    <w:lsdException w:name="Subtle Emphasis" w:semiHidden="0" w:uiPriority="19" w:unhideWhenUsed="0" w:qFormat="1"/>
+    <w:lsdException w:name="Intense Emphasis" w:semiHidden="0" w:uiPriority="21" w:unhideWhenUsed="0" w:qFormat="1"/>
+    <w:lsdException w:name="Subtle Reference" w:semiHidden="0" w:uiPriority="31" w:unhideWhenUsed="0" w:qFormat="1"/>
+    <w:lsdException w:name="Intense Reference" w:semiHidden="0" w:uiPriority="32" w:unhideWhenUsed="0" w:qFormat="1"/>
+    <w:lsdException w:name="Book Title" w:semiHidden="0" w:uiPriority="33" w:unhideWhenUsed="0" w:qFormat="1"/>
+    <w:lsdException w:name="Bibliography" w:uiPriority="37"/>
+    <w:lsdException w:name="TOC Heading" w:uiPriority="39" w:qFormat="1"/>
+  </w:latentStyles>
+  <w:style w:type="paragraph" w:default="1" w:styleId="Normal">
+    <w:name w:val="Normal"/>
+    <w:qFormat/>
+    <w:rsid w:val="00A808E8"/>
+  </w:style>
+  <w:style w:type="character" w:default="1" w:styleId="DefaultParagraphFont">
+    <w:name w:val="Default Paragraph Font"/>
+    <w:uiPriority w:val="1"/>
+    <w:semiHidden/>
+    <w:unhideWhenUsed/>
+  </w:style>
+  <w:style w:type="table" w:default="1" w:styleId="TableNormal">
+    <w:name w:val="Normal Table"/>
+    <w:uiPriority w:val="99"/>
+    <w:semiHidden/>
+    <w:unhideWhenUsed/>
+    <w:tblPr>
+      <w:tblInd w:w="0" w:type="dxa"/>
+      <w:tblCellMar>
+        <w:top w:w="0" w:type="dxa"/>
+        <w:left w:w="108" w:type="dxa"/>
+        <w:bottom w:w="0" w:type="dxa"/>
+        <w:right w:w="108" w:type="dxa"/>
+      </w:tblCellMar>
+    </w:tblPr>
+  </w:style>
+  <w:style w:type="numbering" w:default="1" w:styleId="NoList">
+    <w:name w:val="No List"/>
+    <w:uiPriority w:val="99"/>
+    <w:semiHidden/>
+    <w:unhideWhenUsed/>
+  </w:style>
+  <w:style w:type="paragraph" w:styleId="NoSpacing">
+    <w:name w:val="No Spacing"/>
+    <w:uiPriority w:val="1"/>
+    <w:qFormat/>
+    <w:rsid w:val="00CB4CD6"/>
+    <w:pPr>
+      <w:spacing w:after="0" w:line="240" w:lineRule="auto"/>
+    </w:pPr>
+    <w:rPr>
+      <w:rFonts w:eastAsiaTheme="minorEastAsia"/>
+      <w:sz w:val="21"/>
+      <w:szCs w:val="21"/>
+    </w:rPr>
+  </w:style>
+  <w:style w:type="paragraph" w:styleId="ListParagraph">
+    <w:name w:val="List Paragraph"/>
+    <w:basedOn w:val="Normal"/>
+    <w:uiPriority w:val="34"/>
+    <w:qFormat/>
+    <w:rsid w:val="00CB4CD6"/>
+    <w:pPr>
+      <w:ind w:left="720"/>
+      <w:contextualSpacing/>
+    </w:pPr>
+  </w:style>
+  <w:style w:type="table" w:customStyle="1" w:styleId="PlainTable41">
+    <w:name w:val="Plain Table 41"/>
+    <w:basedOn w:val="TableNormal"/>
+    <w:uiPriority w:val="44"/>
+    <w:rsid w:val="00CB4CD6"/>
+    <w:pPr>
+      <w:spacing w:after="0" w:line="240" w:lineRule="auto"/>
+    </w:pPr>
+    <w:tblPr>
+      <w:tblStyleRowBandSize w:val="1"/>
+      <w:tblStyleColBandSize w:val="1"/>
+      <w:tblInd w:w="0" w:type="dxa"/>
+      <w:tblCellMar>
+        <w:top w:w="0" w:type="dxa"/>
+        <w:left w:w="108" w:type="dxa"/>
+        <w:bottom w:w="0" w:type="dxa"/>
+        <w:right w:w="108" w:type="dxa"/>
+      </w:tblCellMar>
+    </w:tblPr>
+    <w:tblStylePr w:type="firstRow">
+      <w:rPr>
+        <w:b/>
+        <w:bCs/>
+      </w:rPr>
+    </w:tblStylePr>
+    <w:tblStylePr w:type="lastRow">
+      <w:rPr>
+        <w:b/>
+        <w:bCs/>
+      </w:rPr>
+    </w:tblStylePr>
+    <w:tblStylePr w:type="firstCol">
+      <w:rPr>
+        <w:b/>
+        <w:bCs/>
+      </w:rPr>
+    </w:tblStylePr>
+    <w:tblStylePr w:type="lastCol">
+      <w:rPr>
+        <w:b/>
+        <w:bCs/>
+      </w:rPr>
+    </w:tblStylePr>
+    <w:tblStylePr w:type="band1Vert">
+      <w:tblPr/>
+      <w:tcPr>
+        <w:shd w:val="clear" w:color="auto" w:fill="F2F2F2" w:themeFill="background1" w:themeFillShade="F2"/>
+      </w:tcPr>
+    </w:tblStylePr>
+    <w:tblStylePr w:type="band1Horz">
+      <w:tblPr/>
+      <w:tcPr>
+        <w:shd w:val="clear" w:color="auto" w:fill="F2F2F2" w:themeFill="background1" w:themeFillShade="F2"/>
+      </w:tcPr>
+    </w:tblStylePr>
+  </w:style>
+  <w:style w:type="paragraph" w:styleId="Header">
+    <w:name w:val="header"/>
+    <w:basedOn w:val="Normal"/>
+    <w:link w:val="HeaderChar"/>
+    <w:uiPriority w:val="99"/>
+    <w:unhideWhenUsed/>
+    <w:rsid w:val="00F104BC"/>
+    <w:pPr>
+      <w:tabs>
+        <w:tab w:val="center" w:pos="4536"/>
+        <w:tab w:val="right" w:pos="9072"/>
+      </w:tabs>
+      <w:spacing w:after="0" w:line="240" w:lineRule="auto"/>
+    </w:pPr>
+  </w:style>
+  <w:style w:type="character" w:customStyle="1" w:styleId="HeaderChar">
+    <w:name w:val="Header Char"/>
+    <w:basedOn w:val="DefaultParagraphFont"/>
+    <w:link w:val="Header"/>
+    <w:uiPriority w:val="99"/>
+    <w:rsid w:val="00F104BC"/>
+  </w:style>
+  <w:style w:type="paragraph" w:styleId="Footer">
+    <w:name w:val="footer"/>
+    <w:basedOn w:val="Normal"/>
+    <w:link w:val="FooterChar"/>
+    <w:uiPriority w:val="99"/>
+    <w:unhideWhenUsed/>
+    <w:rsid w:val="00F104BC"/>
+    <w:pPr>
+      <w:tabs>
+        <w:tab w:val="center" w:pos="4536"/>
+        <w:tab w:val="right" w:pos="9072"/>
+      </w:tabs>
+      <w:spacing w:after="0" w:line="240" w:lineRule="auto"/>
+    </w:pPr>
+  </w:style>
+  <w:style w:type="character" w:customStyle="1" w:styleId="FooterChar">
+    <w:name w:val="Footer Char"/>
+    <w:basedOn w:val="DefaultParagraphFont"/>
+    <w:link w:val="Footer"/>
+    <w:uiPriority w:val="99"/>
+    <w:rsid w:val="00F104BC"/>
+  </w:style>
+  <w:style w:type="paragraph" w:styleId="BalloonText">
+    <w:name w:val="Balloon Text"/>
+    <w:basedOn w:val="Normal"/>
+    <w:link w:val="BalloonTextChar"/>
+    <w:uiPriority w:val="99"/>
+    <w:semiHidden/>
+    <w:unhideWhenUsed/>
+    <w:rsid w:val="00D53E82"/>
+    <w:pPr>
+      <w:spacing w:after="0" w:line="240" w:lineRule="auto"/>
+    </w:pPr>
+    <w:rPr>
+      <w:rFonts w:ascii="Tahoma" w:hAnsi="Tahoma" w:cs="Tahoma"/>
+      <w:sz w:val="16"/>
+      <w:szCs w:val="16"/>
+    </w:rPr>
+  </w:style>
+  <w:style w:type="character" w:customStyle="1" w:styleId="BalloonTextChar">
+    <w:name w:val="Balloon Text Char"/>
+    <w:basedOn w:val="DefaultParagraphFont"/>
+    <w:link w:val="BalloonText"/>
     <w:uiPriority w:val="99"/>
     <w:semiHidden/>
     <w:rsid w:val="00D53E82"/>
@@ -13701,7 +14012,7 @@
   <a:extraClrSchemeLst/>
   <a:extLst>
     <a:ext uri="{05A4C25C-085E-4340-85A3-A5531E510DB2}">
-      <thm15:themeFamily xmlns:thm15="http://schemas.microsoft.com/office/thememl/2012/main" xmlns="" name="Office Theme" id="{62F939B6-93AF-4DB8-9C6B-D6C7DFDC589F}" vid="{4A3C46E8-61CC-4603-A589-7422A47A8E4A}"/>
+      <thm15:themeFamily xmlns="" xmlns:thm15="http://schemas.microsoft.com/office/thememl/2012/main" name="Office Theme" id="{62F939B6-93AF-4DB8-9C6B-D6C7DFDC589F}" vid="{4A3C46E8-61CC-4603-A589-7422A47A8E4A}"/>
     </a:ext>
   </a:extLst>
 </a:theme>
@@ -13712,7 +14023,7 @@
 </file>
 
 <file path=customXml/itemProps1.xml><?xml version="1.0" encoding="utf-8"?>
-<ds:datastoreItem xmlns:ds="http://schemas.openxmlformats.org/officeDocument/2006/customXml" ds:itemID="{35D93272-C084-4185-BBA3-AAE36D35BE4E}">
+<ds:datastoreItem xmlns:ds="http://schemas.openxmlformats.org/officeDocument/2006/customXml" ds:itemID="{85647440-4A95-4E96-ABB3-975920DFFA0A}">
   <ds:schemaRefs>
     <ds:schemaRef ds:uri="http://schemas.openxmlformats.org/officeDocument/2006/bibliography"/>
   </ds:schemaRefs>

</xml_diff>